<commit_message>
fini les teste je retourne sur ma branche
</commit_message>
<xml_diff>
--- a/Sprint 1/Package 1/Documentation/Analyse/P01-US-01.docx
+++ b/Sprint 1/Package 1/Documentation/Analyse/P01-US-01.docx
@@ -1,6 +1,6 @@
 
 <file path=word/document.xml><?xml version="1.0" encoding="utf-8"?>
-<w:document xmlns:wpc="http://schemas.microsoft.com/office/word/2010/wordprocessingCanvas" xmlns:cx="http://schemas.microsoft.com/office/drawing/2014/chartex" xmlns:mc="http://schemas.openxmlformats.org/markup-compatibility/2006" xmlns:o="urn:schemas-microsoft-com:office:office" xmlns:r="http://schemas.openxmlformats.org/officeDocument/2006/relationships" xmlns:m="http://schemas.openxmlformats.org/officeDocument/2006/math" xmlns:v="urn:schemas-microsoft-com:vml" xmlns:wp14="http://schemas.microsoft.com/office/word/2010/wordprocessingDrawing" xmlns:wp="http://schemas.openxmlformats.org/drawingml/2006/wordprocessingDrawing" xmlns:w10="urn:schemas-microsoft-com:office:word" xmlns:w="http://schemas.openxmlformats.org/wordprocessingml/2006/main" xmlns:w14="http://schemas.microsoft.com/office/word/2010/wordml" xmlns:w15="http://schemas.microsoft.com/office/word/2012/wordml" xmlns:w16se="http://schemas.microsoft.com/office/word/2015/wordml/symex" xmlns:wpg="http://schemas.microsoft.com/office/word/2010/wordprocessingGroup" xmlns:wpi="http://schemas.microsoft.com/office/word/2010/wordprocessingInk" xmlns:wne="http://schemas.microsoft.com/office/word/2006/wordml" xmlns:wps="http://schemas.microsoft.com/office/word/2010/wordprocessingShape" mc:Ignorable="w14 w15 w16se wp14">
+<w:document xmlns:wpc="http://schemas.microsoft.com/office/word/2010/wordprocessingCanvas" xmlns:cx="http://schemas.microsoft.com/office/drawing/2014/chartex" xmlns:cx1="http://schemas.microsoft.com/office/drawing/2015/9/8/chartex" xmlns:cx2="http://schemas.microsoft.com/office/drawing/2015/10/21/chartex" xmlns:cx3="http://schemas.microsoft.com/office/drawing/2016/5/9/chartex" xmlns:cx4="http://schemas.microsoft.com/office/drawing/2016/5/10/chartex" xmlns:cx5="http://schemas.microsoft.com/office/drawing/2016/5/11/chartex" xmlns:cx6="http://schemas.microsoft.com/office/drawing/2016/5/12/chartex" xmlns:cx7="http://schemas.microsoft.com/office/drawing/2016/5/13/chartex" xmlns:cx8="http://schemas.microsoft.com/office/drawing/2016/5/14/chartex" xmlns:mc="http://schemas.openxmlformats.org/markup-compatibility/2006" xmlns:aink="http://schemas.microsoft.com/office/drawing/2016/ink" xmlns:am3d="http://schemas.microsoft.com/office/drawing/2017/model3d" xmlns:o="urn:schemas-microsoft-com:office:office" xmlns:r="http://schemas.openxmlformats.org/officeDocument/2006/relationships" xmlns:m="http://schemas.openxmlformats.org/officeDocument/2006/math" xmlns:v="urn:schemas-microsoft-com:vml" xmlns:wp14="http://schemas.microsoft.com/office/word/2010/wordprocessingDrawing" xmlns:wp="http://schemas.openxmlformats.org/drawingml/2006/wordprocessingDrawing" xmlns:w10="urn:schemas-microsoft-com:office:word" xmlns:w="http://schemas.openxmlformats.org/wordprocessingml/2006/main" xmlns:w14="http://schemas.microsoft.com/office/word/2010/wordml" xmlns:w15="http://schemas.microsoft.com/office/word/2012/wordml" xmlns:w16cid="http://schemas.microsoft.com/office/word/2016/wordml/cid" xmlns:w16se="http://schemas.microsoft.com/office/word/2015/wordml/symex" xmlns:wpg="http://schemas.microsoft.com/office/word/2010/wordprocessingGroup" xmlns:wpi="http://schemas.microsoft.com/office/word/2010/wordprocessingInk" xmlns:wne="http://schemas.microsoft.com/office/word/2006/wordml" xmlns:wps="http://schemas.microsoft.com/office/word/2010/wordprocessingShape" mc:Ignorable="w14 w15 w16se w16cid wp14">
   <w:body>
     <w:tbl>
       <w:tblPr>
@@ -139,8 +139,6 @@
               </w:rPr>
               <w:t>Profil étudiant</w:t>
             </w:r>
-            <w:bookmarkStart w:id="2" w:name="_GoBack"/>
-            <w:bookmarkEnd w:id="2"/>
           </w:p>
           <w:p>
             <w:pPr>
@@ -475,7 +473,21 @@
                 <w:szCs w:val="22"/>
               </w:rPr>
               <w:tab/>
-              <w:t>(XX)</w:t>
+              <w:t>(</w:t>
+            </w:r>
+            <w:r>
+              <w:rPr>
+                <w:sz w:val="22"/>
+                <w:szCs w:val="22"/>
+              </w:rPr>
+              <w:t>HDB</w:t>
+            </w:r>
+            <w:r>
+              <w:rPr>
+                <w:sz w:val="22"/>
+                <w:szCs w:val="22"/>
+              </w:rPr>
+              <w:t>)</w:t>
             </w:r>
             <w:r>
               <w:rPr>
@@ -546,7 +558,23 @@
                 <w:szCs w:val="22"/>
               </w:rPr>
               <w:tab/>
-              <w:t>(XX)</w:t>
+              <w:t>(</w:t>
+            </w:r>
+            <w:r>
+              <w:rPr>
+                <w:sz w:val="22"/>
+                <w:szCs w:val="22"/>
+              </w:rPr>
+              <w:t>HDB</w:t>
+            </w:r>
+            <w:bookmarkStart w:id="2" w:name="_GoBack"/>
+            <w:bookmarkEnd w:id="2"/>
+            <w:r>
+              <w:rPr>
+                <w:sz w:val="22"/>
+                <w:szCs w:val="22"/>
+              </w:rPr>
+              <w:t>)</w:t>
             </w:r>
             <w:r>
               <w:rPr>
@@ -812,7 +840,7 @@
 </file>
 
 <file path=word/endnotes.xml><?xml version="1.0" encoding="utf-8"?>
-<w:endnotes xmlns:wpc="http://schemas.microsoft.com/office/word/2010/wordprocessingCanvas" xmlns:cx="http://schemas.microsoft.com/office/drawing/2014/chartex" xmlns:mc="http://schemas.openxmlformats.org/markup-compatibility/2006" xmlns:o="urn:schemas-microsoft-com:office:office" xmlns:r="http://schemas.openxmlformats.org/officeDocument/2006/relationships" xmlns:m="http://schemas.openxmlformats.org/officeDocument/2006/math" xmlns:v="urn:schemas-microsoft-com:vml" xmlns:wp14="http://schemas.microsoft.com/office/word/2010/wordprocessingDrawing" xmlns:wp="http://schemas.openxmlformats.org/drawingml/2006/wordprocessingDrawing" xmlns:w10="urn:schemas-microsoft-com:office:word" xmlns:w="http://schemas.openxmlformats.org/wordprocessingml/2006/main" xmlns:w14="http://schemas.microsoft.com/office/word/2010/wordml" xmlns:w15="http://schemas.microsoft.com/office/word/2012/wordml" xmlns:w16se="http://schemas.microsoft.com/office/word/2015/wordml/symex" xmlns:wpg="http://schemas.microsoft.com/office/word/2010/wordprocessingGroup" xmlns:wpi="http://schemas.microsoft.com/office/word/2010/wordprocessingInk" xmlns:wne="http://schemas.microsoft.com/office/word/2006/wordml" xmlns:wps="http://schemas.microsoft.com/office/word/2010/wordprocessingShape" mc:Ignorable="w14 w15 w16se wp14">
+<w:endnotes xmlns:wpc="http://schemas.microsoft.com/office/word/2010/wordprocessingCanvas" xmlns:cx="http://schemas.microsoft.com/office/drawing/2014/chartex" xmlns:cx1="http://schemas.microsoft.com/office/drawing/2015/9/8/chartex" xmlns:cx2="http://schemas.microsoft.com/office/drawing/2015/10/21/chartex" xmlns:cx3="http://schemas.microsoft.com/office/drawing/2016/5/9/chartex" xmlns:cx4="http://schemas.microsoft.com/office/drawing/2016/5/10/chartex" xmlns:cx5="http://schemas.microsoft.com/office/drawing/2016/5/11/chartex" xmlns:cx6="http://schemas.microsoft.com/office/drawing/2016/5/12/chartex" xmlns:cx7="http://schemas.microsoft.com/office/drawing/2016/5/13/chartex" xmlns:cx8="http://schemas.microsoft.com/office/drawing/2016/5/14/chartex" xmlns:mc="http://schemas.openxmlformats.org/markup-compatibility/2006" xmlns:aink="http://schemas.microsoft.com/office/drawing/2016/ink" xmlns:am3d="http://schemas.microsoft.com/office/drawing/2017/model3d" xmlns:o="urn:schemas-microsoft-com:office:office" xmlns:r="http://schemas.openxmlformats.org/officeDocument/2006/relationships" xmlns:m="http://schemas.openxmlformats.org/officeDocument/2006/math" xmlns:v="urn:schemas-microsoft-com:vml" xmlns:wp14="http://schemas.microsoft.com/office/word/2010/wordprocessingDrawing" xmlns:wp="http://schemas.openxmlformats.org/drawingml/2006/wordprocessingDrawing" xmlns:w10="urn:schemas-microsoft-com:office:word" xmlns:w="http://schemas.openxmlformats.org/wordprocessingml/2006/main" xmlns:w14="http://schemas.microsoft.com/office/word/2010/wordml" xmlns:w15="http://schemas.microsoft.com/office/word/2012/wordml" xmlns:w16cid="http://schemas.microsoft.com/office/word/2016/wordml/cid" xmlns:w16se="http://schemas.microsoft.com/office/word/2015/wordml/symex" xmlns:wpg="http://schemas.microsoft.com/office/word/2010/wordprocessingGroup" xmlns:wpi="http://schemas.microsoft.com/office/word/2010/wordprocessingInk" xmlns:wne="http://schemas.microsoft.com/office/word/2006/wordml" xmlns:wps="http://schemas.microsoft.com/office/word/2010/wordprocessingShape" mc:Ignorable="w14 w15 w16se w16cid wp14">
   <w:endnote w:type="separator" w:id="-1">
     <w:p>
       <w:r>
@@ -831,7 +859,7 @@
 </file>
 
 <file path=word/footnotes.xml><?xml version="1.0" encoding="utf-8"?>
-<w:footnotes xmlns:wpc="http://schemas.microsoft.com/office/word/2010/wordprocessingCanvas" xmlns:cx="http://schemas.microsoft.com/office/drawing/2014/chartex" xmlns:mc="http://schemas.openxmlformats.org/markup-compatibility/2006" xmlns:o="urn:schemas-microsoft-com:office:office" xmlns:r="http://schemas.openxmlformats.org/officeDocument/2006/relationships" xmlns:m="http://schemas.openxmlformats.org/officeDocument/2006/math" xmlns:v="urn:schemas-microsoft-com:vml" xmlns:wp14="http://schemas.microsoft.com/office/word/2010/wordprocessingDrawing" xmlns:wp="http://schemas.openxmlformats.org/drawingml/2006/wordprocessingDrawing" xmlns:w10="urn:schemas-microsoft-com:office:word" xmlns:w="http://schemas.openxmlformats.org/wordprocessingml/2006/main" xmlns:w14="http://schemas.microsoft.com/office/word/2010/wordml" xmlns:w15="http://schemas.microsoft.com/office/word/2012/wordml" xmlns:w16se="http://schemas.microsoft.com/office/word/2015/wordml/symex" xmlns:wpg="http://schemas.microsoft.com/office/word/2010/wordprocessingGroup" xmlns:wpi="http://schemas.microsoft.com/office/word/2010/wordprocessingInk" xmlns:wne="http://schemas.microsoft.com/office/word/2006/wordml" xmlns:wps="http://schemas.microsoft.com/office/word/2010/wordprocessingShape" mc:Ignorable="w14 w15 w16se wp14">
+<w:footnotes xmlns:wpc="http://schemas.microsoft.com/office/word/2010/wordprocessingCanvas" xmlns:cx="http://schemas.microsoft.com/office/drawing/2014/chartex" xmlns:cx1="http://schemas.microsoft.com/office/drawing/2015/9/8/chartex" xmlns:cx2="http://schemas.microsoft.com/office/drawing/2015/10/21/chartex" xmlns:cx3="http://schemas.microsoft.com/office/drawing/2016/5/9/chartex" xmlns:cx4="http://schemas.microsoft.com/office/drawing/2016/5/10/chartex" xmlns:cx5="http://schemas.microsoft.com/office/drawing/2016/5/11/chartex" xmlns:cx6="http://schemas.microsoft.com/office/drawing/2016/5/12/chartex" xmlns:cx7="http://schemas.microsoft.com/office/drawing/2016/5/13/chartex" xmlns:cx8="http://schemas.microsoft.com/office/drawing/2016/5/14/chartex" xmlns:mc="http://schemas.openxmlformats.org/markup-compatibility/2006" xmlns:aink="http://schemas.microsoft.com/office/drawing/2016/ink" xmlns:am3d="http://schemas.microsoft.com/office/drawing/2017/model3d" xmlns:o="urn:schemas-microsoft-com:office:office" xmlns:r="http://schemas.openxmlformats.org/officeDocument/2006/relationships" xmlns:m="http://schemas.openxmlformats.org/officeDocument/2006/math" xmlns:v="urn:schemas-microsoft-com:vml" xmlns:wp14="http://schemas.microsoft.com/office/word/2010/wordprocessingDrawing" xmlns:wp="http://schemas.openxmlformats.org/drawingml/2006/wordprocessingDrawing" xmlns:w10="urn:schemas-microsoft-com:office:word" xmlns:w="http://schemas.openxmlformats.org/wordprocessingml/2006/main" xmlns:w14="http://schemas.microsoft.com/office/word/2010/wordml" xmlns:w15="http://schemas.microsoft.com/office/word/2012/wordml" xmlns:w16cid="http://schemas.microsoft.com/office/word/2016/wordml/cid" xmlns:w16se="http://schemas.microsoft.com/office/word/2015/wordml/symex" xmlns:wpg="http://schemas.microsoft.com/office/word/2010/wordprocessingGroup" xmlns:wpi="http://schemas.microsoft.com/office/word/2010/wordprocessingInk" xmlns:wne="http://schemas.microsoft.com/office/word/2006/wordml" xmlns:wps="http://schemas.microsoft.com/office/word/2010/wordprocessingShape" mc:Ignorable="w14 w15 w16se w16cid wp14">
   <w:footnote w:type="separator" w:id="-1">
     <w:p>
       <w:r>
@@ -850,7 +878,7 @@
 </file>
 
 <file path=word/header1.xml><?xml version="1.0" encoding="utf-8"?>
-<w:hdr xmlns:wpc="http://schemas.microsoft.com/office/word/2010/wordprocessingCanvas" xmlns:cx="http://schemas.microsoft.com/office/drawing/2014/chartex" xmlns:mc="http://schemas.openxmlformats.org/markup-compatibility/2006" xmlns:o="urn:schemas-microsoft-com:office:office" xmlns:r="http://schemas.openxmlformats.org/officeDocument/2006/relationships" xmlns:m="http://schemas.openxmlformats.org/officeDocument/2006/math" xmlns:v="urn:schemas-microsoft-com:vml" xmlns:wp14="http://schemas.microsoft.com/office/word/2010/wordprocessingDrawing" xmlns:wp="http://schemas.openxmlformats.org/drawingml/2006/wordprocessingDrawing" xmlns:w10="urn:schemas-microsoft-com:office:word" xmlns:w="http://schemas.openxmlformats.org/wordprocessingml/2006/main" xmlns:w14="http://schemas.microsoft.com/office/word/2010/wordml" xmlns:w15="http://schemas.microsoft.com/office/word/2012/wordml" xmlns:w16se="http://schemas.microsoft.com/office/word/2015/wordml/symex" xmlns:wpg="http://schemas.microsoft.com/office/word/2010/wordprocessingGroup" xmlns:wpi="http://schemas.microsoft.com/office/word/2010/wordprocessingInk" xmlns:wne="http://schemas.microsoft.com/office/word/2006/wordml" xmlns:wps="http://schemas.microsoft.com/office/word/2010/wordprocessingShape" mc:Ignorable="w14 w15 w16se wp14">
+<w:hdr xmlns:wpc="http://schemas.microsoft.com/office/word/2010/wordprocessingCanvas" xmlns:cx="http://schemas.microsoft.com/office/drawing/2014/chartex" xmlns:cx1="http://schemas.microsoft.com/office/drawing/2015/9/8/chartex" xmlns:cx2="http://schemas.microsoft.com/office/drawing/2015/10/21/chartex" xmlns:cx3="http://schemas.microsoft.com/office/drawing/2016/5/9/chartex" xmlns:cx4="http://schemas.microsoft.com/office/drawing/2016/5/10/chartex" xmlns:cx5="http://schemas.microsoft.com/office/drawing/2016/5/11/chartex" xmlns:cx6="http://schemas.microsoft.com/office/drawing/2016/5/12/chartex" xmlns:cx7="http://schemas.microsoft.com/office/drawing/2016/5/13/chartex" xmlns:cx8="http://schemas.microsoft.com/office/drawing/2016/5/14/chartex" xmlns:mc="http://schemas.openxmlformats.org/markup-compatibility/2006" xmlns:aink="http://schemas.microsoft.com/office/drawing/2016/ink" xmlns:am3d="http://schemas.microsoft.com/office/drawing/2017/model3d" xmlns:o="urn:schemas-microsoft-com:office:office" xmlns:r="http://schemas.openxmlformats.org/officeDocument/2006/relationships" xmlns:m="http://schemas.openxmlformats.org/officeDocument/2006/math" xmlns:v="urn:schemas-microsoft-com:vml" xmlns:wp14="http://schemas.microsoft.com/office/word/2010/wordprocessingDrawing" xmlns:wp="http://schemas.openxmlformats.org/drawingml/2006/wordprocessingDrawing" xmlns:w10="urn:schemas-microsoft-com:office:word" xmlns:w="http://schemas.openxmlformats.org/wordprocessingml/2006/main" xmlns:w14="http://schemas.microsoft.com/office/word/2010/wordml" xmlns:w15="http://schemas.microsoft.com/office/word/2012/wordml" xmlns:w16cid="http://schemas.microsoft.com/office/word/2016/wordml/cid" xmlns:w16se="http://schemas.microsoft.com/office/word/2015/wordml/symex" xmlns:wpg="http://schemas.microsoft.com/office/word/2010/wordprocessingGroup" xmlns:wpi="http://schemas.microsoft.com/office/word/2010/wordprocessingInk" xmlns:wne="http://schemas.microsoft.com/office/word/2006/wordml" xmlns:wps="http://schemas.microsoft.com/office/word/2010/wordprocessingShape" mc:Ignorable="w14 w15 w16se w16cid wp14">
   <w:p>
     <w:pPr>
       <w:pStyle w:val="En-tte"/>
@@ -868,7 +896,7 @@
 </file>
 
 <file path=word/header2.xml><?xml version="1.0" encoding="utf-8"?>
-<w:hdr xmlns:wpc="http://schemas.microsoft.com/office/word/2010/wordprocessingCanvas" xmlns:cx="http://schemas.microsoft.com/office/drawing/2014/chartex" xmlns:mc="http://schemas.openxmlformats.org/markup-compatibility/2006" xmlns:o="urn:schemas-microsoft-com:office:office" xmlns:r="http://schemas.openxmlformats.org/officeDocument/2006/relationships" xmlns:m="http://schemas.openxmlformats.org/officeDocument/2006/math" xmlns:v="urn:schemas-microsoft-com:vml" xmlns:wp14="http://schemas.microsoft.com/office/word/2010/wordprocessingDrawing" xmlns:wp="http://schemas.openxmlformats.org/drawingml/2006/wordprocessingDrawing" xmlns:w10="urn:schemas-microsoft-com:office:word" xmlns:w="http://schemas.openxmlformats.org/wordprocessingml/2006/main" xmlns:w14="http://schemas.microsoft.com/office/word/2010/wordml" xmlns:w15="http://schemas.microsoft.com/office/word/2012/wordml" xmlns:w16se="http://schemas.microsoft.com/office/word/2015/wordml/symex" xmlns:wpg="http://schemas.microsoft.com/office/word/2010/wordprocessingGroup" xmlns:wpi="http://schemas.microsoft.com/office/word/2010/wordprocessingInk" xmlns:wne="http://schemas.microsoft.com/office/word/2006/wordml" xmlns:wps="http://schemas.microsoft.com/office/word/2010/wordprocessingShape" mc:Ignorable="w14 w15 w16se wp14">
+<w:hdr xmlns:wpc="http://schemas.microsoft.com/office/word/2010/wordprocessingCanvas" xmlns:cx="http://schemas.microsoft.com/office/drawing/2014/chartex" xmlns:cx1="http://schemas.microsoft.com/office/drawing/2015/9/8/chartex" xmlns:cx2="http://schemas.microsoft.com/office/drawing/2015/10/21/chartex" xmlns:cx3="http://schemas.microsoft.com/office/drawing/2016/5/9/chartex" xmlns:cx4="http://schemas.microsoft.com/office/drawing/2016/5/10/chartex" xmlns:cx5="http://schemas.microsoft.com/office/drawing/2016/5/11/chartex" xmlns:cx6="http://schemas.microsoft.com/office/drawing/2016/5/12/chartex" xmlns:cx7="http://schemas.microsoft.com/office/drawing/2016/5/13/chartex" xmlns:cx8="http://schemas.microsoft.com/office/drawing/2016/5/14/chartex" xmlns:mc="http://schemas.openxmlformats.org/markup-compatibility/2006" xmlns:aink="http://schemas.microsoft.com/office/drawing/2016/ink" xmlns:am3d="http://schemas.microsoft.com/office/drawing/2017/model3d" xmlns:o="urn:schemas-microsoft-com:office:office" xmlns:r="http://schemas.openxmlformats.org/officeDocument/2006/relationships" xmlns:m="http://schemas.openxmlformats.org/officeDocument/2006/math" xmlns:v="urn:schemas-microsoft-com:vml" xmlns:wp14="http://schemas.microsoft.com/office/word/2010/wordprocessingDrawing" xmlns:wp="http://schemas.openxmlformats.org/drawingml/2006/wordprocessingDrawing" xmlns:w10="urn:schemas-microsoft-com:office:word" xmlns:w="http://schemas.openxmlformats.org/wordprocessingml/2006/main" xmlns:w14="http://schemas.microsoft.com/office/word/2010/wordml" xmlns:w15="http://schemas.microsoft.com/office/word/2012/wordml" xmlns:w16cid="http://schemas.microsoft.com/office/word/2016/wordml/cid" xmlns:w16se="http://schemas.microsoft.com/office/word/2015/wordml/symex" xmlns:wpg="http://schemas.microsoft.com/office/word/2010/wordprocessingGroup" xmlns:wpi="http://schemas.microsoft.com/office/word/2010/wordprocessingInk" xmlns:wne="http://schemas.microsoft.com/office/word/2006/wordml" xmlns:wps="http://schemas.microsoft.com/office/word/2010/wordprocessingShape" mc:Ignorable="w14 w15 w16se w16cid wp14">
   <w:p>
     <w:pPr>
       <w:pStyle w:val="En-tte"/>
@@ -886,7 +914,7 @@
 </file>
 
 <file path=word/header3.xml><?xml version="1.0" encoding="utf-8"?>
-<w:hdr xmlns:wpc="http://schemas.microsoft.com/office/word/2010/wordprocessingCanvas" xmlns:cx="http://schemas.microsoft.com/office/drawing/2014/chartex" xmlns:mc="http://schemas.openxmlformats.org/markup-compatibility/2006" xmlns:o="urn:schemas-microsoft-com:office:office" xmlns:r="http://schemas.openxmlformats.org/officeDocument/2006/relationships" xmlns:m="http://schemas.openxmlformats.org/officeDocument/2006/math" xmlns:v="urn:schemas-microsoft-com:vml" xmlns:wp14="http://schemas.microsoft.com/office/word/2010/wordprocessingDrawing" xmlns:wp="http://schemas.openxmlformats.org/drawingml/2006/wordprocessingDrawing" xmlns:w10="urn:schemas-microsoft-com:office:word" xmlns:w="http://schemas.openxmlformats.org/wordprocessingml/2006/main" xmlns:w14="http://schemas.microsoft.com/office/word/2010/wordml" xmlns:w15="http://schemas.microsoft.com/office/word/2012/wordml" xmlns:w16se="http://schemas.microsoft.com/office/word/2015/wordml/symex" xmlns:wpg="http://schemas.microsoft.com/office/word/2010/wordprocessingGroup" xmlns:wpi="http://schemas.microsoft.com/office/word/2010/wordprocessingInk" xmlns:wne="http://schemas.microsoft.com/office/word/2006/wordml" xmlns:wps="http://schemas.microsoft.com/office/word/2010/wordprocessingShape" mc:Ignorable="w14 w15 w16se wp14">
+<w:hdr xmlns:wpc="http://schemas.microsoft.com/office/word/2010/wordprocessingCanvas" xmlns:cx="http://schemas.microsoft.com/office/drawing/2014/chartex" xmlns:cx1="http://schemas.microsoft.com/office/drawing/2015/9/8/chartex" xmlns:cx2="http://schemas.microsoft.com/office/drawing/2015/10/21/chartex" xmlns:cx3="http://schemas.microsoft.com/office/drawing/2016/5/9/chartex" xmlns:cx4="http://schemas.microsoft.com/office/drawing/2016/5/10/chartex" xmlns:cx5="http://schemas.microsoft.com/office/drawing/2016/5/11/chartex" xmlns:cx6="http://schemas.microsoft.com/office/drawing/2016/5/12/chartex" xmlns:cx7="http://schemas.microsoft.com/office/drawing/2016/5/13/chartex" xmlns:cx8="http://schemas.microsoft.com/office/drawing/2016/5/14/chartex" xmlns:mc="http://schemas.openxmlformats.org/markup-compatibility/2006" xmlns:aink="http://schemas.microsoft.com/office/drawing/2016/ink" xmlns:am3d="http://schemas.microsoft.com/office/drawing/2017/model3d" xmlns:o="urn:schemas-microsoft-com:office:office" xmlns:r="http://schemas.openxmlformats.org/officeDocument/2006/relationships" xmlns:m="http://schemas.openxmlformats.org/officeDocument/2006/math" xmlns:v="urn:schemas-microsoft-com:vml" xmlns:wp14="http://schemas.microsoft.com/office/word/2010/wordprocessingDrawing" xmlns:wp="http://schemas.openxmlformats.org/drawingml/2006/wordprocessingDrawing" xmlns:w10="urn:schemas-microsoft-com:office:word" xmlns:w="http://schemas.openxmlformats.org/wordprocessingml/2006/main" xmlns:w14="http://schemas.microsoft.com/office/word/2010/wordml" xmlns:w15="http://schemas.microsoft.com/office/word/2012/wordml" xmlns:w16cid="http://schemas.microsoft.com/office/word/2016/wordml/cid" xmlns:w16se="http://schemas.microsoft.com/office/word/2015/wordml/symex" xmlns:wpg="http://schemas.microsoft.com/office/word/2010/wordprocessingGroup" xmlns:wpi="http://schemas.microsoft.com/office/word/2010/wordprocessingInk" xmlns:wne="http://schemas.microsoft.com/office/word/2006/wordml" xmlns:wps="http://schemas.microsoft.com/office/word/2010/wordprocessingShape" mc:Ignorable="w14 w15 w16se w16cid wp14">
   <w:p>
     <w:pPr>
       <w:tabs>
@@ -976,7 +1004,7 @@
             </wp:anchor>
           </w:drawing>
         </mc:Choice>
-        <mc:Fallback xmlns:cx1="http://schemas.microsoft.com/office/drawing/2015/9/8/chartex" xmlns:cx2="http://schemas.microsoft.com/office/drawing/2015/10/21/chartex" xmlns:cx3="http://schemas.microsoft.com/office/drawing/2016/5/9/chartex" xmlns:cx4="http://schemas.microsoft.com/office/drawing/2016/5/10/chartex" xmlns:cx5="http://schemas.microsoft.com/office/drawing/2016/5/11/chartex">
+        <mc:Fallback>
           <w:pict>
             <v:rect w14:anchorId="5DFAC387" id="Rectangle 3" o:spid="_x0000_s1026" style="position:absolute;margin-left:8.4pt;margin-top:36.3pt;width:401.85pt;height:54.95pt;z-index:251657728;visibility:visible;mso-wrap-style:square;mso-width-percent:0;mso-height-percent:0;mso-wrap-distance-left:9pt;mso-wrap-distance-top:0;mso-wrap-distance-right:9pt;mso-wrap-distance-bottom:0;mso-position-horizontal:absolute;mso-position-horizontal-relative:text;mso-position-vertical:absolute;mso-position-vertical-relative:text;mso-width-percent:0;mso-height-percent:0;mso-width-relative:page;mso-height-relative:page;v-text-anchor:top" o:gfxdata="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" stroked="f">
               <v:fill color2="#e89b00" rotate="t" angle="90" focus="100%" type="gradient"/>
@@ -990,7 +1018,7 @@
 </file>
 
 <file path=word/numbering.xml><?xml version="1.0" encoding="utf-8"?>
-<w:numbering xmlns:wpc="http://schemas.microsoft.com/office/word/2010/wordprocessingCanvas" xmlns:cx="http://schemas.microsoft.com/office/drawing/2014/chartex" xmlns:mc="http://schemas.openxmlformats.org/markup-compatibility/2006" xmlns:o="urn:schemas-microsoft-com:office:office" xmlns:r="http://schemas.openxmlformats.org/officeDocument/2006/relationships" xmlns:m="http://schemas.openxmlformats.org/officeDocument/2006/math" xmlns:v="urn:schemas-microsoft-com:vml" xmlns:wp14="http://schemas.microsoft.com/office/word/2010/wordprocessingDrawing" xmlns:wp="http://schemas.openxmlformats.org/drawingml/2006/wordprocessingDrawing" xmlns:w10="urn:schemas-microsoft-com:office:word" xmlns:w="http://schemas.openxmlformats.org/wordprocessingml/2006/main" xmlns:w14="http://schemas.microsoft.com/office/word/2010/wordml" xmlns:w15="http://schemas.microsoft.com/office/word/2012/wordml" xmlns:w16se="http://schemas.microsoft.com/office/word/2015/wordml/symex" xmlns:wpg="http://schemas.microsoft.com/office/word/2010/wordprocessingGroup" xmlns:wpi="http://schemas.microsoft.com/office/word/2010/wordprocessingInk" xmlns:wne="http://schemas.microsoft.com/office/word/2006/wordml" xmlns:wps="http://schemas.microsoft.com/office/word/2010/wordprocessingShape" mc:Ignorable="w14 w15 w16se wp14">
+<w:numbering xmlns:wpc="http://schemas.microsoft.com/office/word/2010/wordprocessingCanvas" xmlns:cx="http://schemas.microsoft.com/office/drawing/2014/chartex" xmlns:cx1="http://schemas.microsoft.com/office/drawing/2015/9/8/chartex" xmlns:cx2="http://schemas.microsoft.com/office/drawing/2015/10/21/chartex" xmlns:cx3="http://schemas.microsoft.com/office/drawing/2016/5/9/chartex" xmlns:cx4="http://schemas.microsoft.com/office/drawing/2016/5/10/chartex" xmlns:cx5="http://schemas.microsoft.com/office/drawing/2016/5/11/chartex" xmlns:cx6="http://schemas.microsoft.com/office/drawing/2016/5/12/chartex" xmlns:cx7="http://schemas.microsoft.com/office/drawing/2016/5/13/chartex" xmlns:cx8="http://schemas.microsoft.com/office/drawing/2016/5/14/chartex" xmlns:mc="http://schemas.openxmlformats.org/markup-compatibility/2006" xmlns:aink="http://schemas.microsoft.com/office/drawing/2016/ink" xmlns:am3d="http://schemas.microsoft.com/office/drawing/2017/model3d" xmlns:o="urn:schemas-microsoft-com:office:office" xmlns:r="http://schemas.openxmlformats.org/officeDocument/2006/relationships" xmlns:m="http://schemas.openxmlformats.org/officeDocument/2006/math" xmlns:v="urn:schemas-microsoft-com:vml" xmlns:wp14="http://schemas.microsoft.com/office/word/2010/wordprocessingDrawing" xmlns:wp="http://schemas.openxmlformats.org/drawingml/2006/wordprocessingDrawing" xmlns:w10="urn:schemas-microsoft-com:office:word" xmlns:w="http://schemas.openxmlformats.org/wordprocessingml/2006/main" xmlns:w14="http://schemas.microsoft.com/office/word/2010/wordml" xmlns:w15="http://schemas.microsoft.com/office/word/2012/wordml" xmlns:w16cid="http://schemas.microsoft.com/office/word/2016/wordml/cid" xmlns:w16se="http://schemas.microsoft.com/office/word/2015/wordml/symex" xmlns:wpg="http://schemas.microsoft.com/office/word/2010/wordprocessingGroup" xmlns:wpi="http://schemas.microsoft.com/office/word/2010/wordprocessingInk" xmlns:wne="http://schemas.microsoft.com/office/word/2006/wordml" xmlns:wps="http://schemas.microsoft.com/office/word/2010/wordprocessingShape" mc:Ignorable="w14 w15 w16se w16cid wp14">
   <w:abstractNum w:abstractNumId="0" w15:restartNumberingAfterBreak="0">
     <w:nsid w:val="0A4B12F6"/>
     <w:multiLevelType w:val="hybridMultilevel"/>
@@ -2119,7 +2147,7 @@
 </file>
 
 <file path=word/styles.xml><?xml version="1.0" encoding="utf-8"?>
-<w:styles xmlns:mc="http://schemas.openxmlformats.org/markup-compatibility/2006" xmlns:r="http://schemas.openxmlformats.org/officeDocument/2006/relationships" xmlns:w="http://schemas.openxmlformats.org/wordprocessingml/2006/main" xmlns:w14="http://schemas.microsoft.com/office/word/2010/wordml" xmlns:w15="http://schemas.microsoft.com/office/word/2012/wordml" xmlns:w16se="http://schemas.microsoft.com/office/word/2015/wordml/symex" mc:Ignorable="w14 w15 w16se">
+<w:styles xmlns:mc="http://schemas.openxmlformats.org/markup-compatibility/2006" xmlns:r="http://schemas.openxmlformats.org/officeDocument/2006/relationships" xmlns:w="http://schemas.openxmlformats.org/wordprocessingml/2006/main" xmlns:w14="http://schemas.microsoft.com/office/word/2010/wordml" xmlns:w15="http://schemas.microsoft.com/office/word/2012/wordml" xmlns:w16cid="http://schemas.microsoft.com/office/word/2016/wordml/cid" xmlns:w16se="http://schemas.microsoft.com/office/word/2015/wordml/symex" mc:Ignorable="w14 w15 w16se w16cid">
   <w:docDefaults>
     <w:rPrDefault>
       <w:rPr>
@@ -2129,7 +2157,7 @@
     </w:rPrDefault>
     <w:pPrDefault/>
   </w:docDefaults>
-  <w:latentStyles w:defLockedState="0" w:defUIPriority="0" w:defSemiHidden="0" w:defUnhideWhenUsed="0" w:defQFormat="0" w:count="371">
+  <w:latentStyles w:defLockedState="0" w:defUIPriority="0" w:defSemiHidden="0" w:defUnhideWhenUsed="0" w:defQFormat="0" w:count="375">
     <w:lsdException w:name="Normal" w:qFormat="1"/>
     <w:lsdException w:name="heading 1" w:qFormat="1"/>
     <w:lsdException w:name="heading 2" w:qFormat="1"/>
@@ -2229,7 +2257,6 @@
     <w:lsdException w:name="HTML Sample" w:semiHidden="1" w:unhideWhenUsed="1"/>
     <w:lsdException w:name="HTML Typewriter" w:semiHidden="1" w:unhideWhenUsed="1"/>
     <w:lsdException w:name="HTML Variable" w:semiHidden="1" w:unhideWhenUsed="1"/>
-    <w:lsdException w:name="Normal Table" w:semiHidden="1" w:unhideWhenUsed="1"/>
     <w:lsdException w:name="annotation subject" w:semiHidden="1" w:unhideWhenUsed="1"/>
     <w:lsdException w:name="No List" w:semiHidden="1" w:unhideWhenUsed="1"/>
     <w:lsdException w:name="Outline List 1" w:semiHidden="1" w:unhideWhenUsed="1"/>
@@ -2273,10 +2300,8 @@
     <w:lsdException w:name="Table Elegant" w:semiHidden="1" w:unhideWhenUsed="1"/>
     <w:lsdException w:name="Table Professional" w:semiHidden="1" w:unhideWhenUsed="1"/>
     <w:lsdException w:name="Table Subtle 1" w:semiHidden="1" w:unhideWhenUsed="1"/>
-    <w:lsdException w:name="Table Subtle 2" w:semiHidden="1" w:unhideWhenUsed="1"/>
     <w:lsdException w:name="Table Web 1" w:semiHidden="1" w:unhideWhenUsed="1"/>
     <w:lsdException w:name="Table Web 2" w:semiHidden="1" w:unhideWhenUsed="1"/>
-    <w:lsdException w:name="Table Web 3" w:semiHidden="1" w:unhideWhenUsed="1"/>
     <w:lsdException w:name="Balloon Text" w:semiHidden="1" w:unhideWhenUsed="1"/>
     <w:lsdException w:name="Table Theme" w:semiHidden="1" w:unhideWhenUsed="1"/>
     <w:lsdException w:name="Placeholder Text" w:semiHidden="1" w:uiPriority="99"/>
@@ -2494,6 +2519,10 @@
     <w:lsdException w:name="List Table 5 Dark Accent 6" w:uiPriority="50"/>
     <w:lsdException w:name="List Table 6 Colorful Accent 6" w:uiPriority="51"/>
     <w:lsdException w:name="List Table 7 Colorful Accent 6" w:uiPriority="52"/>
+    <w:lsdException w:name="Mention" w:semiHidden="1" w:uiPriority="99" w:unhideWhenUsed="1"/>
+    <w:lsdException w:name="Smart Hyperlink" w:semiHidden="1" w:uiPriority="99" w:unhideWhenUsed="1"/>
+    <w:lsdException w:name="Hashtag" w:semiHidden="1" w:uiPriority="99" w:unhideWhenUsed="1"/>
+    <w:lsdException w:name="Unresolved Mention" w:semiHidden="1" w:uiPriority="99" w:unhideWhenUsed="1"/>
   </w:latentStyles>
   <w:style w:type="paragraph" w:default="1" w:styleId="Normal">
     <w:name w:val="Normal"/>
@@ -3264,7 +3293,7 @@
 </file>
 
 <file path=customXml/itemProps1.xml><?xml version="1.0" encoding="utf-8"?>
-<ds:datastoreItem xmlns:ds="http://schemas.openxmlformats.org/officeDocument/2006/customXml" ds:itemID="{CB28C037-986B-4C8B-84C0-2B9A520D79D4}">
+<ds:datastoreItem xmlns:ds="http://schemas.openxmlformats.org/officeDocument/2006/customXml" ds:itemID="{A18F4689-309C-453E-BCD1-843902B69D38}">
   <ds:schemaRefs>
     <ds:schemaRef ds:uri="http://schemas.openxmlformats.org/officeDocument/2006/bibliography"/>
   </ds:schemaRefs>

</xml_diff>

<commit_message>
analyse avec retours du client
</commit_message>
<xml_diff>
--- a/Sprint 1/Package 1/Documentation/Analyse/P01-US-01.docx
+++ b/Sprint 1/Package 1/Documentation/Analyse/P01-US-01.docx
@@ -1,18 +1,18 @@
 
 <file path=word/document.xml><?xml version="1.0" encoding="utf-8"?>
-<w:document xmlns:wpc="http://schemas.microsoft.com/office/word/2010/wordprocessingCanvas" xmlns:cx="http://schemas.microsoft.com/office/drawing/2014/chartex" xmlns:cx1="http://schemas.microsoft.com/office/drawing/2015/9/8/chartex" xmlns:cx2="http://schemas.microsoft.com/office/drawing/2015/10/21/chartex" xmlns:cx3="http://schemas.microsoft.com/office/drawing/2016/5/9/chartex" xmlns:cx4="http://schemas.microsoft.com/office/drawing/2016/5/10/chartex" xmlns:cx5="http://schemas.microsoft.com/office/drawing/2016/5/11/chartex" xmlns:cx6="http://schemas.microsoft.com/office/drawing/2016/5/12/chartex" xmlns:cx7="http://schemas.microsoft.com/office/drawing/2016/5/13/chartex" xmlns:cx8="http://schemas.microsoft.com/office/drawing/2016/5/14/chartex" xmlns:mc="http://schemas.openxmlformats.org/markup-compatibility/2006" xmlns:aink="http://schemas.microsoft.com/office/drawing/2016/ink" xmlns:am3d="http://schemas.microsoft.com/office/drawing/2017/model3d" xmlns:o="urn:schemas-microsoft-com:office:office" xmlns:r="http://schemas.openxmlformats.org/officeDocument/2006/relationships" xmlns:m="http://schemas.openxmlformats.org/officeDocument/2006/math" xmlns:v="urn:schemas-microsoft-com:vml" xmlns:wp14="http://schemas.microsoft.com/office/word/2010/wordprocessingDrawing" xmlns:wp="http://schemas.openxmlformats.org/drawingml/2006/wordprocessingDrawing" xmlns:w10="urn:schemas-microsoft-com:office:word" xmlns:w="http://schemas.openxmlformats.org/wordprocessingml/2006/main" xmlns:w14="http://schemas.microsoft.com/office/word/2010/wordml" xmlns:w15="http://schemas.microsoft.com/office/word/2012/wordml" xmlns:w16cid="http://schemas.microsoft.com/office/word/2016/wordml/cid" xmlns:w16se="http://schemas.microsoft.com/office/word/2015/wordml/symex" xmlns:wpg="http://schemas.microsoft.com/office/word/2010/wordprocessingGroup" xmlns:wpi="http://schemas.microsoft.com/office/word/2010/wordprocessingInk" xmlns:wne="http://schemas.microsoft.com/office/word/2006/wordml" xmlns:wps="http://schemas.microsoft.com/office/word/2010/wordprocessingShape" mc:Ignorable="w14 w15 w16se w16cid wp14">
+<w:document xmlns:wpc="http://schemas.microsoft.com/office/word/2010/wordprocessingCanvas" xmlns:cx="http://schemas.microsoft.com/office/drawing/2014/chartex" xmlns:mc="http://schemas.openxmlformats.org/markup-compatibility/2006" xmlns:o="urn:schemas-microsoft-com:office:office" xmlns:r="http://schemas.openxmlformats.org/officeDocument/2006/relationships" xmlns:m="http://schemas.openxmlformats.org/officeDocument/2006/math" xmlns:v="urn:schemas-microsoft-com:vml" xmlns:wp14="http://schemas.microsoft.com/office/word/2010/wordprocessingDrawing" xmlns:wp="http://schemas.openxmlformats.org/drawingml/2006/wordprocessingDrawing" xmlns:w10="urn:schemas-microsoft-com:office:word" xmlns:w="http://schemas.openxmlformats.org/wordprocessingml/2006/main" xmlns:w14="http://schemas.microsoft.com/office/word/2010/wordml" xmlns:w15="http://schemas.microsoft.com/office/word/2012/wordml" xmlns:w16se="http://schemas.microsoft.com/office/word/2015/wordml/symex" xmlns:wpg="http://schemas.microsoft.com/office/word/2010/wordprocessingGroup" xmlns:wpi="http://schemas.microsoft.com/office/word/2010/wordprocessingInk" xmlns:wne="http://schemas.microsoft.com/office/word/2006/wordml" xmlns:wps="http://schemas.microsoft.com/office/word/2010/wordprocessingShape" xmlns:a="http://schemas.openxmlformats.org/drawingml/2006/main" xmlns:pic="http://schemas.openxmlformats.org/drawingml/2006/picture" xmlns:a14="http://schemas.microsoft.com/office/drawing/2010/main" mc:Ignorable="w14 w15 w16se wp14">
   <w:body>
     <w:tbl>
       <w:tblPr>
         <w:tblW w:w="11098" w:type="dxa"/>
         <w:jc w:val="center"/>
         <w:tblBorders>
-          <w:top w:val="single" w:sz="4" w:space="0" w:color="C0C0C0"/>
-          <w:left w:val="single" w:sz="4" w:space="0" w:color="C0C0C0"/>
-          <w:bottom w:val="single" w:sz="4" w:space="0" w:color="C0C0C0"/>
-          <w:right w:val="single" w:sz="4" w:space="0" w:color="C0C0C0"/>
-          <w:insideH w:val="single" w:sz="4" w:space="0" w:color="C0C0C0"/>
-          <w:insideV w:val="single" w:sz="4" w:space="0" w:color="C0C0C0"/>
+          <w:top w:val="single" w:color="C0C0C0" w:sz="4" w:space="0"/>
+          <w:left w:val="single" w:color="C0C0C0" w:sz="4" w:space="0"/>
+          <w:bottom w:val="single" w:color="C0C0C0" w:sz="4" w:space="0"/>
+          <w:right w:val="single" w:color="C0C0C0" w:sz="4" w:space="0"/>
+          <w:insideH w:val="single" w:color="C0C0C0" w:sz="4" w:space="0"/>
+          <w:insideV w:val="single" w:color="C0C0C0" w:sz="4" w:space="0"/>
         </w:tblBorders>
         <w:tblLayout w:type="fixed"/>
         <w:tblCellMar>
@@ -27,7 +27,7 @@
         <w:gridCol w:w="8296"/>
         <w:gridCol w:w="2802"/>
       </w:tblGrid>
-      <w:tr>
+      <w:tr xmlns:wp14="http://schemas.microsoft.com/office/word/2010/wordml" wp14:textId="77777777">
         <w:trPr>
           <w:trHeight w:val="905"/>
           <w:jc w:val="center"/>
@@ -36,10 +36,11 @@
           <w:tcPr>
             <w:tcW w:w="8296" w:type="dxa"/>
             <w:tcBorders>
-              <w:right w:val="single" w:sz="4" w:space="0" w:color="C0C0C0"/>
+              <w:right w:val="single" w:color="C0C0C0" w:sz="4" w:space="0"/>
             </w:tcBorders>
+            <w:tcMar/>
           </w:tcPr>
-          <w:p>
+          <w:p wp14:textId="77777777">
             <w:pPr>
               <w:pStyle w:val="Titre1"/>
               <w:spacing w:before="0"/>
@@ -51,8 +52,8 @@
                 <w:szCs w:val="56"/>
               </w:rPr>
             </w:pPr>
-            <w:bookmarkStart w:id="0" w:name="OLE_LINK3"/>
-            <w:bookmarkStart w:id="1" w:name="OLE_LINK4"/>
+            <w:bookmarkStart w:name="OLE_LINK3" w:id="0"/>
+            <w:bookmarkStart w:name="OLE_LINK4" w:id="1"/>
             <w:r>
               <w:rPr>
                 <w:noProof/>
@@ -61,7 +62,7 @@
                 <w:lang w:eastAsia="fr-CA"/>
               </w:rPr>
               <w:drawing>
-                <wp:anchor distT="0" distB="0" distL="114300" distR="114300" simplePos="0" relativeHeight="251657728" behindDoc="0" locked="0" layoutInCell="1" allowOverlap="1" wp14:anchorId="2F64F463" wp14:editId="4F0034C8">
+                <wp:anchor xmlns:wp14="http://schemas.microsoft.com/office/word/2010/wordprocessingDrawing" distT="0" distB="0" distL="114300" distR="114300" simplePos="0" relativeHeight="251657728" behindDoc="0" locked="0" layoutInCell="1" allowOverlap="1" wp14:anchorId="2F64F463" wp14:editId="4F0034C8">
                   <wp:simplePos x="0" y="0"/>
                   <wp:positionH relativeFrom="column">
                     <wp:posOffset>5166360</wp:posOffset>
@@ -140,7 +141,7 @@
               <w:t>Profil étudiant</w:t>
             </w:r>
           </w:p>
-          <w:p>
+          <w:p wp14:textId="77777777">
             <w:pPr>
               <w:rPr>
                 <w:b/>
@@ -166,11 +167,12 @@
           <w:tcPr>
             <w:tcW w:w="2802" w:type="dxa"/>
             <w:tcBorders>
-              <w:left w:val="single" w:sz="4" w:space="0" w:color="C0C0C0"/>
+              <w:left w:val="single" w:color="C0C0C0" w:sz="4" w:space="0"/>
             </w:tcBorders>
+            <w:tcMar/>
             <w:vAlign w:val="center"/>
           </w:tcPr>
-          <w:p>
+          <w:p wp14:textId="77777777">
             <w:pPr>
               <w:pStyle w:val="Information"/>
               <w:ind w:left="0"/>
@@ -179,7 +181,7 @@
           </w:p>
         </w:tc>
       </w:tr>
-      <w:tr>
+      <w:tr xmlns:wp14="http://schemas.microsoft.com/office/word/2010/wordml" wp14:textId="77777777">
         <w:trPr>
           <w:trHeight w:val="225"/>
           <w:jc w:val="center"/>
@@ -189,11 +191,12 @@
             <w:tcW w:w="11098" w:type="dxa"/>
             <w:gridSpan w:val="2"/>
             <w:tcBorders>
-              <w:bottom w:val="single" w:sz="4" w:space="0" w:color="C0C0C0"/>
+              <w:bottom w:val="single" w:color="C0C0C0" w:sz="4" w:space="0"/>
             </w:tcBorders>
+            <w:tcMar/>
             <w:vAlign w:val="center"/>
           </w:tcPr>
-          <w:p>
+          <w:p wp14:textId="77777777">
             <w:pPr>
               <w:pStyle w:val="Titre3"/>
               <w:spacing w:before="0" w:after="0"/>
@@ -219,7 +222,7 @@
           </w:p>
         </w:tc>
       </w:tr>
-      <w:tr>
+      <w:tr xmlns:wp14="http://schemas.microsoft.com/office/word/2010/wordml" wp14:textId="77777777">
         <w:trPr>
           <w:trHeight w:val="245"/>
           <w:jc w:val="center"/>
@@ -229,11 +232,12 @@
             <w:tcW w:w="11098" w:type="dxa"/>
             <w:gridSpan w:val="2"/>
             <w:tcBorders>
-              <w:bottom w:val="single" w:sz="4" w:space="0" w:color="C0C0C0"/>
+              <w:bottom w:val="single" w:color="C0C0C0" w:sz="4" w:space="0"/>
             </w:tcBorders>
             <w:shd w:val="clear" w:color="auto" w:fill="auto"/>
+            <w:tcMar/>
           </w:tcPr>
-          <w:p>
+          <w:p wp14:textId="77777777">
             <w:pPr>
               <w:pStyle w:val="Titre3"/>
               <w:spacing w:before="0" w:after="0"/>
@@ -251,7 +255,7 @@
           </w:p>
         </w:tc>
       </w:tr>
-      <w:tr>
+      <w:tr xmlns:wp14="http://schemas.microsoft.com/office/word/2010/wordml" wp14:textId="77777777">
         <w:trPr>
           <w:trHeight w:val="245"/>
           <w:jc w:val="center"/>
@@ -261,11 +265,12 @@
             <w:tcW w:w="11098" w:type="dxa"/>
             <w:gridSpan w:val="2"/>
             <w:tcBorders>
-              <w:bottom w:val="single" w:sz="4" w:space="0" w:color="FDE9D9" w:themeColor="accent6" w:themeTint="33"/>
+              <w:bottom w:val="single" w:color="FDE9D9" w:themeColor="accent6" w:themeTint="33" w:sz="4" w:space="0"/>
             </w:tcBorders>
             <w:shd w:val="clear" w:color="auto" w:fill="auto"/>
+            <w:tcMar/>
           </w:tcPr>
-          <w:p>
+          <w:p wp14:textId="77777777">
             <w:pPr>
               <w:pStyle w:val="Information"/>
               <w:tabs>
@@ -299,7 +304,7 @@
               <w:t>étudiant</w:t>
             </w:r>
           </w:p>
-          <w:p>
+          <w:p wp14:textId="77777777">
             <w:pPr>
               <w:pStyle w:val="Information"/>
               <w:tabs>
@@ -342,7 +347,7 @@
               <w:t>consulter mon profil</w:t>
             </w:r>
           </w:p>
-          <w:p>
+          <w:p wp14:textId="77777777">
             <w:pPr>
               <w:pStyle w:val="Information"/>
               <w:tabs>
@@ -392,7 +397,7 @@
               <w:t>à mes informations.</w:t>
             </w:r>
           </w:p>
-          <w:p>
+          <w:p wp14:textId="77777777">
             <w:pPr>
               <w:pStyle w:val="Information"/>
               <w:tabs>
@@ -405,7 +410,7 @@
               </w:rPr>
             </w:pPr>
           </w:p>
-          <w:p>
+          <w:p wp14:textId="77777777">
             <w:pPr>
               <w:pStyle w:val="Information"/>
               <w:tabs>
@@ -441,7 +446,7 @@
               <w:t>Testé par</w:t>
             </w:r>
           </w:p>
-          <w:p>
+          <w:p wp14:textId="77777777">
             <w:pPr>
               <w:pStyle w:val="Information"/>
               <w:tabs>
@@ -473,14 +478,13 @@
                 <w:szCs w:val="22"/>
               </w:rPr>
               <w:tab/>
-              <w:t>(</w:t>
-            </w:r>
-            <w:r>
-              <w:rPr>
-                <w:sz w:val="22"/>
-                <w:szCs w:val="22"/>
-              </w:rPr>
-              <w:t>HDB</w:t>
+            </w:r>
+            <w:r>
+              <w:rPr>
+                <w:sz w:val="22"/>
+                <w:szCs w:val="22"/>
+              </w:rPr>
+              <w:t>(FP</w:t>
             </w:r>
             <w:r>
               <w:rPr>
@@ -497,7 +501,7 @@
               <w:t xml:space="preserve"> </w:t>
             </w:r>
           </w:p>
-          <w:p>
+          <w:p wp14:textId="77777777">
             <w:pPr>
               <w:pStyle w:val="Information"/>
               <w:tabs>
@@ -524,7 +528,7 @@
               <w:t xml:space="preserve">étudiant et seulement lui d’être redirigé vers </w:t>
             </w:r>
           </w:p>
-          <w:p>
+          <w:p wp14:textId="77777777">
             <w:pPr>
               <w:pStyle w:val="Information"/>
               <w:tabs>
@@ -558,17 +562,14 @@
                 <w:szCs w:val="22"/>
               </w:rPr>
               <w:tab/>
-              <w:t>(</w:t>
-            </w:r>
-            <w:r>
-              <w:rPr>
-                <w:sz w:val="22"/>
-                <w:szCs w:val="22"/>
-              </w:rPr>
-              <w:t>HDB</w:t>
-            </w:r>
-            <w:bookmarkStart w:id="2" w:name="_GoBack"/>
-            <w:bookmarkEnd w:id="2"/>
+            </w:r>
+            <w:r>
+              <w:rPr>
+                <w:sz w:val="22"/>
+                <w:szCs w:val="22"/>
+              </w:rPr>
+              <w:t>(FP</w:t>
+            </w:r>
             <w:r>
               <w:rPr>
                 <w:sz w:val="22"/>
@@ -586,7 +587,7 @@
           </w:p>
         </w:tc>
       </w:tr>
-      <w:tr>
+      <w:tr xmlns:wp14="http://schemas.microsoft.com/office/word/2010/wordml" wp14:textId="77777777">
         <w:trPr>
           <w:trHeight w:val="20"/>
           <w:jc w:val="center"/>
@@ -596,12 +597,13 @@
             <w:tcW w:w="11098" w:type="dxa"/>
             <w:gridSpan w:val="2"/>
             <w:tcBorders>
-              <w:top w:val="single" w:sz="4" w:space="0" w:color="C0C0C0"/>
-              <w:bottom w:val="single" w:sz="4" w:space="0" w:color="C0C0C0"/>
+              <w:top w:val="single" w:color="C0C0C0" w:sz="4" w:space="0"/>
+              <w:bottom w:val="single" w:color="C0C0C0" w:sz="4" w:space="0"/>
             </w:tcBorders>
             <w:shd w:val="clear" w:color="auto" w:fill="auto"/>
+            <w:tcMar/>
           </w:tcPr>
-          <w:p>
+          <w:p wp14:textId="77777777">
             <w:pPr>
               <w:pStyle w:val="Titre3"/>
               <w:spacing w:before="0" w:after="0"/>
@@ -616,7 +618,7 @@
           </w:p>
         </w:tc>
       </w:tr>
-      <w:tr>
+      <w:tr xmlns:wp14="http://schemas.microsoft.com/office/word/2010/wordml" wp14:textId="77777777">
         <w:trPr>
           <w:trHeight w:val="1475"/>
           <w:jc w:val="center"/>
@@ -626,12 +628,13 @@
             <w:tcW w:w="11098" w:type="dxa"/>
             <w:gridSpan w:val="2"/>
             <w:tcBorders>
-              <w:top w:val="single" w:sz="4" w:space="0" w:color="C0C0C0"/>
-              <w:bottom w:val="single" w:sz="4" w:space="0" w:color="C0C0C0"/>
+              <w:top w:val="single" w:color="C0C0C0" w:sz="4" w:space="0"/>
+              <w:bottom w:val="single" w:color="C0C0C0" w:sz="4" w:space="0"/>
             </w:tcBorders>
             <w:shd w:val="clear" w:color="auto" w:fill="auto"/>
+            <w:tcMar/>
           </w:tcPr>
-          <w:p>
+          <w:p wp14:textId="77777777">
             <w:pPr>
               <w:spacing w:before="120"/>
               <w:jc w:val="both"/>
@@ -671,7 +674,7 @@
             </w:r>
             <w:proofErr w:type="spellEnd"/>
           </w:p>
-          <w:p>
+          <w:p wp14:textId="77777777">
             <w:pPr>
               <w:spacing w:before="120"/>
               <w:jc w:val="both"/>
@@ -695,7 +698,7 @@
               <w:t>2017-08-30</w:t>
             </w:r>
           </w:p>
-          <w:p>
+          <w:p wp14:textId="77777777">
             <w:pPr>
               <w:spacing w:before="120"/>
               <w:jc w:val="both"/>
@@ -726,7 +729,7 @@
               <w:t xml:space="preserve"> h</w:t>
             </w:r>
           </w:p>
-          <w:p>
+          <w:p wp14:textId="77777777">
             <w:pPr>
               <w:spacing w:before="120"/>
               <w:jc w:val="both"/>
@@ -736,7 +739,7 @@
               </w:rPr>
             </w:pPr>
           </w:p>
-          <w:p>
+          <w:p wp14:textId="303188D8">
             <w:pPr>
               <w:spacing w:before="120"/>
               <w:jc w:val="both"/>
@@ -757,12 +760,14 @@
                 <w:sz w:val="22"/>
                 <w:szCs w:val="22"/>
               </w:rPr>
-              <w:t> : AAAA-MM-JJ</w:t>
-            </w:r>
+              <w:t xml:space="preserve"> : </w:t>
+            </w:r>
+            <w:bookmarkStart w:name="_GoBack" w:id="2"/>
+            <w:bookmarkEnd w:id="2"/>
           </w:p>
         </w:tc>
       </w:tr>
-      <w:tr>
+      <w:tr xmlns:wp14="http://schemas.microsoft.com/office/word/2010/wordml" wp14:textId="77777777">
         <w:trPr>
           <w:trHeight w:val="20"/>
           <w:jc w:val="center"/>
@@ -772,12 +777,13 @@
             <w:tcW w:w="11098" w:type="dxa"/>
             <w:gridSpan w:val="2"/>
             <w:tcBorders>
-              <w:top w:val="single" w:sz="4" w:space="0" w:color="C0C0C0"/>
-              <w:bottom w:val="single" w:sz="4" w:space="0" w:color="C0C0C0"/>
+              <w:top w:val="single" w:color="C0C0C0" w:sz="4" w:space="0"/>
+              <w:bottom w:val="single" w:color="C0C0C0" w:sz="4" w:space="0"/>
             </w:tcBorders>
             <w:shd w:val="clear" w:color="auto" w:fill="auto"/>
+            <w:tcMar/>
           </w:tcPr>
-          <w:p>
+          <w:p wp14:textId="77777777">
             <w:pPr>
               <w:pStyle w:val="Titre3"/>
               <w:spacing w:before="0" w:after="0"/>
@@ -792,7 +798,7 @@
           </w:p>
         </w:tc>
       </w:tr>
-      <w:tr>
+      <w:tr xmlns:wp14="http://schemas.microsoft.com/office/word/2010/wordml" wp14:textId="77777777">
         <w:trPr>
           <w:trHeight w:val="1475"/>
           <w:jc w:val="center"/>
@@ -802,25 +808,77 @@
             <w:tcW w:w="11098" w:type="dxa"/>
             <w:gridSpan w:val="2"/>
             <w:tcBorders>
-              <w:top w:val="single" w:sz="4" w:space="0" w:color="C0C0C0"/>
-              <w:bottom w:val="single" w:sz="4" w:space="0" w:color="C0C0C0"/>
+              <w:top w:val="single" w:color="C0C0C0" w:sz="4" w:space="0"/>
+              <w:bottom w:val="single" w:color="C0C0C0" w:sz="4" w:space="0"/>
             </w:tcBorders>
             <w:shd w:val="clear" w:color="auto" w:fill="auto"/>
+            <w:tcMar/>
           </w:tcPr>
-          <w:p>
+          <w:p wp14:noSpellErr="1" wp14:textId="547B23EE">
             <w:pPr>
+              <w:pStyle w:val="ListParagraph"/>
+              <w:numPr>
+                <w:ilvl w:val="0"/>
+                <w:numId w:val="11"/>
+              </w:numPr>
               <w:spacing w:before="120"/>
               <w:jc w:val="both"/>
               <w:rPr>
+                <w:color w:val="FF0000"/>
                 <w:sz w:val="22"/>
                 <w:szCs w:val="22"/>
               </w:rPr>
             </w:pPr>
+            <w:r>
+              <w:rPr>
+                <w:color w:val="FF0000"/>
+                <w:sz w:val="22"/>
+                <w:szCs w:val="22"/>
+              </w:rPr>
+              <w:t xml:space="preserve">Mise en page à terminer, </w:t>
+            </w:r>
+          </w:p>
+          <w:p wp14:noSpellErr="1" wp14:textId="435982DF">
+            <w:pPr>
+              <w:pStyle w:val="Normal"/>
+              <w:spacing w:before="120"/>
+              <w:ind w:left="360"/>
+              <w:jc w:val="both"/>
+              <w:rPr>
+                <w:color w:val="FF0000"/>
+                <w:sz w:val="22"/>
+                <w:szCs w:val="22"/>
+              </w:rPr>
+            </w:pPr>
+          </w:p>
+          <w:p w14:noSpellErr="1" wp14:textId="02254761">
+            <w:pPr>
+              <w:pStyle w:val="ListParagraph"/>
+              <w:numPr>
+                <w:ilvl w:val="0"/>
+                <w:numId w:val="11"/>
+              </w:numPr>
+              <w:spacing w:before="120"/>
+              <w:jc w:val="both"/>
+              <w:rPr>
+                <w:color w:val="4F81BD" w:themeColor="accent1" w:themeTint="FF" w:themeShade="FF"/>
+                <w:sz w:val="22"/>
+                <w:szCs w:val="22"/>
+              </w:rPr>
+            </w:pPr>
+            <w:r>
+              <w:rPr>
+                <w:color w:val="4F81BD" w:themeColor="accent1" w:themeTint="FF" w:themeShade="FF"/>
+                <w:sz w:val="22"/>
+                <w:szCs w:val="22"/>
+              </w:rPr>
+              <w:t>Le lien vers le profil en haut à droite n'est pas fonctionnel, car il n'y a pas de login.</w:t>
+            </w:r>
           </w:p>
         </w:tc>
       </w:tr>
     </w:tbl>
-    <w:p>
+    <w:p xmlns:wp14="http://schemas.microsoft.com/office/word/2010/wordml" wp14:textId="77777777">
       <w:pPr>
         <w:jc w:val="center"/>
       </w:pPr>
@@ -829,7 +887,7 @@
       <w:headerReference w:type="even" r:id="rId9"/>
       <w:headerReference w:type="default" r:id="rId10"/>
       <w:headerReference w:type="first" r:id="rId11"/>
-      <w:pgSz w:w="12240" w:h="15840" w:code="1"/>
+      <w:pgSz w:w="12240" w:h="15840" w:orient="portrait" w:code="1"/>
       <w:pgMar w:top="720" w:right="720" w:bottom="731" w:left="720" w:header="0" w:footer="0" w:gutter="0"/>
       <w:cols w:space="720"/>
       <w:titlePg/>
@@ -840,16 +898,16 @@
 </file>
 
 <file path=word/endnotes.xml><?xml version="1.0" encoding="utf-8"?>
-<w:endnotes xmlns:wpc="http://schemas.microsoft.com/office/word/2010/wordprocessingCanvas" xmlns:cx="http://schemas.microsoft.com/office/drawing/2014/chartex" xmlns:cx1="http://schemas.microsoft.com/office/drawing/2015/9/8/chartex" xmlns:cx2="http://schemas.microsoft.com/office/drawing/2015/10/21/chartex" xmlns:cx3="http://schemas.microsoft.com/office/drawing/2016/5/9/chartex" xmlns:cx4="http://schemas.microsoft.com/office/drawing/2016/5/10/chartex" xmlns:cx5="http://schemas.microsoft.com/office/drawing/2016/5/11/chartex" xmlns:cx6="http://schemas.microsoft.com/office/drawing/2016/5/12/chartex" xmlns:cx7="http://schemas.microsoft.com/office/drawing/2016/5/13/chartex" xmlns:cx8="http://schemas.microsoft.com/office/drawing/2016/5/14/chartex" xmlns:mc="http://schemas.openxmlformats.org/markup-compatibility/2006" xmlns:aink="http://schemas.microsoft.com/office/drawing/2016/ink" xmlns:am3d="http://schemas.microsoft.com/office/drawing/2017/model3d" xmlns:o="urn:schemas-microsoft-com:office:office" xmlns:r="http://schemas.openxmlformats.org/officeDocument/2006/relationships" xmlns:m="http://schemas.openxmlformats.org/officeDocument/2006/math" xmlns:v="urn:schemas-microsoft-com:vml" xmlns:wp14="http://schemas.microsoft.com/office/word/2010/wordprocessingDrawing" xmlns:wp="http://schemas.openxmlformats.org/drawingml/2006/wordprocessingDrawing" xmlns:w10="urn:schemas-microsoft-com:office:word" xmlns:w="http://schemas.openxmlformats.org/wordprocessingml/2006/main" xmlns:w14="http://schemas.microsoft.com/office/word/2010/wordml" xmlns:w15="http://schemas.microsoft.com/office/word/2012/wordml" xmlns:w16cid="http://schemas.microsoft.com/office/word/2016/wordml/cid" xmlns:w16se="http://schemas.microsoft.com/office/word/2015/wordml/symex" xmlns:wpg="http://schemas.microsoft.com/office/word/2010/wordprocessingGroup" xmlns:wpi="http://schemas.microsoft.com/office/word/2010/wordprocessingInk" xmlns:wne="http://schemas.microsoft.com/office/word/2006/wordml" xmlns:wps="http://schemas.microsoft.com/office/word/2010/wordprocessingShape" mc:Ignorable="w14 w15 w16se w16cid wp14">
+<w:endnotes xmlns:wpc="http://schemas.microsoft.com/office/word/2010/wordprocessingCanvas" xmlns:cx="http://schemas.microsoft.com/office/drawing/2014/chartex" xmlns:mc="http://schemas.openxmlformats.org/markup-compatibility/2006" xmlns:o="urn:schemas-microsoft-com:office:office" xmlns:r="http://schemas.openxmlformats.org/officeDocument/2006/relationships" xmlns:m="http://schemas.openxmlformats.org/officeDocument/2006/math" xmlns:v="urn:schemas-microsoft-com:vml" xmlns:wp14="http://schemas.microsoft.com/office/word/2010/wordprocessingDrawing" xmlns:wp="http://schemas.openxmlformats.org/drawingml/2006/wordprocessingDrawing" xmlns:w10="urn:schemas-microsoft-com:office:word" xmlns:w="http://schemas.openxmlformats.org/wordprocessingml/2006/main" xmlns:w14="http://schemas.microsoft.com/office/word/2010/wordml" xmlns:w15="http://schemas.microsoft.com/office/word/2012/wordml" xmlns:w16se="http://schemas.microsoft.com/office/word/2015/wordml/symex" xmlns:wpg="http://schemas.microsoft.com/office/word/2010/wordprocessingGroup" xmlns:wpi="http://schemas.microsoft.com/office/word/2010/wordprocessingInk" xmlns:wne="http://schemas.microsoft.com/office/word/2006/wordml" xmlns:wps="http://schemas.microsoft.com/office/word/2010/wordprocessingShape" mc:Ignorable="w14 w15 w16se wp14">
   <w:endnote w:type="separator" w:id="-1">
-    <w:p>
+    <w:p xmlns:wp14="http://schemas.microsoft.com/office/word/2010/wordml" wp14:textId="77777777">
       <w:r>
         <w:separator/>
       </w:r>
     </w:p>
   </w:endnote>
   <w:endnote w:type="continuationSeparator" w:id="0">
-    <w:p>
+    <w:p xmlns:wp14="http://schemas.microsoft.com/office/word/2010/wordml" wp14:textId="77777777">
       <w:r>
         <w:continuationSeparator/>
       </w:r>
@@ -859,16 +917,16 @@
 </file>
 
 <file path=word/footnotes.xml><?xml version="1.0" encoding="utf-8"?>
-<w:footnotes xmlns:wpc="http://schemas.microsoft.com/office/word/2010/wordprocessingCanvas" xmlns:cx="http://schemas.microsoft.com/office/drawing/2014/chartex" xmlns:cx1="http://schemas.microsoft.com/office/drawing/2015/9/8/chartex" xmlns:cx2="http://schemas.microsoft.com/office/drawing/2015/10/21/chartex" xmlns:cx3="http://schemas.microsoft.com/office/drawing/2016/5/9/chartex" xmlns:cx4="http://schemas.microsoft.com/office/drawing/2016/5/10/chartex" xmlns:cx5="http://schemas.microsoft.com/office/drawing/2016/5/11/chartex" xmlns:cx6="http://schemas.microsoft.com/office/drawing/2016/5/12/chartex" xmlns:cx7="http://schemas.microsoft.com/office/drawing/2016/5/13/chartex" xmlns:cx8="http://schemas.microsoft.com/office/drawing/2016/5/14/chartex" xmlns:mc="http://schemas.openxmlformats.org/markup-compatibility/2006" xmlns:aink="http://schemas.microsoft.com/office/drawing/2016/ink" xmlns:am3d="http://schemas.microsoft.com/office/drawing/2017/model3d" xmlns:o="urn:schemas-microsoft-com:office:office" xmlns:r="http://schemas.openxmlformats.org/officeDocument/2006/relationships" xmlns:m="http://schemas.openxmlformats.org/officeDocument/2006/math" xmlns:v="urn:schemas-microsoft-com:vml" xmlns:wp14="http://schemas.microsoft.com/office/word/2010/wordprocessingDrawing" xmlns:wp="http://schemas.openxmlformats.org/drawingml/2006/wordprocessingDrawing" xmlns:w10="urn:schemas-microsoft-com:office:word" xmlns:w="http://schemas.openxmlformats.org/wordprocessingml/2006/main" xmlns:w14="http://schemas.microsoft.com/office/word/2010/wordml" xmlns:w15="http://schemas.microsoft.com/office/word/2012/wordml" xmlns:w16cid="http://schemas.microsoft.com/office/word/2016/wordml/cid" xmlns:w16se="http://schemas.microsoft.com/office/word/2015/wordml/symex" xmlns:wpg="http://schemas.microsoft.com/office/word/2010/wordprocessingGroup" xmlns:wpi="http://schemas.microsoft.com/office/word/2010/wordprocessingInk" xmlns:wne="http://schemas.microsoft.com/office/word/2006/wordml" xmlns:wps="http://schemas.microsoft.com/office/word/2010/wordprocessingShape" mc:Ignorable="w14 w15 w16se w16cid wp14">
+<w:footnotes xmlns:wpc="http://schemas.microsoft.com/office/word/2010/wordprocessingCanvas" xmlns:cx="http://schemas.microsoft.com/office/drawing/2014/chartex" xmlns:mc="http://schemas.openxmlformats.org/markup-compatibility/2006" xmlns:o="urn:schemas-microsoft-com:office:office" xmlns:r="http://schemas.openxmlformats.org/officeDocument/2006/relationships" xmlns:m="http://schemas.openxmlformats.org/officeDocument/2006/math" xmlns:v="urn:schemas-microsoft-com:vml" xmlns:wp14="http://schemas.microsoft.com/office/word/2010/wordprocessingDrawing" xmlns:wp="http://schemas.openxmlformats.org/drawingml/2006/wordprocessingDrawing" xmlns:w10="urn:schemas-microsoft-com:office:word" xmlns:w="http://schemas.openxmlformats.org/wordprocessingml/2006/main" xmlns:w14="http://schemas.microsoft.com/office/word/2010/wordml" xmlns:w15="http://schemas.microsoft.com/office/word/2012/wordml" xmlns:w16se="http://schemas.microsoft.com/office/word/2015/wordml/symex" xmlns:wpg="http://schemas.microsoft.com/office/word/2010/wordprocessingGroup" xmlns:wpi="http://schemas.microsoft.com/office/word/2010/wordprocessingInk" xmlns:wne="http://schemas.microsoft.com/office/word/2006/wordml" xmlns:wps="http://schemas.microsoft.com/office/word/2010/wordprocessingShape" mc:Ignorable="w14 w15 w16se wp14">
   <w:footnote w:type="separator" w:id="-1">
-    <w:p>
+    <w:p xmlns:wp14="http://schemas.microsoft.com/office/word/2010/wordml" wp14:textId="77777777">
       <w:r>
         <w:separator/>
       </w:r>
     </w:p>
   </w:footnote>
   <w:footnote w:type="continuationSeparator" w:id="0">
-    <w:p>
+    <w:p xmlns:wp14="http://schemas.microsoft.com/office/word/2010/wordml" wp14:textId="77777777">
       <w:r>
         <w:continuationSeparator/>
       </w:r>
@@ -878,8 +936,8 @@
 </file>
 
 <file path=word/header1.xml><?xml version="1.0" encoding="utf-8"?>
-<w:hdr xmlns:wpc="http://schemas.microsoft.com/office/word/2010/wordprocessingCanvas" xmlns:cx="http://schemas.microsoft.com/office/drawing/2014/chartex" xmlns:cx1="http://schemas.microsoft.com/office/drawing/2015/9/8/chartex" xmlns:cx2="http://schemas.microsoft.com/office/drawing/2015/10/21/chartex" xmlns:cx3="http://schemas.microsoft.com/office/drawing/2016/5/9/chartex" xmlns:cx4="http://schemas.microsoft.com/office/drawing/2016/5/10/chartex" xmlns:cx5="http://schemas.microsoft.com/office/drawing/2016/5/11/chartex" xmlns:cx6="http://schemas.microsoft.com/office/drawing/2016/5/12/chartex" xmlns:cx7="http://schemas.microsoft.com/office/drawing/2016/5/13/chartex" xmlns:cx8="http://schemas.microsoft.com/office/drawing/2016/5/14/chartex" xmlns:mc="http://schemas.openxmlformats.org/markup-compatibility/2006" xmlns:aink="http://schemas.microsoft.com/office/drawing/2016/ink" xmlns:am3d="http://schemas.microsoft.com/office/drawing/2017/model3d" xmlns:o="urn:schemas-microsoft-com:office:office" xmlns:r="http://schemas.openxmlformats.org/officeDocument/2006/relationships" xmlns:m="http://schemas.openxmlformats.org/officeDocument/2006/math" xmlns:v="urn:schemas-microsoft-com:vml" xmlns:wp14="http://schemas.microsoft.com/office/word/2010/wordprocessingDrawing" xmlns:wp="http://schemas.openxmlformats.org/drawingml/2006/wordprocessingDrawing" xmlns:w10="urn:schemas-microsoft-com:office:word" xmlns:w="http://schemas.openxmlformats.org/wordprocessingml/2006/main" xmlns:w14="http://schemas.microsoft.com/office/word/2010/wordml" xmlns:w15="http://schemas.microsoft.com/office/word/2012/wordml" xmlns:w16cid="http://schemas.microsoft.com/office/word/2016/wordml/cid" xmlns:w16se="http://schemas.microsoft.com/office/word/2015/wordml/symex" xmlns:wpg="http://schemas.microsoft.com/office/word/2010/wordprocessingGroup" xmlns:wpi="http://schemas.microsoft.com/office/word/2010/wordprocessingInk" xmlns:wne="http://schemas.microsoft.com/office/word/2006/wordml" xmlns:wps="http://schemas.microsoft.com/office/word/2010/wordprocessingShape" mc:Ignorable="w14 w15 w16se w16cid wp14">
-  <w:p>
+<w:hdr xmlns:wpc="http://schemas.microsoft.com/office/word/2010/wordprocessingCanvas" xmlns:cx="http://schemas.microsoft.com/office/drawing/2014/chartex" xmlns:mc="http://schemas.openxmlformats.org/markup-compatibility/2006" xmlns:o="urn:schemas-microsoft-com:office:office" xmlns:r="http://schemas.openxmlformats.org/officeDocument/2006/relationships" xmlns:m="http://schemas.openxmlformats.org/officeDocument/2006/math" xmlns:v="urn:schemas-microsoft-com:vml" xmlns:wp14="http://schemas.microsoft.com/office/word/2010/wordprocessingDrawing" xmlns:wp="http://schemas.openxmlformats.org/drawingml/2006/wordprocessingDrawing" xmlns:w10="urn:schemas-microsoft-com:office:word" xmlns:w="http://schemas.openxmlformats.org/wordprocessingml/2006/main" xmlns:w14="http://schemas.microsoft.com/office/word/2010/wordml" xmlns:w15="http://schemas.microsoft.com/office/word/2012/wordml" xmlns:w16se="http://schemas.microsoft.com/office/word/2015/wordml/symex" xmlns:wpg="http://schemas.microsoft.com/office/word/2010/wordprocessingGroup" xmlns:wpi="http://schemas.microsoft.com/office/word/2010/wordprocessingInk" xmlns:wne="http://schemas.microsoft.com/office/word/2006/wordml" xmlns:wps="http://schemas.microsoft.com/office/word/2010/wordprocessingShape" mc:Ignorable="w14 w15 w16se wp14">
+  <w:p xmlns:wp14="http://schemas.microsoft.com/office/word/2010/wordml" wp14:textId="77777777">
     <w:pPr>
       <w:pStyle w:val="En-tte"/>
     </w:pPr>
@@ -887,7 +945,7 @@
       <w:t>[Tapez un texte]</w:t>
     </w:r>
   </w:p>
-  <w:p>
+  <w:p xmlns:wp14="http://schemas.microsoft.com/office/word/2010/wordml" wp14:textId="77777777">
     <w:pPr>
       <w:ind w:right="360" w:firstLine="360"/>
     </w:pPr>
@@ -896,8 +954,8 @@
 </file>
 
 <file path=word/header2.xml><?xml version="1.0" encoding="utf-8"?>
-<w:hdr xmlns:wpc="http://schemas.microsoft.com/office/word/2010/wordprocessingCanvas" xmlns:cx="http://schemas.microsoft.com/office/drawing/2014/chartex" xmlns:cx1="http://schemas.microsoft.com/office/drawing/2015/9/8/chartex" xmlns:cx2="http://schemas.microsoft.com/office/drawing/2015/10/21/chartex" xmlns:cx3="http://schemas.microsoft.com/office/drawing/2016/5/9/chartex" xmlns:cx4="http://schemas.microsoft.com/office/drawing/2016/5/10/chartex" xmlns:cx5="http://schemas.microsoft.com/office/drawing/2016/5/11/chartex" xmlns:cx6="http://schemas.microsoft.com/office/drawing/2016/5/12/chartex" xmlns:cx7="http://schemas.microsoft.com/office/drawing/2016/5/13/chartex" xmlns:cx8="http://schemas.microsoft.com/office/drawing/2016/5/14/chartex" xmlns:mc="http://schemas.openxmlformats.org/markup-compatibility/2006" xmlns:aink="http://schemas.microsoft.com/office/drawing/2016/ink" xmlns:am3d="http://schemas.microsoft.com/office/drawing/2017/model3d" xmlns:o="urn:schemas-microsoft-com:office:office" xmlns:r="http://schemas.openxmlformats.org/officeDocument/2006/relationships" xmlns:m="http://schemas.openxmlformats.org/officeDocument/2006/math" xmlns:v="urn:schemas-microsoft-com:vml" xmlns:wp14="http://schemas.microsoft.com/office/word/2010/wordprocessingDrawing" xmlns:wp="http://schemas.openxmlformats.org/drawingml/2006/wordprocessingDrawing" xmlns:w10="urn:schemas-microsoft-com:office:word" xmlns:w="http://schemas.openxmlformats.org/wordprocessingml/2006/main" xmlns:w14="http://schemas.microsoft.com/office/word/2010/wordml" xmlns:w15="http://schemas.microsoft.com/office/word/2012/wordml" xmlns:w16cid="http://schemas.microsoft.com/office/word/2016/wordml/cid" xmlns:w16se="http://schemas.microsoft.com/office/word/2015/wordml/symex" xmlns:wpg="http://schemas.microsoft.com/office/word/2010/wordprocessingGroup" xmlns:wpi="http://schemas.microsoft.com/office/word/2010/wordprocessingInk" xmlns:wne="http://schemas.microsoft.com/office/word/2006/wordml" xmlns:wps="http://schemas.microsoft.com/office/word/2010/wordprocessingShape" mc:Ignorable="w14 w15 w16se w16cid wp14">
-  <w:p>
+<w:hdr xmlns:wpc="http://schemas.microsoft.com/office/word/2010/wordprocessingCanvas" xmlns:cx="http://schemas.microsoft.com/office/drawing/2014/chartex" xmlns:mc="http://schemas.openxmlformats.org/markup-compatibility/2006" xmlns:o="urn:schemas-microsoft-com:office:office" xmlns:r="http://schemas.openxmlformats.org/officeDocument/2006/relationships" xmlns:m="http://schemas.openxmlformats.org/officeDocument/2006/math" xmlns:v="urn:schemas-microsoft-com:vml" xmlns:wp14="http://schemas.microsoft.com/office/word/2010/wordprocessingDrawing" xmlns:wp="http://schemas.openxmlformats.org/drawingml/2006/wordprocessingDrawing" xmlns:w10="urn:schemas-microsoft-com:office:word" xmlns:w="http://schemas.openxmlformats.org/wordprocessingml/2006/main" xmlns:w14="http://schemas.microsoft.com/office/word/2010/wordml" xmlns:w15="http://schemas.microsoft.com/office/word/2012/wordml" xmlns:w16se="http://schemas.microsoft.com/office/word/2015/wordml/symex" xmlns:wpg="http://schemas.microsoft.com/office/word/2010/wordprocessingGroup" xmlns:wpi="http://schemas.microsoft.com/office/word/2010/wordprocessingInk" xmlns:wne="http://schemas.microsoft.com/office/word/2006/wordml" xmlns:wps="http://schemas.microsoft.com/office/word/2010/wordprocessingShape" mc:Ignorable="w14 w15 w16se wp14">
+  <w:p xmlns:wp14="http://schemas.microsoft.com/office/word/2010/wordml" wp14:textId="77777777">
     <w:pPr>
       <w:pStyle w:val="En-tte"/>
     </w:pPr>
@@ -905,7 +963,7 @@
       <w:t>[Tapez un texte]</w:t>
     </w:r>
   </w:p>
-  <w:p>
+  <w:p xmlns:wp14="http://schemas.microsoft.com/office/word/2010/wordml" wp14:textId="77777777">
     <w:pPr>
       <w:ind w:right="360" w:firstLine="360"/>
     </w:pPr>
@@ -914,8 +972,8 @@
 </file>
 
 <file path=word/header3.xml><?xml version="1.0" encoding="utf-8"?>
-<w:hdr xmlns:wpc="http://schemas.microsoft.com/office/word/2010/wordprocessingCanvas" xmlns:cx="http://schemas.microsoft.com/office/drawing/2014/chartex" xmlns:cx1="http://schemas.microsoft.com/office/drawing/2015/9/8/chartex" xmlns:cx2="http://schemas.microsoft.com/office/drawing/2015/10/21/chartex" xmlns:cx3="http://schemas.microsoft.com/office/drawing/2016/5/9/chartex" xmlns:cx4="http://schemas.microsoft.com/office/drawing/2016/5/10/chartex" xmlns:cx5="http://schemas.microsoft.com/office/drawing/2016/5/11/chartex" xmlns:cx6="http://schemas.microsoft.com/office/drawing/2016/5/12/chartex" xmlns:cx7="http://schemas.microsoft.com/office/drawing/2016/5/13/chartex" xmlns:cx8="http://schemas.microsoft.com/office/drawing/2016/5/14/chartex" xmlns:mc="http://schemas.openxmlformats.org/markup-compatibility/2006" xmlns:aink="http://schemas.microsoft.com/office/drawing/2016/ink" xmlns:am3d="http://schemas.microsoft.com/office/drawing/2017/model3d" xmlns:o="urn:schemas-microsoft-com:office:office" xmlns:r="http://schemas.openxmlformats.org/officeDocument/2006/relationships" xmlns:m="http://schemas.openxmlformats.org/officeDocument/2006/math" xmlns:v="urn:schemas-microsoft-com:vml" xmlns:wp14="http://schemas.microsoft.com/office/word/2010/wordprocessingDrawing" xmlns:wp="http://schemas.openxmlformats.org/drawingml/2006/wordprocessingDrawing" xmlns:w10="urn:schemas-microsoft-com:office:word" xmlns:w="http://schemas.openxmlformats.org/wordprocessingml/2006/main" xmlns:w14="http://schemas.microsoft.com/office/word/2010/wordml" xmlns:w15="http://schemas.microsoft.com/office/word/2012/wordml" xmlns:w16cid="http://schemas.microsoft.com/office/word/2016/wordml/cid" xmlns:w16se="http://schemas.microsoft.com/office/word/2015/wordml/symex" xmlns:wpg="http://schemas.microsoft.com/office/word/2010/wordprocessingGroup" xmlns:wpi="http://schemas.microsoft.com/office/word/2010/wordprocessingInk" xmlns:wne="http://schemas.microsoft.com/office/word/2006/wordml" xmlns:wps="http://schemas.microsoft.com/office/word/2010/wordprocessingShape" mc:Ignorable="w14 w15 w16se w16cid wp14">
-  <w:p>
+<w:hdr xmlns:wpc="http://schemas.microsoft.com/office/word/2010/wordprocessingCanvas" xmlns:cx="http://schemas.microsoft.com/office/drawing/2014/chartex" xmlns:mc="http://schemas.openxmlformats.org/markup-compatibility/2006" xmlns:o="urn:schemas-microsoft-com:office:office" xmlns:r="http://schemas.openxmlformats.org/officeDocument/2006/relationships" xmlns:m="http://schemas.openxmlformats.org/officeDocument/2006/math" xmlns:v="urn:schemas-microsoft-com:vml" xmlns:wp14="http://schemas.microsoft.com/office/word/2010/wordprocessingDrawing" xmlns:wp="http://schemas.openxmlformats.org/drawingml/2006/wordprocessingDrawing" xmlns:w10="urn:schemas-microsoft-com:office:word" xmlns:w="http://schemas.openxmlformats.org/wordprocessingml/2006/main" xmlns:w14="http://schemas.microsoft.com/office/word/2010/wordml" xmlns:w15="http://schemas.microsoft.com/office/word/2012/wordml" xmlns:w16se="http://schemas.microsoft.com/office/word/2015/wordml/symex" xmlns:wpg="http://schemas.microsoft.com/office/word/2010/wordprocessingGroup" xmlns:wpi="http://schemas.microsoft.com/office/word/2010/wordprocessingInk" xmlns:wne="http://schemas.microsoft.com/office/word/2006/wordml" xmlns:wps="http://schemas.microsoft.com/office/word/2010/wordprocessingShape" xmlns:a="http://schemas.openxmlformats.org/drawingml/2006/main" xmlns:a14="http://schemas.microsoft.com/office/drawing/2010/main" mc:Ignorable="w14 w15 w16se wp14">
+  <w:p xmlns:wp14="http://schemas.microsoft.com/office/word/2010/wordml" wp14:textId="77777777">
     <w:pPr>
       <w:tabs>
         <w:tab w:val="left" w:pos="8730"/>
@@ -929,7 +987,7 @@
       <mc:AlternateContent>
         <mc:Choice Requires="wps">
           <w:drawing>
-            <wp:anchor distT="0" distB="0" distL="114300" distR="114300" simplePos="0" relativeHeight="251657728" behindDoc="0" locked="0" layoutInCell="1" allowOverlap="1">
+            <wp:anchor xmlns:wp14="http://schemas.microsoft.com/office/word/2010/wordprocessingDrawing" distT="0" distB="0" distL="114300" distR="114300" simplePos="0" relativeHeight="251657728" behindDoc="0" locked="0" layoutInCell="1" allowOverlap="1" wp14:anchorId="36690792" wp14:editId="7777777">
               <wp:simplePos x="0" y="0"/>
               <wp:positionH relativeFrom="column">
                 <wp:posOffset>106680</wp:posOffset>
@@ -1004,10 +1062,10 @@
             </wp:anchor>
           </w:drawing>
         </mc:Choice>
-        <mc:Fallback>
-          <w:pict>
-            <v:rect w14:anchorId="5DFAC387" id="Rectangle 3" o:spid="_x0000_s1026" style="position:absolute;margin-left:8.4pt;margin-top:36.3pt;width:401.85pt;height:54.95pt;z-index:251657728;visibility:visible;mso-wrap-style:square;mso-width-percent:0;mso-height-percent:0;mso-wrap-distance-left:9pt;mso-wrap-distance-top:0;mso-wrap-distance-right:9pt;mso-wrap-distance-bottom:0;mso-position-horizontal:absolute;mso-position-horizontal-relative:text;mso-position-vertical:absolute;mso-position-vertical-relative:text;mso-width-percent:0;mso-height-percent:0;mso-width-relative:page;mso-height-relative:page;v-text-anchor:top" o:gfxdata="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" stroked="f">
-              <v:fill color2="#e89b00" rotate="t" angle="90" focus="100%" type="gradient"/>
+        <mc:Fallback xmlns:cx5="http://schemas.microsoft.com/office/drawing/2016/5/11/chartex" xmlns:cx4="http://schemas.microsoft.com/office/drawing/2016/5/10/chartex" xmlns:cx3="http://schemas.microsoft.com/office/drawing/2016/5/9/chartex" xmlns:cx2="http://schemas.microsoft.com/office/drawing/2015/10/21/chartex" xmlns:cx1="http://schemas.microsoft.com/office/drawing/2015/9/8/chartex">
+          <w:pict w14:anchorId="045401A0">
+            <v:rect id="Rectangle 3" style="position:absolute;margin-left:8.4pt;margin-top:36.3pt;width:401.85pt;height:54.95pt;z-index:251657728;visibility:visible;mso-wrap-style:square;mso-width-percent:0;mso-height-percent:0;mso-wrap-distance-left:9pt;mso-wrap-distance-top:0;mso-wrap-distance-right:9pt;mso-wrap-distance-bottom:0;mso-position-horizontal:absolute;mso-position-horizontal-relative:text;mso-position-vertical:absolute;mso-position-vertical-relative:text;mso-width-percent:0;mso-height-percent:0;mso-width-relative:page;mso-height-relative:page;v-text-anchor:top" o:spid="_x0000_s1026" stroked="f" w14:anchorId="5DFAC387" o:gfxdata="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">
+              <v:fill type="gradient" color2="#e89b00" angle="90" focus="100%" rotate="t"/>
             </v:rect>
           </w:pict>
         </mc:Fallback>
@@ -1018,7 +1076,118 @@
 </file>
 
 <file path=word/numbering.xml><?xml version="1.0" encoding="utf-8"?>
-<w:numbering xmlns:wpc="http://schemas.microsoft.com/office/word/2010/wordprocessingCanvas" xmlns:cx="http://schemas.microsoft.com/office/drawing/2014/chartex" xmlns:cx1="http://schemas.microsoft.com/office/drawing/2015/9/8/chartex" xmlns:cx2="http://schemas.microsoft.com/office/drawing/2015/10/21/chartex" xmlns:cx3="http://schemas.microsoft.com/office/drawing/2016/5/9/chartex" xmlns:cx4="http://schemas.microsoft.com/office/drawing/2016/5/10/chartex" xmlns:cx5="http://schemas.microsoft.com/office/drawing/2016/5/11/chartex" xmlns:cx6="http://schemas.microsoft.com/office/drawing/2016/5/12/chartex" xmlns:cx7="http://schemas.microsoft.com/office/drawing/2016/5/13/chartex" xmlns:cx8="http://schemas.microsoft.com/office/drawing/2016/5/14/chartex" xmlns:mc="http://schemas.openxmlformats.org/markup-compatibility/2006" xmlns:aink="http://schemas.microsoft.com/office/drawing/2016/ink" xmlns:am3d="http://schemas.microsoft.com/office/drawing/2017/model3d" xmlns:o="urn:schemas-microsoft-com:office:office" xmlns:r="http://schemas.openxmlformats.org/officeDocument/2006/relationships" xmlns:m="http://schemas.openxmlformats.org/officeDocument/2006/math" xmlns:v="urn:schemas-microsoft-com:vml" xmlns:wp14="http://schemas.microsoft.com/office/word/2010/wordprocessingDrawing" xmlns:wp="http://schemas.openxmlformats.org/drawingml/2006/wordprocessingDrawing" xmlns:w10="urn:schemas-microsoft-com:office:word" xmlns:w="http://schemas.openxmlformats.org/wordprocessingml/2006/main" xmlns:w14="http://schemas.microsoft.com/office/word/2010/wordml" xmlns:w15="http://schemas.microsoft.com/office/word/2012/wordml" xmlns:w16cid="http://schemas.microsoft.com/office/word/2016/wordml/cid" xmlns:w16se="http://schemas.microsoft.com/office/word/2015/wordml/symex" xmlns:wpg="http://schemas.microsoft.com/office/word/2010/wordprocessingGroup" xmlns:wpi="http://schemas.microsoft.com/office/word/2010/wordprocessingInk" xmlns:wne="http://schemas.microsoft.com/office/word/2006/wordml" xmlns:wps="http://schemas.microsoft.com/office/word/2010/wordprocessingShape" mc:Ignorable="w14 w15 w16se w16cid wp14">
+<w:numbering xmlns:wpc="http://schemas.microsoft.com/office/word/2010/wordprocessingCanvas" xmlns:cx="http://schemas.microsoft.com/office/drawing/2014/chartex" xmlns:mc="http://schemas.openxmlformats.org/markup-compatibility/2006" xmlns:o="urn:schemas-microsoft-com:office:office" xmlns:r="http://schemas.openxmlformats.org/officeDocument/2006/relationships" xmlns:m="http://schemas.openxmlformats.org/officeDocument/2006/math" xmlns:v="urn:schemas-microsoft-com:vml" xmlns:wp14="http://schemas.microsoft.com/office/word/2010/wordprocessingDrawing" xmlns:wp="http://schemas.openxmlformats.org/drawingml/2006/wordprocessingDrawing" xmlns:w10="urn:schemas-microsoft-com:office:word" xmlns:w="http://schemas.openxmlformats.org/wordprocessingml/2006/main" xmlns:w14="http://schemas.microsoft.com/office/word/2010/wordml" xmlns:w15="http://schemas.microsoft.com/office/word/2012/wordml" xmlns:w16se="http://schemas.microsoft.com/office/word/2015/wordml/symex" xmlns:wpg="http://schemas.microsoft.com/office/word/2010/wordprocessingGroup" xmlns:wpi="http://schemas.microsoft.com/office/word/2010/wordprocessingInk" xmlns:wne="http://schemas.microsoft.com/office/word/2006/wordml" xmlns:wps="http://schemas.microsoft.com/office/word/2010/wordprocessingShape" mc:Ignorable="w14 w15 w16se wp14">
+  <w:abstractNum xmlns:w="http://schemas.openxmlformats.org/wordprocessingml/2006/main" w:abstractNumId="10">
+    <w:multiLevelType xmlns:w="http://schemas.openxmlformats.org/wordprocessingml/2006/main" w:val="hybridMultilevel"/>
+    <w:lvl xmlns:w="http://schemas.openxmlformats.org/wordprocessingml/2006/main" w:ilvl="0">
+      <w:start w:val="1"/>
+      <w:numFmt w:val="bullet"/>
+      <w:lvlText w:val=""/>
+      <w:lvlJc w:val="left"/>
+      <w:pPr>
+        <w:ind w:left="720" w:hanging="360"/>
+      </w:pPr>
+      <w:rPr>
+        <w:rFonts w:hint="default" w:ascii="Symbol" w:hAnsi="Symbol"/>
+      </w:rPr>
+    </w:lvl>
+    <w:lvl xmlns:w="http://schemas.openxmlformats.org/wordprocessingml/2006/main" w:ilvl="1">
+      <w:start w:val="1"/>
+      <w:numFmt w:val="bullet"/>
+      <w:lvlText w:val="o"/>
+      <w:lvlJc w:val="left"/>
+      <w:pPr>
+        <w:ind w:left="1440" w:hanging="360"/>
+      </w:pPr>
+      <w:rPr>
+        <w:rFonts w:hint="default" w:ascii="Courier New" w:hAnsi="Courier New"/>
+      </w:rPr>
+    </w:lvl>
+    <w:lvl xmlns:w="http://schemas.openxmlformats.org/wordprocessingml/2006/main" w:ilvl="2">
+      <w:start w:val="1"/>
+      <w:numFmt w:val="bullet"/>
+      <w:lvlText w:val=""/>
+      <w:lvlJc w:val="left"/>
+      <w:pPr>
+        <w:ind w:left="2160" w:hanging="360"/>
+      </w:pPr>
+      <w:rPr>
+        <w:rFonts w:hint="default" w:ascii="Wingdings" w:hAnsi="Wingdings"/>
+      </w:rPr>
+    </w:lvl>
+    <w:lvl xmlns:w="http://schemas.openxmlformats.org/wordprocessingml/2006/main" w:ilvl="3">
+      <w:start w:val="1"/>
+      <w:numFmt w:val="bullet"/>
+      <w:lvlText w:val=""/>
+      <w:lvlJc w:val="left"/>
+      <w:pPr>
+        <w:ind w:left="2880" w:hanging="360"/>
+      </w:pPr>
+      <w:rPr>
+        <w:rFonts w:hint="default" w:ascii="Symbol" w:hAnsi="Symbol"/>
+      </w:rPr>
+    </w:lvl>
+    <w:lvl xmlns:w="http://schemas.openxmlformats.org/wordprocessingml/2006/main" w:ilvl="4">
+      <w:start w:val="1"/>
+      <w:numFmt w:val="bullet"/>
+      <w:lvlText w:val="o"/>
+      <w:lvlJc w:val="left"/>
+      <w:pPr>
+        <w:ind w:left="3600" w:hanging="360"/>
+      </w:pPr>
+      <w:rPr>
+        <w:rFonts w:hint="default" w:ascii="Courier New" w:hAnsi="Courier New"/>
+      </w:rPr>
+    </w:lvl>
+    <w:lvl xmlns:w="http://schemas.openxmlformats.org/wordprocessingml/2006/main" w:ilvl="5">
+      <w:start w:val="1"/>
+      <w:numFmt w:val="bullet"/>
+      <w:lvlText w:val=""/>
+      <w:lvlJc w:val="left"/>
+      <w:pPr>
+        <w:ind w:left="4320" w:hanging="360"/>
+      </w:pPr>
+      <w:rPr>
+        <w:rFonts w:hint="default" w:ascii="Wingdings" w:hAnsi="Wingdings"/>
+      </w:rPr>
+    </w:lvl>
+    <w:lvl xmlns:w="http://schemas.openxmlformats.org/wordprocessingml/2006/main" w:ilvl="6">
+      <w:start w:val="1"/>
+      <w:numFmt w:val="bullet"/>
+      <w:lvlText w:val=""/>
+      <w:lvlJc w:val="left"/>
+      <w:pPr>
+        <w:ind w:left="5040" w:hanging="360"/>
+      </w:pPr>
+      <w:rPr>
+        <w:rFonts w:hint="default" w:ascii="Symbol" w:hAnsi="Symbol"/>
+      </w:rPr>
+    </w:lvl>
+    <w:lvl xmlns:w="http://schemas.openxmlformats.org/wordprocessingml/2006/main" w:ilvl="7">
+      <w:start w:val="1"/>
+      <w:numFmt w:val="bullet"/>
+      <w:lvlText w:val="o"/>
+      <w:lvlJc w:val="left"/>
+      <w:pPr>
+        <w:ind w:left="5760" w:hanging="360"/>
+      </w:pPr>
+      <w:rPr>
+        <w:rFonts w:hint="default" w:ascii="Courier New" w:hAnsi="Courier New"/>
+      </w:rPr>
+    </w:lvl>
+    <w:lvl xmlns:w="http://schemas.openxmlformats.org/wordprocessingml/2006/main" w:ilvl="8">
+      <w:start w:val="1"/>
+      <w:numFmt w:val="bullet"/>
+      <w:lvlText w:val=""/>
+      <w:lvlJc w:val="left"/>
+      <w:pPr>
+        <w:ind w:left="6480" w:hanging="360"/>
+      </w:pPr>
+      <w:rPr>
+        <w:rFonts w:hint="default" w:ascii="Wingdings" w:hAnsi="Wingdings"/>
+      </w:rPr>
+    </w:lvl>
+  </w:abstractNum>
   <w:abstractNum w:abstractNumId="0" w15:restartNumberingAfterBreak="0">
     <w:nsid w:val="0A4B12F6"/>
     <w:multiLevelType w:val="hybridMultilevel"/>
@@ -1032,7 +1201,7 @@
         <w:ind w:left="1080" w:hanging="360"/>
       </w:pPr>
       <w:rPr>
-        <w:rFonts w:ascii="Symbol" w:hAnsi="Symbol" w:hint="default"/>
+        <w:rFonts w:hint="default" w:ascii="Symbol" w:hAnsi="Symbol"/>
       </w:rPr>
     </w:lvl>
     <w:lvl w:ilvl="1" w:tplc="0C0C0003" w:tentative="1">
@@ -1044,7 +1213,7 @@
         <w:ind w:left="1800" w:hanging="360"/>
       </w:pPr>
       <w:rPr>
-        <w:rFonts w:ascii="Courier New" w:hAnsi="Courier New" w:cs="Courier New" w:hint="default"/>
+        <w:rFonts w:hint="default" w:ascii="Courier New" w:hAnsi="Courier New" w:cs="Courier New"/>
       </w:rPr>
     </w:lvl>
     <w:lvl w:ilvl="2" w:tplc="0C0C0005" w:tentative="1">
@@ -1056,7 +1225,7 @@
         <w:ind w:left="2520" w:hanging="360"/>
       </w:pPr>
       <w:rPr>
-        <w:rFonts w:ascii="Wingdings" w:hAnsi="Wingdings" w:hint="default"/>
+        <w:rFonts w:hint="default" w:ascii="Wingdings" w:hAnsi="Wingdings"/>
       </w:rPr>
     </w:lvl>
     <w:lvl w:ilvl="3" w:tplc="0C0C0001" w:tentative="1">
@@ -1068,7 +1237,7 @@
         <w:ind w:left="3240" w:hanging="360"/>
       </w:pPr>
       <w:rPr>
-        <w:rFonts w:ascii="Symbol" w:hAnsi="Symbol" w:hint="default"/>
+        <w:rFonts w:hint="default" w:ascii="Symbol" w:hAnsi="Symbol"/>
       </w:rPr>
     </w:lvl>
     <w:lvl w:ilvl="4" w:tplc="0C0C0003" w:tentative="1">
@@ -1080,7 +1249,7 @@
         <w:ind w:left="3960" w:hanging="360"/>
       </w:pPr>
       <w:rPr>
-        <w:rFonts w:ascii="Courier New" w:hAnsi="Courier New" w:cs="Courier New" w:hint="default"/>
+        <w:rFonts w:hint="default" w:ascii="Courier New" w:hAnsi="Courier New" w:cs="Courier New"/>
       </w:rPr>
     </w:lvl>
     <w:lvl w:ilvl="5" w:tplc="0C0C0005" w:tentative="1">
@@ -1092,7 +1261,7 @@
         <w:ind w:left="4680" w:hanging="360"/>
       </w:pPr>
       <w:rPr>
-        <w:rFonts w:ascii="Wingdings" w:hAnsi="Wingdings" w:hint="default"/>
+        <w:rFonts w:hint="default" w:ascii="Wingdings" w:hAnsi="Wingdings"/>
       </w:rPr>
     </w:lvl>
     <w:lvl w:ilvl="6" w:tplc="0C0C0001" w:tentative="1">
@@ -1104,7 +1273,7 @@
         <w:ind w:left="5400" w:hanging="360"/>
       </w:pPr>
       <w:rPr>
-        <w:rFonts w:ascii="Symbol" w:hAnsi="Symbol" w:hint="default"/>
+        <w:rFonts w:hint="default" w:ascii="Symbol" w:hAnsi="Symbol"/>
       </w:rPr>
     </w:lvl>
     <w:lvl w:ilvl="7" w:tplc="0C0C0003" w:tentative="1">
@@ -1116,7 +1285,7 @@
         <w:ind w:left="6120" w:hanging="360"/>
       </w:pPr>
       <w:rPr>
-        <w:rFonts w:ascii="Courier New" w:hAnsi="Courier New" w:cs="Courier New" w:hint="default"/>
+        <w:rFonts w:hint="default" w:ascii="Courier New" w:hAnsi="Courier New" w:cs="Courier New"/>
       </w:rPr>
     </w:lvl>
     <w:lvl w:ilvl="8" w:tplc="0C0C0005" w:tentative="1">
@@ -1128,7 +1297,7 @@
         <w:ind w:left="6840" w:hanging="360"/>
       </w:pPr>
       <w:rPr>
-        <w:rFonts w:ascii="Wingdings" w:hAnsi="Wingdings" w:hint="default"/>
+        <w:rFonts w:hint="default" w:ascii="Wingdings" w:hAnsi="Wingdings"/>
       </w:rPr>
     </w:lvl>
   </w:abstractNum>
@@ -1148,7 +1317,7 @@
         <w:ind w:left="720" w:hanging="360"/>
       </w:pPr>
       <w:rPr>
-        <w:rFonts w:ascii="Symbol" w:hAnsi="Symbol" w:hint="default"/>
+        <w:rFonts w:hint="default" w:ascii="Symbol" w:hAnsi="Symbol"/>
       </w:rPr>
     </w:lvl>
     <w:lvl w:ilvl="1" w:tplc="1270C13A">
@@ -1163,7 +1332,7 @@
         <w:ind w:left="1440" w:hanging="360"/>
       </w:pPr>
       <w:rPr>
-        <w:rFonts w:ascii="Symbol" w:hAnsi="Symbol" w:hint="default"/>
+        <w:rFonts w:hint="default" w:ascii="Symbol" w:hAnsi="Symbol"/>
         <w:color w:val="auto"/>
       </w:rPr>
     </w:lvl>
@@ -1179,7 +1348,7 @@
         <w:ind w:left="2160" w:hanging="360"/>
       </w:pPr>
       <w:rPr>
-        <w:rFonts w:ascii="Wingdings" w:hAnsi="Wingdings" w:hint="default"/>
+        <w:rFonts w:hint="default" w:ascii="Wingdings" w:hAnsi="Wingdings"/>
       </w:rPr>
     </w:lvl>
     <w:lvl w:ilvl="3" w:tplc="040C0001" w:tentative="1">
@@ -1194,7 +1363,7 @@
         <w:ind w:left="2880" w:hanging="360"/>
       </w:pPr>
       <w:rPr>
-        <w:rFonts w:ascii="Symbol" w:hAnsi="Symbol" w:hint="default"/>
+        <w:rFonts w:hint="default" w:ascii="Symbol" w:hAnsi="Symbol"/>
       </w:rPr>
     </w:lvl>
     <w:lvl w:ilvl="4" w:tplc="040C0003" w:tentative="1">
@@ -1209,7 +1378,7 @@
         <w:ind w:left="3600" w:hanging="360"/>
       </w:pPr>
       <w:rPr>
-        <w:rFonts w:ascii="Courier New" w:hAnsi="Courier New" w:cs="Courier New" w:hint="default"/>
+        <w:rFonts w:hint="default" w:ascii="Courier New" w:hAnsi="Courier New" w:cs="Courier New"/>
       </w:rPr>
     </w:lvl>
     <w:lvl w:ilvl="5" w:tplc="040C0005" w:tentative="1">
@@ -1224,7 +1393,7 @@
         <w:ind w:left="4320" w:hanging="360"/>
       </w:pPr>
       <w:rPr>
-        <w:rFonts w:ascii="Wingdings" w:hAnsi="Wingdings" w:hint="default"/>
+        <w:rFonts w:hint="default" w:ascii="Wingdings" w:hAnsi="Wingdings"/>
       </w:rPr>
     </w:lvl>
     <w:lvl w:ilvl="6" w:tplc="040C0001" w:tentative="1">
@@ -1239,7 +1408,7 @@
         <w:ind w:left="5040" w:hanging="360"/>
       </w:pPr>
       <w:rPr>
-        <w:rFonts w:ascii="Symbol" w:hAnsi="Symbol" w:hint="default"/>
+        <w:rFonts w:hint="default" w:ascii="Symbol" w:hAnsi="Symbol"/>
       </w:rPr>
     </w:lvl>
     <w:lvl w:ilvl="7" w:tplc="040C0003" w:tentative="1">
@@ -1254,7 +1423,7 @@
         <w:ind w:left="5760" w:hanging="360"/>
       </w:pPr>
       <w:rPr>
-        <w:rFonts w:ascii="Courier New" w:hAnsi="Courier New" w:cs="Courier New" w:hint="default"/>
+        <w:rFonts w:hint="default" w:ascii="Courier New" w:hAnsi="Courier New" w:cs="Courier New"/>
       </w:rPr>
     </w:lvl>
     <w:lvl w:ilvl="8" w:tplc="040C0005" w:tentative="1">
@@ -1269,7 +1438,7 @@
         <w:ind w:left="6480" w:hanging="360"/>
       </w:pPr>
       <w:rPr>
-        <w:rFonts w:ascii="Wingdings" w:hAnsi="Wingdings" w:hint="default"/>
+        <w:rFonts w:hint="default" w:ascii="Wingdings" w:hAnsi="Wingdings"/>
       </w:rPr>
     </w:lvl>
   </w:abstractNum>
@@ -1286,7 +1455,7 @@
         <w:ind w:left="1080" w:hanging="360"/>
       </w:pPr>
       <w:rPr>
-        <w:rFonts w:ascii="Symbol" w:hAnsi="Symbol" w:hint="default"/>
+        <w:rFonts w:hint="default" w:ascii="Symbol" w:hAnsi="Symbol"/>
       </w:rPr>
     </w:lvl>
     <w:lvl w:ilvl="1" w:tplc="0C0C0003" w:tentative="1">
@@ -1298,7 +1467,7 @@
         <w:ind w:left="1800" w:hanging="360"/>
       </w:pPr>
       <w:rPr>
-        <w:rFonts w:ascii="Courier New" w:hAnsi="Courier New" w:cs="Courier New" w:hint="default"/>
+        <w:rFonts w:hint="default" w:ascii="Courier New" w:hAnsi="Courier New" w:cs="Courier New"/>
       </w:rPr>
     </w:lvl>
     <w:lvl w:ilvl="2" w:tplc="0C0C0005" w:tentative="1">
@@ -1310,7 +1479,7 @@
         <w:ind w:left="2520" w:hanging="360"/>
       </w:pPr>
       <w:rPr>
-        <w:rFonts w:ascii="Wingdings" w:hAnsi="Wingdings" w:hint="default"/>
+        <w:rFonts w:hint="default" w:ascii="Wingdings" w:hAnsi="Wingdings"/>
       </w:rPr>
     </w:lvl>
     <w:lvl w:ilvl="3" w:tplc="0C0C0001" w:tentative="1">
@@ -1322,7 +1491,7 @@
         <w:ind w:left="3240" w:hanging="360"/>
       </w:pPr>
       <w:rPr>
-        <w:rFonts w:ascii="Symbol" w:hAnsi="Symbol" w:hint="default"/>
+        <w:rFonts w:hint="default" w:ascii="Symbol" w:hAnsi="Symbol"/>
       </w:rPr>
     </w:lvl>
     <w:lvl w:ilvl="4" w:tplc="0C0C0003" w:tentative="1">
@@ -1334,7 +1503,7 @@
         <w:ind w:left="3960" w:hanging="360"/>
       </w:pPr>
       <w:rPr>
-        <w:rFonts w:ascii="Courier New" w:hAnsi="Courier New" w:cs="Courier New" w:hint="default"/>
+        <w:rFonts w:hint="default" w:ascii="Courier New" w:hAnsi="Courier New" w:cs="Courier New"/>
       </w:rPr>
     </w:lvl>
     <w:lvl w:ilvl="5" w:tplc="0C0C0005" w:tentative="1">
@@ -1346,7 +1515,7 @@
         <w:ind w:left="4680" w:hanging="360"/>
       </w:pPr>
       <w:rPr>
-        <w:rFonts w:ascii="Wingdings" w:hAnsi="Wingdings" w:hint="default"/>
+        <w:rFonts w:hint="default" w:ascii="Wingdings" w:hAnsi="Wingdings"/>
       </w:rPr>
     </w:lvl>
     <w:lvl w:ilvl="6" w:tplc="0C0C0001" w:tentative="1">
@@ -1358,7 +1527,7 @@
         <w:ind w:left="5400" w:hanging="360"/>
       </w:pPr>
       <w:rPr>
-        <w:rFonts w:ascii="Symbol" w:hAnsi="Symbol" w:hint="default"/>
+        <w:rFonts w:hint="default" w:ascii="Symbol" w:hAnsi="Symbol"/>
       </w:rPr>
     </w:lvl>
     <w:lvl w:ilvl="7" w:tplc="0C0C0003" w:tentative="1">
@@ -1370,7 +1539,7 @@
         <w:ind w:left="6120" w:hanging="360"/>
       </w:pPr>
       <w:rPr>
-        <w:rFonts w:ascii="Courier New" w:hAnsi="Courier New" w:cs="Courier New" w:hint="default"/>
+        <w:rFonts w:hint="default" w:ascii="Courier New" w:hAnsi="Courier New" w:cs="Courier New"/>
       </w:rPr>
     </w:lvl>
     <w:lvl w:ilvl="8" w:tplc="0C0C0005" w:tentative="1">
@@ -1382,7 +1551,7 @@
         <w:ind w:left="6840" w:hanging="360"/>
       </w:pPr>
       <w:rPr>
-        <w:rFonts w:ascii="Wingdings" w:hAnsi="Wingdings" w:hint="default"/>
+        <w:rFonts w:hint="default" w:ascii="Wingdings" w:hAnsi="Wingdings"/>
       </w:rPr>
     </w:lvl>
   </w:abstractNum>
@@ -1399,7 +1568,7 @@
         <w:ind w:left="723" w:hanging="360"/>
       </w:pPr>
       <w:rPr>
-        <w:rFonts w:ascii="Symbol" w:hAnsi="Symbol" w:hint="default"/>
+        <w:rFonts w:hint="default" w:ascii="Symbol" w:hAnsi="Symbol"/>
       </w:rPr>
     </w:lvl>
     <w:lvl w:ilvl="1" w:tplc="0C0C0003" w:tentative="1">
@@ -1411,7 +1580,7 @@
         <w:ind w:left="1443" w:hanging="360"/>
       </w:pPr>
       <w:rPr>
-        <w:rFonts w:ascii="Courier New" w:hAnsi="Courier New" w:cs="Courier New" w:hint="default"/>
+        <w:rFonts w:hint="default" w:ascii="Courier New" w:hAnsi="Courier New" w:cs="Courier New"/>
       </w:rPr>
     </w:lvl>
     <w:lvl w:ilvl="2" w:tplc="0C0C0005" w:tentative="1">
@@ -1423,7 +1592,7 @@
         <w:ind w:left="2163" w:hanging="360"/>
       </w:pPr>
       <w:rPr>
-        <w:rFonts w:ascii="Wingdings" w:hAnsi="Wingdings" w:hint="default"/>
+        <w:rFonts w:hint="default" w:ascii="Wingdings" w:hAnsi="Wingdings"/>
       </w:rPr>
     </w:lvl>
     <w:lvl w:ilvl="3" w:tplc="0C0C0001" w:tentative="1">
@@ -1435,7 +1604,7 @@
         <w:ind w:left="2883" w:hanging="360"/>
       </w:pPr>
       <w:rPr>
-        <w:rFonts w:ascii="Symbol" w:hAnsi="Symbol" w:hint="default"/>
+        <w:rFonts w:hint="default" w:ascii="Symbol" w:hAnsi="Symbol"/>
       </w:rPr>
     </w:lvl>
     <w:lvl w:ilvl="4" w:tplc="0C0C0003" w:tentative="1">
@@ -1447,7 +1616,7 @@
         <w:ind w:left="3603" w:hanging="360"/>
       </w:pPr>
       <w:rPr>
-        <w:rFonts w:ascii="Courier New" w:hAnsi="Courier New" w:cs="Courier New" w:hint="default"/>
+        <w:rFonts w:hint="default" w:ascii="Courier New" w:hAnsi="Courier New" w:cs="Courier New"/>
       </w:rPr>
     </w:lvl>
     <w:lvl w:ilvl="5" w:tplc="0C0C0005" w:tentative="1">
@@ -1459,7 +1628,7 @@
         <w:ind w:left="4323" w:hanging="360"/>
       </w:pPr>
       <w:rPr>
-        <w:rFonts w:ascii="Wingdings" w:hAnsi="Wingdings" w:hint="default"/>
+        <w:rFonts w:hint="default" w:ascii="Wingdings" w:hAnsi="Wingdings"/>
       </w:rPr>
     </w:lvl>
     <w:lvl w:ilvl="6" w:tplc="0C0C0001" w:tentative="1">
@@ -1471,7 +1640,7 @@
         <w:ind w:left="5043" w:hanging="360"/>
       </w:pPr>
       <w:rPr>
-        <w:rFonts w:ascii="Symbol" w:hAnsi="Symbol" w:hint="default"/>
+        <w:rFonts w:hint="default" w:ascii="Symbol" w:hAnsi="Symbol"/>
       </w:rPr>
     </w:lvl>
     <w:lvl w:ilvl="7" w:tplc="0C0C0003" w:tentative="1">
@@ -1483,7 +1652,7 @@
         <w:ind w:left="5763" w:hanging="360"/>
       </w:pPr>
       <w:rPr>
-        <w:rFonts w:ascii="Courier New" w:hAnsi="Courier New" w:cs="Courier New" w:hint="default"/>
+        <w:rFonts w:hint="default" w:ascii="Courier New" w:hAnsi="Courier New" w:cs="Courier New"/>
       </w:rPr>
     </w:lvl>
     <w:lvl w:ilvl="8" w:tplc="0C0C0005" w:tentative="1">
@@ -1495,7 +1664,7 @@
         <w:ind w:left="6483" w:hanging="360"/>
       </w:pPr>
       <w:rPr>
-        <w:rFonts w:ascii="Wingdings" w:hAnsi="Wingdings" w:hint="default"/>
+        <w:rFonts w:hint="default" w:ascii="Wingdings" w:hAnsi="Wingdings"/>
       </w:rPr>
     </w:lvl>
   </w:abstractNum>
@@ -1512,7 +1681,7 @@
         <w:ind w:left="720" w:hanging="360"/>
       </w:pPr>
       <w:rPr>
-        <w:rFonts w:ascii="Symbol" w:hAnsi="Symbol" w:hint="default"/>
+        <w:rFonts w:hint="default" w:ascii="Symbol" w:hAnsi="Symbol"/>
       </w:rPr>
     </w:lvl>
     <w:lvl w:ilvl="1" w:tplc="0C0C0003" w:tentative="1">
@@ -1524,7 +1693,7 @@
         <w:ind w:left="1440" w:hanging="360"/>
       </w:pPr>
       <w:rPr>
-        <w:rFonts w:ascii="Courier New" w:hAnsi="Courier New" w:cs="Courier New" w:hint="default"/>
+        <w:rFonts w:hint="default" w:ascii="Courier New" w:hAnsi="Courier New" w:cs="Courier New"/>
       </w:rPr>
     </w:lvl>
     <w:lvl w:ilvl="2" w:tplc="0C0C0005" w:tentative="1">
@@ -1536,7 +1705,7 @@
         <w:ind w:left="2160" w:hanging="360"/>
       </w:pPr>
       <w:rPr>
-        <w:rFonts w:ascii="Wingdings" w:hAnsi="Wingdings" w:hint="default"/>
+        <w:rFonts w:hint="default" w:ascii="Wingdings" w:hAnsi="Wingdings"/>
       </w:rPr>
     </w:lvl>
     <w:lvl w:ilvl="3" w:tplc="0C0C0001" w:tentative="1">
@@ -1548,7 +1717,7 @@
         <w:ind w:left="2880" w:hanging="360"/>
       </w:pPr>
       <w:rPr>
-        <w:rFonts w:ascii="Symbol" w:hAnsi="Symbol" w:hint="default"/>
+        <w:rFonts w:hint="default" w:ascii="Symbol" w:hAnsi="Symbol"/>
       </w:rPr>
     </w:lvl>
     <w:lvl w:ilvl="4" w:tplc="0C0C0003" w:tentative="1">
@@ -1560,7 +1729,7 @@
         <w:ind w:left="3600" w:hanging="360"/>
       </w:pPr>
       <w:rPr>
-        <w:rFonts w:ascii="Courier New" w:hAnsi="Courier New" w:cs="Courier New" w:hint="default"/>
+        <w:rFonts w:hint="default" w:ascii="Courier New" w:hAnsi="Courier New" w:cs="Courier New"/>
       </w:rPr>
     </w:lvl>
     <w:lvl w:ilvl="5" w:tplc="0C0C0005" w:tentative="1">
@@ -1572,7 +1741,7 @@
         <w:ind w:left="4320" w:hanging="360"/>
       </w:pPr>
       <w:rPr>
-        <w:rFonts w:ascii="Wingdings" w:hAnsi="Wingdings" w:hint="default"/>
+        <w:rFonts w:hint="default" w:ascii="Wingdings" w:hAnsi="Wingdings"/>
       </w:rPr>
     </w:lvl>
     <w:lvl w:ilvl="6" w:tplc="0C0C0001" w:tentative="1">
@@ -1584,7 +1753,7 @@
         <w:ind w:left="5040" w:hanging="360"/>
       </w:pPr>
       <w:rPr>
-        <w:rFonts w:ascii="Symbol" w:hAnsi="Symbol" w:hint="default"/>
+        <w:rFonts w:hint="default" w:ascii="Symbol" w:hAnsi="Symbol"/>
       </w:rPr>
     </w:lvl>
     <w:lvl w:ilvl="7" w:tplc="0C0C0003" w:tentative="1">
@@ -1596,7 +1765,7 @@
         <w:ind w:left="5760" w:hanging="360"/>
       </w:pPr>
       <w:rPr>
-        <w:rFonts w:ascii="Courier New" w:hAnsi="Courier New" w:cs="Courier New" w:hint="default"/>
+        <w:rFonts w:hint="default" w:ascii="Courier New" w:hAnsi="Courier New" w:cs="Courier New"/>
       </w:rPr>
     </w:lvl>
     <w:lvl w:ilvl="8" w:tplc="0C0C0005" w:tentative="1">
@@ -1608,7 +1777,7 @@
         <w:ind w:left="6480" w:hanging="360"/>
       </w:pPr>
       <w:rPr>
-        <w:rFonts w:ascii="Wingdings" w:hAnsi="Wingdings" w:hint="default"/>
+        <w:rFonts w:hint="default" w:ascii="Wingdings" w:hAnsi="Wingdings"/>
       </w:rPr>
     </w:lvl>
   </w:abstractNum>
@@ -1629,7 +1798,7 @@
         <w:ind w:left="720" w:hanging="360"/>
       </w:pPr>
       <w:rPr>
-        <w:rFonts w:ascii="Symbol" w:hAnsi="Symbol" w:hint="default"/>
+        <w:rFonts w:hint="default" w:ascii="Symbol" w:hAnsi="Symbol"/>
         <w:color w:val="auto"/>
       </w:rPr>
     </w:lvl>
@@ -1645,7 +1814,7 @@
         <w:ind w:left="1440" w:hanging="360"/>
       </w:pPr>
       <w:rPr>
-        <w:rFonts w:ascii="Courier New" w:hAnsi="Courier New" w:cs="Courier New" w:hint="default"/>
+        <w:rFonts w:hint="default" w:ascii="Courier New" w:hAnsi="Courier New" w:cs="Courier New"/>
       </w:rPr>
     </w:lvl>
     <w:lvl w:ilvl="2" w:tplc="0C0C0005" w:tentative="1">
@@ -1660,7 +1829,7 @@
         <w:ind w:left="2160" w:hanging="360"/>
       </w:pPr>
       <w:rPr>
-        <w:rFonts w:ascii="Wingdings" w:hAnsi="Wingdings" w:hint="default"/>
+        <w:rFonts w:hint="default" w:ascii="Wingdings" w:hAnsi="Wingdings"/>
       </w:rPr>
     </w:lvl>
     <w:lvl w:ilvl="3" w:tplc="0C0C0001" w:tentative="1">
@@ -1675,7 +1844,7 @@
         <w:ind w:left="2880" w:hanging="360"/>
       </w:pPr>
       <w:rPr>
-        <w:rFonts w:ascii="Symbol" w:hAnsi="Symbol" w:hint="default"/>
+        <w:rFonts w:hint="default" w:ascii="Symbol" w:hAnsi="Symbol"/>
       </w:rPr>
     </w:lvl>
     <w:lvl w:ilvl="4" w:tplc="0C0C0003" w:tentative="1">
@@ -1690,7 +1859,7 @@
         <w:ind w:left="3600" w:hanging="360"/>
       </w:pPr>
       <w:rPr>
-        <w:rFonts w:ascii="Courier New" w:hAnsi="Courier New" w:cs="Courier New" w:hint="default"/>
+        <w:rFonts w:hint="default" w:ascii="Courier New" w:hAnsi="Courier New" w:cs="Courier New"/>
       </w:rPr>
     </w:lvl>
     <w:lvl w:ilvl="5" w:tplc="0C0C0005" w:tentative="1">
@@ -1705,7 +1874,7 @@
         <w:ind w:left="4320" w:hanging="360"/>
       </w:pPr>
       <w:rPr>
-        <w:rFonts w:ascii="Wingdings" w:hAnsi="Wingdings" w:hint="default"/>
+        <w:rFonts w:hint="default" w:ascii="Wingdings" w:hAnsi="Wingdings"/>
       </w:rPr>
     </w:lvl>
     <w:lvl w:ilvl="6" w:tplc="0C0C0001" w:tentative="1">
@@ -1720,7 +1889,7 @@
         <w:ind w:left="5040" w:hanging="360"/>
       </w:pPr>
       <w:rPr>
-        <w:rFonts w:ascii="Symbol" w:hAnsi="Symbol" w:hint="default"/>
+        <w:rFonts w:hint="default" w:ascii="Symbol" w:hAnsi="Symbol"/>
       </w:rPr>
     </w:lvl>
     <w:lvl w:ilvl="7" w:tplc="0C0C0003" w:tentative="1">
@@ -1735,7 +1904,7 @@
         <w:ind w:left="5760" w:hanging="360"/>
       </w:pPr>
       <w:rPr>
-        <w:rFonts w:ascii="Courier New" w:hAnsi="Courier New" w:cs="Courier New" w:hint="default"/>
+        <w:rFonts w:hint="default" w:ascii="Courier New" w:hAnsi="Courier New" w:cs="Courier New"/>
       </w:rPr>
     </w:lvl>
     <w:lvl w:ilvl="8" w:tplc="0C0C0005" w:tentative="1">
@@ -1750,7 +1919,7 @@
         <w:ind w:left="6480" w:hanging="360"/>
       </w:pPr>
       <w:rPr>
-        <w:rFonts w:ascii="Wingdings" w:hAnsi="Wingdings" w:hint="default"/>
+        <w:rFonts w:hint="default" w:ascii="Wingdings" w:hAnsi="Wingdings"/>
       </w:rPr>
     </w:lvl>
   </w:abstractNum>
@@ -1767,7 +1936,7 @@
         <w:ind w:left="1440" w:hanging="360"/>
       </w:pPr>
       <w:rPr>
-        <w:rFonts w:ascii="Symbol" w:hAnsi="Symbol" w:hint="default"/>
+        <w:rFonts w:hint="default" w:ascii="Symbol" w:hAnsi="Symbol"/>
       </w:rPr>
     </w:lvl>
     <w:lvl w:ilvl="1" w:tplc="0C0C0003" w:tentative="1">
@@ -1779,7 +1948,7 @@
         <w:ind w:left="2160" w:hanging="360"/>
       </w:pPr>
       <w:rPr>
-        <w:rFonts w:ascii="Courier New" w:hAnsi="Courier New" w:cs="Courier New" w:hint="default"/>
+        <w:rFonts w:hint="default" w:ascii="Courier New" w:hAnsi="Courier New" w:cs="Courier New"/>
       </w:rPr>
     </w:lvl>
     <w:lvl w:ilvl="2" w:tplc="0C0C0005" w:tentative="1">
@@ -1791,7 +1960,7 @@
         <w:ind w:left="2880" w:hanging="360"/>
       </w:pPr>
       <w:rPr>
-        <w:rFonts w:ascii="Wingdings" w:hAnsi="Wingdings" w:hint="default"/>
+        <w:rFonts w:hint="default" w:ascii="Wingdings" w:hAnsi="Wingdings"/>
       </w:rPr>
     </w:lvl>
     <w:lvl w:ilvl="3" w:tplc="0C0C0001" w:tentative="1">
@@ -1803,7 +1972,7 @@
         <w:ind w:left="3600" w:hanging="360"/>
       </w:pPr>
       <w:rPr>
-        <w:rFonts w:ascii="Symbol" w:hAnsi="Symbol" w:hint="default"/>
+        <w:rFonts w:hint="default" w:ascii="Symbol" w:hAnsi="Symbol"/>
       </w:rPr>
     </w:lvl>
     <w:lvl w:ilvl="4" w:tplc="0C0C0003" w:tentative="1">
@@ -1815,7 +1984,7 @@
         <w:ind w:left="4320" w:hanging="360"/>
       </w:pPr>
       <w:rPr>
-        <w:rFonts w:ascii="Courier New" w:hAnsi="Courier New" w:cs="Courier New" w:hint="default"/>
+        <w:rFonts w:hint="default" w:ascii="Courier New" w:hAnsi="Courier New" w:cs="Courier New"/>
       </w:rPr>
     </w:lvl>
     <w:lvl w:ilvl="5" w:tplc="0C0C0005" w:tentative="1">
@@ -1827,7 +1996,7 @@
         <w:ind w:left="5040" w:hanging="360"/>
       </w:pPr>
       <w:rPr>
-        <w:rFonts w:ascii="Wingdings" w:hAnsi="Wingdings" w:hint="default"/>
+        <w:rFonts w:hint="default" w:ascii="Wingdings" w:hAnsi="Wingdings"/>
       </w:rPr>
     </w:lvl>
     <w:lvl w:ilvl="6" w:tplc="0C0C0001" w:tentative="1">
@@ -1839,7 +2008,7 @@
         <w:ind w:left="5760" w:hanging="360"/>
       </w:pPr>
       <w:rPr>
-        <w:rFonts w:ascii="Symbol" w:hAnsi="Symbol" w:hint="default"/>
+        <w:rFonts w:hint="default" w:ascii="Symbol" w:hAnsi="Symbol"/>
       </w:rPr>
     </w:lvl>
     <w:lvl w:ilvl="7" w:tplc="0C0C0003" w:tentative="1">
@@ -1851,7 +2020,7 @@
         <w:ind w:left="6480" w:hanging="360"/>
       </w:pPr>
       <w:rPr>
-        <w:rFonts w:ascii="Courier New" w:hAnsi="Courier New" w:cs="Courier New" w:hint="default"/>
+        <w:rFonts w:hint="default" w:ascii="Courier New" w:hAnsi="Courier New" w:cs="Courier New"/>
       </w:rPr>
     </w:lvl>
     <w:lvl w:ilvl="8" w:tplc="0C0C0005" w:tentative="1">
@@ -1863,7 +2032,7 @@
         <w:ind w:left="7200" w:hanging="360"/>
       </w:pPr>
       <w:rPr>
-        <w:rFonts w:ascii="Wingdings" w:hAnsi="Wingdings" w:hint="default"/>
+        <w:rFonts w:hint="default" w:ascii="Wingdings" w:hAnsi="Wingdings"/>
       </w:rPr>
     </w:lvl>
   </w:abstractNum>
@@ -1880,7 +2049,7 @@
         <w:ind w:left="742" w:hanging="360"/>
       </w:pPr>
       <w:rPr>
-        <w:rFonts w:ascii="Symbol" w:hAnsi="Symbol" w:hint="default"/>
+        <w:rFonts w:hint="default" w:ascii="Symbol" w:hAnsi="Symbol"/>
       </w:rPr>
     </w:lvl>
     <w:lvl w:ilvl="1" w:tplc="0C0C0003" w:tentative="1">
@@ -1892,7 +2061,7 @@
         <w:ind w:left="1462" w:hanging="360"/>
       </w:pPr>
       <w:rPr>
-        <w:rFonts w:ascii="Courier New" w:hAnsi="Courier New" w:cs="Courier New" w:hint="default"/>
+        <w:rFonts w:hint="default" w:ascii="Courier New" w:hAnsi="Courier New" w:cs="Courier New"/>
       </w:rPr>
     </w:lvl>
     <w:lvl w:ilvl="2" w:tplc="0C0C0005" w:tentative="1">
@@ -1904,7 +2073,7 @@
         <w:ind w:left="2182" w:hanging="360"/>
       </w:pPr>
       <w:rPr>
-        <w:rFonts w:ascii="Wingdings" w:hAnsi="Wingdings" w:hint="default"/>
+        <w:rFonts w:hint="default" w:ascii="Wingdings" w:hAnsi="Wingdings"/>
       </w:rPr>
     </w:lvl>
     <w:lvl w:ilvl="3" w:tplc="0C0C0001" w:tentative="1">
@@ -1916,7 +2085,7 @@
         <w:ind w:left="2902" w:hanging="360"/>
       </w:pPr>
       <w:rPr>
-        <w:rFonts w:ascii="Symbol" w:hAnsi="Symbol" w:hint="default"/>
+        <w:rFonts w:hint="default" w:ascii="Symbol" w:hAnsi="Symbol"/>
       </w:rPr>
     </w:lvl>
     <w:lvl w:ilvl="4" w:tplc="0C0C0003" w:tentative="1">
@@ -1928,7 +2097,7 @@
         <w:ind w:left="3622" w:hanging="360"/>
       </w:pPr>
       <w:rPr>
-        <w:rFonts w:ascii="Courier New" w:hAnsi="Courier New" w:cs="Courier New" w:hint="default"/>
+        <w:rFonts w:hint="default" w:ascii="Courier New" w:hAnsi="Courier New" w:cs="Courier New"/>
       </w:rPr>
     </w:lvl>
     <w:lvl w:ilvl="5" w:tplc="0C0C0005" w:tentative="1">
@@ -1940,7 +2109,7 @@
         <w:ind w:left="4342" w:hanging="360"/>
       </w:pPr>
       <w:rPr>
-        <w:rFonts w:ascii="Wingdings" w:hAnsi="Wingdings" w:hint="default"/>
+        <w:rFonts w:hint="default" w:ascii="Wingdings" w:hAnsi="Wingdings"/>
       </w:rPr>
     </w:lvl>
     <w:lvl w:ilvl="6" w:tplc="0C0C0001" w:tentative="1">
@@ -1952,7 +2121,7 @@
         <w:ind w:left="5062" w:hanging="360"/>
       </w:pPr>
       <w:rPr>
-        <w:rFonts w:ascii="Symbol" w:hAnsi="Symbol" w:hint="default"/>
+        <w:rFonts w:hint="default" w:ascii="Symbol" w:hAnsi="Symbol"/>
       </w:rPr>
     </w:lvl>
     <w:lvl w:ilvl="7" w:tplc="0C0C0003" w:tentative="1">
@@ -1964,7 +2133,7 @@
         <w:ind w:left="5782" w:hanging="360"/>
       </w:pPr>
       <w:rPr>
-        <w:rFonts w:ascii="Courier New" w:hAnsi="Courier New" w:cs="Courier New" w:hint="default"/>
+        <w:rFonts w:hint="default" w:ascii="Courier New" w:hAnsi="Courier New" w:cs="Courier New"/>
       </w:rPr>
     </w:lvl>
     <w:lvl w:ilvl="8" w:tplc="0C0C0005" w:tentative="1">
@@ -1976,7 +2145,7 @@
         <w:ind w:left="6502" w:hanging="360"/>
       </w:pPr>
       <w:rPr>
-        <w:rFonts w:ascii="Wingdings" w:hAnsi="Wingdings" w:hint="default"/>
+        <w:rFonts w:hint="default" w:ascii="Wingdings" w:hAnsi="Wingdings"/>
       </w:rPr>
     </w:lvl>
   </w:abstractNum>
@@ -1996,7 +2165,7 @@
         <w:ind w:left="360" w:hanging="360"/>
       </w:pPr>
       <w:rPr>
-        <w:rFonts w:ascii="Symbol" w:hAnsi="Symbol" w:hint="default"/>
+        <w:rFonts w:hint="default" w:ascii="Symbol" w:hAnsi="Symbol"/>
       </w:rPr>
     </w:lvl>
   </w:abstractNum>
@@ -2013,7 +2182,7 @@
         <w:ind w:left="720" w:hanging="360"/>
       </w:pPr>
       <w:rPr>
-        <w:rFonts w:ascii="Symbol" w:hAnsi="Symbol" w:hint="default"/>
+        <w:rFonts w:hint="default" w:ascii="Symbol" w:hAnsi="Symbol"/>
       </w:rPr>
     </w:lvl>
     <w:lvl w:ilvl="1" w:tplc="0C0C0003" w:tentative="1">
@@ -2025,7 +2194,7 @@
         <w:ind w:left="1440" w:hanging="360"/>
       </w:pPr>
       <w:rPr>
-        <w:rFonts w:ascii="Courier New" w:hAnsi="Courier New" w:cs="Courier New" w:hint="default"/>
+        <w:rFonts w:hint="default" w:ascii="Courier New" w:hAnsi="Courier New" w:cs="Courier New"/>
       </w:rPr>
     </w:lvl>
     <w:lvl w:ilvl="2" w:tplc="0C0C0005" w:tentative="1">
@@ -2037,7 +2206,7 @@
         <w:ind w:left="2160" w:hanging="360"/>
       </w:pPr>
       <w:rPr>
-        <w:rFonts w:ascii="Wingdings" w:hAnsi="Wingdings" w:hint="default"/>
+        <w:rFonts w:hint="default" w:ascii="Wingdings" w:hAnsi="Wingdings"/>
       </w:rPr>
     </w:lvl>
     <w:lvl w:ilvl="3" w:tplc="0C0C0001" w:tentative="1">
@@ -2049,7 +2218,7 @@
         <w:ind w:left="2880" w:hanging="360"/>
       </w:pPr>
       <w:rPr>
-        <w:rFonts w:ascii="Symbol" w:hAnsi="Symbol" w:hint="default"/>
+        <w:rFonts w:hint="default" w:ascii="Symbol" w:hAnsi="Symbol"/>
       </w:rPr>
     </w:lvl>
     <w:lvl w:ilvl="4" w:tplc="0C0C0003" w:tentative="1">
@@ -2061,7 +2230,7 @@
         <w:ind w:left="3600" w:hanging="360"/>
       </w:pPr>
       <w:rPr>
-        <w:rFonts w:ascii="Courier New" w:hAnsi="Courier New" w:cs="Courier New" w:hint="default"/>
+        <w:rFonts w:hint="default" w:ascii="Courier New" w:hAnsi="Courier New" w:cs="Courier New"/>
       </w:rPr>
     </w:lvl>
     <w:lvl w:ilvl="5" w:tplc="0C0C0005" w:tentative="1">
@@ -2073,7 +2242,7 @@
         <w:ind w:left="4320" w:hanging="360"/>
       </w:pPr>
       <w:rPr>
-        <w:rFonts w:ascii="Wingdings" w:hAnsi="Wingdings" w:hint="default"/>
+        <w:rFonts w:hint="default" w:ascii="Wingdings" w:hAnsi="Wingdings"/>
       </w:rPr>
     </w:lvl>
     <w:lvl w:ilvl="6" w:tplc="0C0C0001" w:tentative="1">
@@ -2085,7 +2254,7 @@
         <w:ind w:left="5040" w:hanging="360"/>
       </w:pPr>
       <w:rPr>
-        <w:rFonts w:ascii="Symbol" w:hAnsi="Symbol" w:hint="default"/>
+        <w:rFonts w:hint="default" w:ascii="Symbol" w:hAnsi="Symbol"/>
       </w:rPr>
     </w:lvl>
     <w:lvl w:ilvl="7" w:tplc="0C0C0003" w:tentative="1">
@@ -2097,7 +2266,7 @@
         <w:ind w:left="5760" w:hanging="360"/>
       </w:pPr>
       <w:rPr>
-        <w:rFonts w:ascii="Courier New" w:hAnsi="Courier New" w:cs="Courier New" w:hint="default"/>
+        <w:rFonts w:hint="default" w:ascii="Courier New" w:hAnsi="Courier New" w:cs="Courier New"/>
       </w:rPr>
     </w:lvl>
     <w:lvl w:ilvl="8" w:tplc="0C0C0005" w:tentative="1">
@@ -2109,10 +2278,13 @@
         <w:ind w:left="6480" w:hanging="360"/>
       </w:pPr>
       <w:rPr>
-        <w:rFonts w:ascii="Wingdings" w:hAnsi="Wingdings" w:hint="default"/>
+        <w:rFonts w:hint="default" w:ascii="Wingdings" w:hAnsi="Wingdings"/>
       </w:rPr>
     </w:lvl>
   </w:abstractNum>
+  <w:num w:numId="11">
+    <w:abstractNumId w:val="10"/>
+  </w:num>
   <w:num w:numId="1">
     <w:abstractNumId w:val="5"/>
   </w:num>
@@ -2147,17 +2319,17 @@
 </file>
 
 <file path=word/styles.xml><?xml version="1.0" encoding="utf-8"?>
-<w:styles xmlns:mc="http://schemas.openxmlformats.org/markup-compatibility/2006" xmlns:r="http://schemas.openxmlformats.org/officeDocument/2006/relationships" xmlns:w="http://schemas.openxmlformats.org/wordprocessingml/2006/main" xmlns:w14="http://schemas.microsoft.com/office/word/2010/wordml" xmlns:w15="http://schemas.microsoft.com/office/word/2012/wordml" xmlns:w16cid="http://schemas.microsoft.com/office/word/2016/wordml/cid" xmlns:w16se="http://schemas.microsoft.com/office/word/2015/wordml/symex" mc:Ignorable="w14 w15 w16se w16cid">
+<w:styles xmlns:wp14="http://schemas.microsoft.com/office/word/2010/wordprocessingDrawing" xmlns:mc="http://schemas.openxmlformats.org/markup-compatibility/2006" xmlns:r="http://schemas.openxmlformats.org/officeDocument/2006/relationships" xmlns:w="http://schemas.openxmlformats.org/wordprocessingml/2006/main" xmlns:w14="http://schemas.microsoft.com/office/word/2010/wordml" xmlns:w15="http://schemas.microsoft.com/office/word/2012/wordml" xmlns:w16se="http://schemas.microsoft.com/office/word/2015/wordml/symex" mc:Ignorable="w14 w15 w16se wp14">
   <w:docDefaults>
     <w:rPrDefault>
       <w:rPr>
-        <w:rFonts w:ascii="Times New Roman" w:eastAsia="Times New Roman" w:hAnsi="Times New Roman" w:cs="Times New Roman"/>
+        <w:rFonts w:ascii="Times New Roman" w:hAnsi="Times New Roman" w:eastAsia="Times New Roman" w:cs="Times New Roman"/>
         <w:lang w:val="fr-CA" w:eastAsia="fr-CA" w:bidi="ar-SA"/>
       </w:rPr>
     </w:rPrDefault>
     <w:pPrDefault/>
   </w:docDefaults>
-  <w:latentStyles w:defLockedState="0" w:defUIPriority="0" w:defSemiHidden="0" w:defUnhideWhenUsed="0" w:defQFormat="0" w:count="375">
+  <w:latentStyles w:defLockedState="0" w:defUIPriority="0" w:defSemiHidden="0" w:defUnhideWhenUsed="0" w:defQFormat="0" w:count="371">
     <w:lsdException w:name="Normal" w:qFormat="1"/>
     <w:lsdException w:name="heading 1" w:qFormat="1"/>
     <w:lsdException w:name="heading 2" w:qFormat="1"/>
@@ -2189,8 +2361,8 @@
     <w:lsdException w:name="Normal Indent" w:semiHidden="1" w:unhideWhenUsed="1"/>
     <w:lsdException w:name="footnote text" w:semiHidden="1" w:unhideWhenUsed="1"/>
     <w:lsdException w:name="annotation text" w:semiHidden="1" w:unhideWhenUsed="1"/>
-    <w:lsdException w:name="header" w:semiHidden="1" w:uiPriority="99" w:unhideWhenUsed="1"/>
-    <w:lsdException w:name="footer" w:semiHidden="1" w:uiPriority="99" w:unhideWhenUsed="1"/>
+    <w:lsdException w:name="header" w:uiPriority="99" w:semiHidden="1" w:unhideWhenUsed="1"/>
+    <w:lsdException w:name="footer" w:uiPriority="99" w:semiHidden="1" w:unhideWhenUsed="1"/>
     <w:lsdException w:name="index heading" w:semiHidden="1" w:unhideWhenUsed="1"/>
     <w:lsdException w:name="caption" w:semiHidden="1" w:unhideWhenUsed="1" w:qFormat="1"/>
     <w:lsdException w:name="table of figures" w:semiHidden="1" w:unhideWhenUsed="1"/>
@@ -2253,10 +2425,11 @@
     <w:lsdException w:name="HTML Code" w:semiHidden="1" w:unhideWhenUsed="1"/>
     <w:lsdException w:name="HTML Definition" w:semiHidden="1" w:unhideWhenUsed="1"/>
     <w:lsdException w:name="HTML Keyboard" w:semiHidden="1" w:unhideWhenUsed="1"/>
-    <w:lsdException w:name="HTML Preformatted" w:semiHidden="1" w:uiPriority="99" w:unhideWhenUsed="1"/>
+    <w:lsdException w:name="HTML Preformatted" w:uiPriority="99" w:semiHidden="1" w:unhideWhenUsed="1"/>
     <w:lsdException w:name="HTML Sample" w:semiHidden="1" w:unhideWhenUsed="1"/>
     <w:lsdException w:name="HTML Typewriter" w:semiHidden="1" w:unhideWhenUsed="1"/>
     <w:lsdException w:name="HTML Variable" w:semiHidden="1" w:unhideWhenUsed="1"/>
+    <w:lsdException w:name="Normal Table" w:semiHidden="1" w:unhideWhenUsed="1"/>
     <w:lsdException w:name="annotation subject" w:semiHidden="1" w:unhideWhenUsed="1"/>
     <w:lsdException w:name="No List" w:semiHidden="1" w:unhideWhenUsed="1"/>
     <w:lsdException w:name="Outline List 1" w:semiHidden="1" w:unhideWhenUsed="1"/>
@@ -2300,11 +2473,13 @@
     <w:lsdException w:name="Table Elegant" w:semiHidden="1" w:unhideWhenUsed="1"/>
     <w:lsdException w:name="Table Professional" w:semiHidden="1" w:unhideWhenUsed="1"/>
     <w:lsdException w:name="Table Subtle 1" w:semiHidden="1" w:unhideWhenUsed="1"/>
+    <w:lsdException w:name="Table Subtle 2" w:semiHidden="1" w:unhideWhenUsed="1"/>
     <w:lsdException w:name="Table Web 1" w:semiHidden="1" w:unhideWhenUsed="1"/>
     <w:lsdException w:name="Table Web 2" w:semiHidden="1" w:unhideWhenUsed="1"/>
+    <w:lsdException w:name="Table Web 3" w:semiHidden="1" w:unhideWhenUsed="1"/>
     <w:lsdException w:name="Balloon Text" w:semiHidden="1" w:unhideWhenUsed="1"/>
     <w:lsdException w:name="Table Theme" w:semiHidden="1" w:unhideWhenUsed="1"/>
-    <w:lsdException w:name="Placeholder Text" w:semiHidden="1" w:uiPriority="99"/>
+    <w:lsdException w:name="Placeholder Text" w:uiPriority="99" w:semiHidden="1"/>
     <w:lsdException w:name="No Spacing" w:uiPriority="1" w:qFormat="1"/>
     <w:lsdException w:name="Light Shading" w:uiPriority="60"/>
     <w:lsdException w:name="Light List" w:uiPriority="61"/>
@@ -2326,7 +2501,7 @@
     <w:lsdException w:name="Medium Shading 1 Accent 1" w:uiPriority="63"/>
     <w:lsdException w:name="Medium Shading 2 Accent 1" w:uiPriority="64"/>
     <w:lsdException w:name="Medium List 1 Accent 1" w:uiPriority="65"/>
-    <w:lsdException w:name="Revision" w:semiHidden="1" w:uiPriority="99"/>
+    <w:lsdException w:name="Revision" w:uiPriority="99" w:semiHidden="1"/>
     <w:lsdException w:name="List Paragraph" w:uiPriority="34" w:qFormat="1"/>
     <w:lsdException w:name="Quote" w:uiPriority="29" w:qFormat="1"/>
     <w:lsdException w:name="Intense Quote" w:uiPriority="30" w:qFormat="1"/>
@@ -2413,8 +2588,8 @@
     <w:lsdException w:name="Subtle Reference" w:uiPriority="31" w:qFormat="1"/>
     <w:lsdException w:name="Intense Reference" w:uiPriority="32" w:qFormat="1"/>
     <w:lsdException w:name="Book Title" w:uiPriority="33" w:qFormat="1"/>
-    <w:lsdException w:name="Bibliography" w:semiHidden="1" w:uiPriority="37" w:unhideWhenUsed="1"/>
-    <w:lsdException w:name="TOC Heading" w:semiHidden="1" w:uiPriority="39" w:unhideWhenUsed="1" w:qFormat="1"/>
+    <w:lsdException w:name="Bibliography" w:uiPriority="37" w:semiHidden="1" w:unhideWhenUsed="1"/>
+    <w:lsdException w:name="TOC Heading" w:uiPriority="39" w:semiHidden="1" w:unhideWhenUsed="1" w:qFormat="1"/>
     <w:lsdException w:name="Plain Table 1" w:uiPriority="41"/>
     <w:lsdException w:name="Plain Table 2" w:uiPriority="42"/>
     <w:lsdException w:name="Plain Table 3" w:uiPriority="43"/>
@@ -2519,12 +2694,8 @@
     <w:lsdException w:name="List Table 5 Dark Accent 6" w:uiPriority="50"/>
     <w:lsdException w:name="List Table 6 Colorful Accent 6" w:uiPriority="51"/>
     <w:lsdException w:name="List Table 7 Colorful Accent 6" w:uiPriority="52"/>
-    <w:lsdException w:name="Mention" w:semiHidden="1" w:uiPriority="99" w:unhideWhenUsed="1"/>
-    <w:lsdException w:name="Smart Hyperlink" w:semiHidden="1" w:uiPriority="99" w:unhideWhenUsed="1"/>
-    <w:lsdException w:name="Hashtag" w:semiHidden="1" w:uiPriority="99" w:unhideWhenUsed="1"/>
-    <w:lsdException w:name="Unresolved Mention" w:semiHidden="1" w:uiPriority="99" w:unhideWhenUsed="1"/>
   </w:latentStyles>
-  <w:style w:type="paragraph" w:default="1" w:styleId="Normal">
+  <w:style w:type="paragraph" w:styleId="Normal" w:default="1">
     <w:name w:val="Normal"/>
     <w:qFormat/>
     <w:rsid w:val="00345B57"/>
@@ -2597,7 +2768,7 @@
     <w:qFormat/>
     <w:rsid w:val="00A90A49"/>
     <w:pPr>
-      <w:framePr w:wrap="around" w:vAnchor="page" w:hAnchor="page" w:y="721"/>
+      <w:framePr w:wrap="around" w:hAnchor="page" w:vAnchor="page" w:y="721"/>
       <w:suppressOverlap/>
       <w:outlineLvl w:val="3"/>
     </w:pPr>
@@ -2605,13 +2776,13 @@
       <w:b/>
     </w:rPr>
   </w:style>
-  <w:style w:type="character" w:default="1" w:styleId="Policepardfaut">
+  <w:style w:type="character" w:styleId="Policepardfaut" w:default="1">
     <w:name w:val="Default Paragraph Font"/>
     <w:uiPriority w:val="1"/>
     <w:semiHidden/>
     <w:unhideWhenUsed/>
   </w:style>
-  <w:style w:type="table" w:default="1" w:styleId="TableauNormal">
+  <w:style w:type="table" w:styleId="TableauNormal" w:default="1">
     <w:name w:val="Normal Table"/>
     <w:uiPriority w:val="99"/>
     <w:semiHidden/>
@@ -2626,13 +2797,13 @@
       </w:tblCellMar>
     </w:tblPr>
   </w:style>
-  <w:style w:type="numbering" w:default="1" w:styleId="Aucuneliste">
+  <w:style w:type="numbering" w:styleId="Aucuneliste" w:default="1">
     <w:name w:val="No List"/>
     <w:uiPriority w:val="99"/>
     <w:semiHidden/>
     <w:unhideWhenUsed/>
   </w:style>
-  <w:style w:type="paragraph" w:customStyle="1" w:styleId="NewsletterBodyText">
+  <w:style w:type="paragraph" w:styleId="NewsletterBodyText" w:customStyle="1">
     <w:name w:val="Newsletter Body Text"/>
     <w:basedOn w:val="Normal"/>
     <w:rsid w:val="00B071DE"/>
@@ -2640,13 +2811,13 @@
       <w:spacing w:after="200" w:line="288" w:lineRule="auto"/>
     </w:pPr>
   </w:style>
-  <w:style w:type="paragraph" w:customStyle="1" w:styleId="LeftColumnText">
+  <w:style w:type="paragraph" w:styleId="LeftColumnText" w:customStyle="1">
     <w:name w:val="Left Column Text"/>
     <w:basedOn w:val="Normal"/>
     <w:link w:val="LeftColumnTextChar"/>
     <w:rsid w:val="00667B70"/>
     <w:pPr>
-      <w:framePr w:hSpace="187" w:wrap="around" w:vAnchor="text" w:hAnchor="text" w:xAlign="center" w:y="1"/>
+      <w:framePr w:hSpace="187" w:wrap="around" w:hAnchor="text" w:vAnchor="text" w:xAlign="center" w:y="1"/>
       <w:spacing w:after="160" w:line="312" w:lineRule="auto"/>
     </w:pPr>
   </w:style>
@@ -2665,7 +2836,7 @@
       <w:lang w:eastAsia="fr-CA"/>
     </w:rPr>
   </w:style>
-  <w:style w:type="paragraph" w:customStyle="1" w:styleId="LeftColumnHeading">
+  <w:style w:type="paragraph" w:styleId="LeftColumnHeading" w:customStyle="1">
     <w:name w:val="Left Column Heading"/>
     <w:basedOn w:val="Normal"/>
     <w:link w:val="LeftColumnHeadingCharChar"/>
@@ -2675,7 +2846,7 @@
       <w:szCs w:val="16"/>
     </w:rPr>
   </w:style>
-  <w:style w:type="character" w:customStyle="1" w:styleId="LeftColumnHeadingCharChar">
+  <w:style w:type="character" w:styleId="LeftColumnHeadingCharChar" w:customStyle="1">
     <w:name w:val="Left Column Heading Char Char"/>
     <w:link w:val="LeftColumnHeading"/>
     <w:rsid w:val="00667B70"/>
@@ -2687,7 +2858,7 @@
       <w:lang w:val="en-US" w:eastAsia="en-US" w:bidi="ar-SA"/>
     </w:rPr>
   </w:style>
-  <w:style w:type="paragraph" w:customStyle="1" w:styleId="Information">
+  <w:style w:type="paragraph" w:styleId="Information" w:customStyle="1">
     <w:name w:val="Information"/>
     <w:basedOn w:val="Normal"/>
     <w:rsid w:val="00667B70"/>
@@ -2695,7 +2866,7 @@
       <w:ind w:left="257"/>
     </w:pPr>
   </w:style>
-  <w:style w:type="paragraph" w:customStyle="1" w:styleId="LeftColumnCaption">
+  <w:style w:type="paragraph" w:styleId="LeftColumnCaption" w:customStyle="1">
     <w:name w:val="Left Column Caption"/>
     <w:basedOn w:val="LeftColumnText"/>
     <w:rsid w:val="00C3737C"/>
@@ -2707,7 +2878,7 @@
       <w:i/>
     </w:rPr>
   </w:style>
-  <w:style w:type="paragraph" w:customStyle="1" w:styleId="NewsletterDate">
+  <w:style w:type="paragraph" w:styleId="NewsletterDate" w:customStyle="1">
     <w:name w:val="Newsletter Date"/>
     <w:basedOn w:val="LeftColumnHeading"/>
     <w:rsid w:val="00D07ABC"/>
@@ -2738,7 +2909,7 @@
       </w:tabs>
     </w:pPr>
   </w:style>
-  <w:style w:type="paragraph" w:customStyle="1" w:styleId="monstyle2">
+  <w:style w:type="paragraph" w:styleId="monstyle2" w:customStyle="1">
     <w:name w:val="mon style 2"/>
     <w:basedOn w:val="Normal"/>
     <w:rsid w:val="00343F7C"/>
@@ -2748,7 +2919,7 @@
       </w:numPr>
     </w:pPr>
   </w:style>
-  <w:style w:type="paragraph" w:customStyle="1" w:styleId="MailingAddress">
+  <w:style w:type="paragraph" w:styleId="MailingAddress" w:customStyle="1">
     <w:name w:val="Mailing Address"/>
     <w:basedOn w:val="Normal"/>
     <w:rsid w:val="00D06B8C"/>
@@ -2758,7 +2929,7 @@
       <w:szCs w:val="20"/>
     </w:rPr>
   </w:style>
-  <w:style w:type="paragraph" w:customStyle="1" w:styleId="Tagline">
+  <w:style w:type="paragraph" w:styleId="Tagline" w:customStyle="1">
     <w:name w:val="Tagline"/>
     <w:basedOn w:val="Normal"/>
     <w:rsid w:val="00D06B8C"/>
@@ -2766,29 +2937,29 @@
       <w:i/>
     </w:rPr>
   </w:style>
-  <w:style w:type="paragraph" w:customStyle="1" w:styleId="ParagraphRuleAbove">
+  <w:style w:type="paragraph" w:styleId="ParagraphRuleAbove" w:customStyle="1">
     <w:name w:val="Paragraph Rule Above"/>
     <w:basedOn w:val="Normal"/>
     <w:rsid w:val="00D06B8C"/>
     <w:pPr>
       <w:pBdr>
-        <w:bottom w:val="single" w:sz="2" w:space="1" w:color="auto"/>
+        <w:bottom w:val="single" w:color="auto" w:sz="2" w:space="1"/>
       </w:pBdr>
       <w:spacing w:after="120"/>
     </w:pPr>
   </w:style>
-  <w:style w:type="paragraph" w:customStyle="1" w:styleId="ParagraphRuleBelow">
+  <w:style w:type="paragraph" w:styleId="ParagraphRuleBelow" w:customStyle="1">
     <w:name w:val="Paragraph Rule Below"/>
     <w:basedOn w:val="Normal"/>
     <w:rsid w:val="00D06B8C"/>
     <w:pPr>
       <w:pBdr>
-        <w:top w:val="single" w:sz="2" w:space="1" w:color="auto"/>
+        <w:top w:val="single" w:color="auto" w:sz="2" w:space="1"/>
       </w:pBdr>
       <w:spacing w:before="120"/>
     </w:pPr>
   </w:style>
-  <w:style w:type="paragraph" w:customStyle="1" w:styleId="MailingAddressBold">
+  <w:style w:type="paragraph" w:styleId="MailingAddressBold" w:customStyle="1">
     <w:name w:val="Mailing Address Bold"/>
     <w:basedOn w:val="MailingAddress"/>
     <w:rsid w:val="00D06B8C"/>
@@ -2796,7 +2967,7 @@
       <w:b/>
     </w:rPr>
   </w:style>
-  <w:style w:type="paragraph" w:customStyle="1" w:styleId="ReturnMailingAddress">
+  <w:style w:type="paragraph" w:styleId="ReturnMailingAddress" w:customStyle="1">
     <w:name w:val="Return Mailing Address"/>
     <w:basedOn w:val="MailingAddress"/>
     <w:rsid w:val="007B3B99"/>
@@ -2804,7 +2975,7 @@
       <w:sz w:val="16"/>
     </w:rPr>
   </w:style>
-  <w:style w:type="paragraph" w:customStyle="1" w:styleId="ReturnMailingAddressBold">
+  <w:style w:type="paragraph" w:styleId="ReturnMailingAddressBold" w:customStyle="1">
     <w:name w:val="Return Mailing Address Bold"/>
     <w:basedOn w:val="ReturnMailingAddress"/>
     <w:rsid w:val="007B3B99"/>
@@ -2830,7 +3001,7 @@
     <w:basedOn w:val="Policepardfaut"/>
     <w:rsid w:val="00C876E7"/>
   </w:style>
-  <w:style w:type="paragraph" w:customStyle="1" w:styleId="AllCaps">
+  <w:style w:type="paragraph" w:styleId="AllCaps" w:customStyle="1">
     <w:name w:val="All Caps"/>
     <w:basedOn w:val="Normal"/>
     <w:link w:val="AllCapsChar"/>
@@ -2847,7 +3018,7 @@
       <w:szCs w:val="16"/>
     </w:rPr>
   </w:style>
-  <w:style w:type="character" w:customStyle="1" w:styleId="AllCapsChar">
+  <w:style w:type="character" w:styleId="AllCapsChar" w:customStyle="1">
     <w:name w:val="All Caps Char"/>
     <w:link w:val="AllCaps"/>
     <w:rsid w:val="00774DA7"/>
@@ -2861,7 +3032,7 @@
       <w:lang w:val="en-US" w:eastAsia="en-US" w:bidi="ar-SA"/>
     </w:rPr>
   </w:style>
-  <w:style w:type="character" w:customStyle="1" w:styleId="LeftColumnTextChar">
+  <w:style w:type="character" w:styleId="LeftColumnTextChar" w:customStyle="1">
     <w:name w:val="Left Column Text Char"/>
     <w:link w:val="LeftColumnText"/>
     <w:rsid w:val="00A90A49"/>
@@ -2872,7 +3043,7 @@
       <w:lang w:val="en-US" w:eastAsia="en-US" w:bidi="ar-SA"/>
     </w:rPr>
   </w:style>
-  <w:style w:type="character" w:customStyle="1" w:styleId="Titre4Car">
+  <w:style w:type="character" w:styleId="Titre4Car" w:customStyle="1">
     <w:name w:val="Titre 4 Car"/>
     <w:link w:val="Titre4"/>
     <w:rsid w:val="00774DA7"/>
@@ -2918,7 +3089,7 @@
       <w:lang w:eastAsia="fr-CA"/>
     </w:rPr>
   </w:style>
-  <w:style w:type="character" w:customStyle="1" w:styleId="PrformatHTMLCar">
+  <w:style w:type="character" w:styleId="PrformatHTMLCar" w:customStyle="1">
     <w:name w:val="Préformaté HTML Car"/>
     <w:link w:val="PrformatHTML"/>
     <w:uiPriority w:val="99"/>
@@ -2927,21 +3098,21 @@
       <w:rFonts w:ascii="Courier New" w:hAnsi="Courier New" w:cs="Courier New"/>
     </w:rPr>
   </w:style>
-  <w:style w:type="character" w:customStyle="1" w:styleId="jskey1">
+  <w:style w:type="character" w:styleId="jskey1" w:customStyle="1">
     <w:name w:val="js_key1"/>
     <w:rsid w:val="004A2B59"/>
     <w:rPr>
       <w:color w:val="0000FF"/>
     </w:rPr>
   </w:style>
-  <w:style w:type="character" w:customStyle="1" w:styleId="jsnum1">
+  <w:style w:type="character" w:styleId="jsnum1" w:customStyle="1">
     <w:name w:val="js_num1"/>
     <w:rsid w:val="004A2B59"/>
     <w:rPr>
       <w:color w:val="FF0000"/>
     </w:rPr>
   </w:style>
-  <w:style w:type="character" w:customStyle="1" w:styleId="jsstr1">
+  <w:style w:type="character" w:styleId="jsstr1" w:customStyle="1">
     <w:name w:val="js_str1"/>
     <w:rsid w:val="004A2B59"/>
     <w:rPr>
@@ -2954,16 +3125,16 @@
     <w:rsid w:val="00FE138B"/>
     <w:tblPr>
       <w:tblBorders>
-        <w:top w:val="single" w:sz="4" w:space="0" w:color="000000"/>
-        <w:left w:val="single" w:sz="4" w:space="0" w:color="000000"/>
-        <w:bottom w:val="single" w:sz="4" w:space="0" w:color="000000"/>
-        <w:right w:val="single" w:sz="4" w:space="0" w:color="000000"/>
-        <w:insideH w:val="single" w:sz="4" w:space="0" w:color="000000"/>
-        <w:insideV w:val="single" w:sz="4" w:space="0" w:color="000000"/>
+        <w:top w:val="single" w:color="000000" w:sz="4" w:space="0"/>
+        <w:left w:val="single" w:color="000000" w:sz="4" w:space="0"/>
+        <w:bottom w:val="single" w:color="000000" w:sz="4" w:space="0"/>
+        <w:right w:val="single" w:color="000000" w:sz="4" w:space="0"/>
+        <w:insideH w:val="single" w:color="000000" w:sz="4" w:space="0"/>
+        <w:insideV w:val="single" w:color="000000" w:sz="4" w:space="0"/>
       </w:tblBorders>
     </w:tblPr>
   </w:style>
-  <w:style w:type="character" w:customStyle="1" w:styleId="En-tteCar">
+  <w:style w:type="character" w:styleId="En-tteCar" w:customStyle="1">
     <w:name w:val="En-tête Car"/>
     <w:link w:val="En-tte"/>
     <w:uiPriority w:val="99"/>
@@ -2975,7 +3146,7 @@
       <w:lang w:eastAsia="en-US"/>
     </w:rPr>
   </w:style>
-  <w:style w:type="character" w:customStyle="1" w:styleId="PieddepageCar">
+  <w:style w:type="character" w:styleId="PieddepageCar" w:customStyle="1">
     <w:name w:val="Pied de page Car"/>
     <w:link w:val="Pieddepage"/>
     <w:uiPriority w:val="99"/>
@@ -2987,7 +3158,7 @@
       <w:lang w:eastAsia="en-US"/>
     </w:rPr>
   </w:style>
-  <w:style w:type="character" w:customStyle="1" w:styleId="Titre3Car">
+  <w:style w:type="character" w:styleId="Titre3Car" w:customStyle="1">
     <w:name w:val="Titre 3 Car"/>
     <w:link w:val="Titre3"/>
     <w:uiPriority w:val="99"/>
@@ -3001,6 +3172,16 @@
       <w:szCs w:val="28"/>
       <w:lang w:eastAsia="en-US"/>
     </w:rPr>
+  </w:style>
+  <w:style xmlns:w14="http://schemas.microsoft.com/office/word/2010/wordml" xmlns:mc="http://schemas.openxmlformats.org/markup-compatibility/2006" xmlns:w="http://schemas.openxmlformats.org/wordprocessingml/2006/main" w:type="paragraph" w:styleId="ListParagraph" mc:Ignorable="w14">
+    <w:name xmlns:w="http://schemas.openxmlformats.org/wordprocessingml/2006/main" w:val="List Paragraph"/>
+    <w:basedOn xmlns:w="http://schemas.openxmlformats.org/wordprocessingml/2006/main" w:val="Normal"/>
+    <w:uiPriority xmlns:w="http://schemas.openxmlformats.org/wordprocessingml/2006/main" w:val="34"/>
+    <w:qFormat xmlns:w="http://schemas.openxmlformats.org/wordprocessingml/2006/main"/>
+    <w:pPr xmlns:w="http://schemas.openxmlformats.org/wordprocessingml/2006/main">
+      <w:ind xmlns:w="http://schemas.openxmlformats.org/wordprocessingml/2006/main" w:left="720"/>
+      <w:contextualSpacing xmlns:w="http://schemas.openxmlformats.org/wordprocessingml/2006/main"/>
+    </w:pPr>
   </w:style>
 </w:styles>
 </file>
@@ -3293,7 +3474,7 @@
 </file>
 
 <file path=customXml/itemProps1.xml><?xml version="1.0" encoding="utf-8"?>
-<ds:datastoreItem xmlns:ds="http://schemas.openxmlformats.org/officeDocument/2006/customXml" ds:itemID="{A18F4689-309C-453E-BCD1-843902B69D38}">
+<ds:datastoreItem xmlns:ds="http://schemas.openxmlformats.org/officeDocument/2006/customXml" ds:itemID="{B2E7AF16-1901-47B0-96B0-A23FB784E997}">
   <ds:schemaRefs>
     <ds:schemaRef ds:uri="http://schemas.openxmlformats.org/officeDocument/2006/bibliography"/>
   </ds:schemaRefs>

</xml_diff>

<commit_message>
passage au nouveau site francis
</commit_message>
<xml_diff>
--- a/Sprint 1/Package 1/Documentation/Analyse/P01-US-01.docx
+++ b/Sprint 1/Package 1/Documentation/Analyse/P01-US-01.docx
@@ -1,18 +1,18 @@
 
 <file path=word/document.xml><?xml version="1.0" encoding="utf-8"?>
-<w:document xmlns:wpc="http://schemas.microsoft.com/office/word/2010/wordprocessingCanvas" xmlns:cx="http://schemas.microsoft.com/office/drawing/2014/chartex" xmlns:mc="http://schemas.openxmlformats.org/markup-compatibility/2006" xmlns:o="urn:schemas-microsoft-com:office:office" xmlns:r="http://schemas.openxmlformats.org/officeDocument/2006/relationships" xmlns:m="http://schemas.openxmlformats.org/officeDocument/2006/math" xmlns:v="urn:schemas-microsoft-com:vml" xmlns:wp14="http://schemas.microsoft.com/office/word/2010/wordprocessingDrawing" xmlns:wp="http://schemas.openxmlformats.org/drawingml/2006/wordprocessingDrawing" xmlns:w10="urn:schemas-microsoft-com:office:word" xmlns:w="http://schemas.openxmlformats.org/wordprocessingml/2006/main" xmlns:w14="http://schemas.microsoft.com/office/word/2010/wordml" xmlns:w15="http://schemas.microsoft.com/office/word/2012/wordml" xmlns:w16se="http://schemas.microsoft.com/office/word/2015/wordml/symex" xmlns:wpg="http://schemas.microsoft.com/office/word/2010/wordprocessingGroup" xmlns:wpi="http://schemas.microsoft.com/office/word/2010/wordprocessingInk" xmlns:wne="http://schemas.microsoft.com/office/word/2006/wordml" xmlns:wps="http://schemas.microsoft.com/office/word/2010/wordprocessingShape" mc:Ignorable="w14 w15 w16se wp14">
+<w:document xmlns:wpc="http://schemas.microsoft.com/office/word/2010/wordprocessingCanvas" xmlns:cx="http://schemas.microsoft.com/office/drawing/2014/chartex" xmlns:mc="http://schemas.openxmlformats.org/markup-compatibility/2006" xmlns:o="urn:schemas-microsoft-com:office:office" xmlns:r="http://schemas.openxmlformats.org/officeDocument/2006/relationships" xmlns:m="http://schemas.openxmlformats.org/officeDocument/2006/math" xmlns:v="urn:schemas-microsoft-com:vml" xmlns:wp14="http://schemas.microsoft.com/office/word/2010/wordprocessingDrawing" xmlns:wp="http://schemas.openxmlformats.org/drawingml/2006/wordprocessingDrawing" xmlns:w10="urn:schemas-microsoft-com:office:word" xmlns:w="http://schemas.openxmlformats.org/wordprocessingml/2006/main" xmlns:w14="http://schemas.microsoft.com/office/word/2010/wordml" xmlns:w15="http://schemas.microsoft.com/office/word/2012/wordml" xmlns:w16se="http://schemas.microsoft.com/office/word/2015/wordml/symex" xmlns:wpg="http://schemas.microsoft.com/office/word/2010/wordprocessingGroup" xmlns:wpi="http://schemas.microsoft.com/office/word/2010/wordprocessingInk" xmlns:wne="http://schemas.microsoft.com/office/word/2006/wordml" xmlns:wps="http://schemas.microsoft.com/office/word/2010/wordprocessingShape" xmlns:a="http://schemas.openxmlformats.org/drawingml/2006/main" xmlns:pic="http://schemas.openxmlformats.org/drawingml/2006/picture" xmlns:a14="http://schemas.microsoft.com/office/drawing/2010/main" mc:Ignorable="w14 w15 w16se wp14">
   <w:body>
     <w:tbl>
       <w:tblPr>
         <w:tblW w:w="11098" w:type="dxa"/>
         <w:jc w:val="center"/>
         <w:tblBorders>
-          <w:top w:val="single" w:sz="4" w:space="0" w:color="C0C0C0"/>
-          <w:left w:val="single" w:sz="4" w:space="0" w:color="C0C0C0"/>
-          <w:bottom w:val="single" w:sz="4" w:space="0" w:color="C0C0C0"/>
-          <w:right w:val="single" w:sz="4" w:space="0" w:color="C0C0C0"/>
-          <w:insideH w:val="single" w:sz="4" w:space="0" w:color="C0C0C0"/>
-          <w:insideV w:val="single" w:sz="4" w:space="0" w:color="C0C0C0"/>
+          <w:top w:val="single" w:color="C0C0C0" w:sz="4" w:space="0"/>
+          <w:left w:val="single" w:color="C0C0C0" w:sz="4" w:space="0"/>
+          <w:bottom w:val="single" w:color="C0C0C0" w:sz="4" w:space="0"/>
+          <w:right w:val="single" w:color="C0C0C0" w:sz="4" w:space="0"/>
+          <w:insideH w:val="single" w:color="C0C0C0" w:sz="4" w:space="0"/>
+          <w:insideV w:val="single" w:color="C0C0C0" w:sz="4" w:space="0"/>
         </w:tblBorders>
         <w:tblLayout w:type="fixed"/>
         <w:tblCellMar>
@@ -27,7 +27,7 @@
         <w:gridCol w:w="8296"/>
         <w:gridCol w:w="2802"/>
       </w:tblGrid>
-      <w:tr>
+      <w:tr xmlns:wp14="http://schemas.microsoft.com/office/word/2010/wordml" wp14:textId="77777777">
         <w:trPr>
           <w:trHeight w:val="905"/>
           <w:jc w:val="center"/>
@@ -36,10 +36,11 @@
           <w:tcPr>
             <w:tcW w:w="8296" w:type="dxa"/>
             <w:tcBorders>
-              <w:right w:val="single" w:sz="4" w:space="0" w:color="C0C0C0"/>
+              <w:right w:val="single" w:color="C0C0C0" w:sz="4" w:space="0"/>
             </w:tcBorders>
+            <w:tcMar/>
           </w:tcPr>
-          <w:p>
+          <w:p wp14:textId="77777777">
             <w:pPr>
               <w:pStyle w:val="Titre1"/>
               <w:spacing w:before="0"/>
@@ -51,8 +52,8 @@
                 <w:szCs w:val="56"/>
               </w:rPr>
             </w:pPr>
-            <w:bookmarkStart w:id="0" w:name="OLE_LINK3"/>
-            <w:bookmarkStart w:id="1" w:name="OLE_LINK4"/>
+            <w:bookmarkStart w:name="OLE_LINK3" w:id="0"/>
+            <w:bookmarkStart w:name="OLE_LINK4" w:id="1"/>
             <w:r>
               <w:rPr>
                 <w:noProof/>
@@ -61,7 +62,7 @@
                 <w:lang w:eastAsia="fr-CA"/>
               </w:rPr>
               <w:drawing>
-                <wp:anchor distT="0" distB="0" distL="114300" distR="114300" simplePos="0" relativeHeight="251657728" behindDoc="0" locked="0" layoutInCell="1" allowOverlap="1" wp14:anchorId="2F64F463" wp14:editId="4F0034C8">
+                <wp:anchor xmlns:wp14="http://schemas.microsoft.com/office/word/2010/wordprocessingDrawing" distT="0" distB="0" distL="114300" distR="114300" simplePos="0" relativeHeight="251657728" behindDoc="0" locked="0" layoutInCell="1" allowOverlap="1" wp14:anchorId="2F64F463" wp14:editId="4F0034C8">
                   <wp:simplePos x="0" y="0"/>
                   <wp:positionH relativeFrom="column">
                     <wp:posOffset>5166360</wp:posOffset>
@@ -139,10 +140,8 @@
               </w:rPr>
               <w:t>Profil étudiant</w:t>
             </w:r>
-            <w:bookmarkStart w:id="2" w:name="_GoBack"/>
-            <w:bookmarkEnd w:id="2"/>
           </w:p>
-          <w:p>
+          <w:p wp14:textId="77777777">
             <w:pPr>
               <w:rPr>
                 <w:b/>
@@ -168,11 +167,12 @@
           <w:tcPr>
             <w:tcW w:w="2802" w:type="dxa"/>
             <w:tcBorders>
-              <w:left w:val="single" w:sz="4" w:space="0" w:color="C0C0C0"/>
+              <w:left w:val="single" w:color="C0C0C0" w:sz="4" w:space="0"/>
             </w:tcBorders>
+            <w:tcMar/>
             <w:vAlign w:val="center"/>
           </w:tcPr>
-          <w:p>
+          <w:p wp14:textId="77777777">
             <w:pPr>
               <w:pStyle w:val="Information"/>
               <w:ind w:left="0"/>
@@ -181,7 +181,7 @@
           </w:p>
         </w:tc>
       </w:tr>
-      <w:tr>
+      <w:tr xmlns:wp14="http://schemas.microsoft.com/office/word/2010/wordml" wp14:textId="77777777">
         <w:trPr>
           <w:trHeight w:val="225"/>
           <w:jc w:val="center"/>
@@ -191,11 +191,12 @@
             <w:tcW w:w="11098" w:type="dxa"/>
             <w:gridSpan w:val="2"/>
             <w:tcBorders>
-              <w:bottom w:val="single" w:sz="4" w:space="0" w:color="C0C0C0"/>
+              <w:bottom w:val="single" w:color="C0C0C0" w:sz="4" w:space="0"/>
             </w:tcBorders>
+            <w:tcMar/>
             <w:vAlign w:val="center"/>
           </w:tcPr>
-          <w:p>
+          <w:p wp14:textId="77777777">
             <w:pPr>
               <w:pStyle w:val="Titre3"/>
               <w:spacing w:before="0" w:after="0"/>
@@ -221,7 +222,7 @@
           </w:p>
         </w:tc>
       </w:tr>
-      <w:tr>
+      <w:tr xmlns:wp14="http://schemas.microsoft.com/office/word/2010/wordml" wp14:textId="77777777">
         <w:trPr>
           <w:trHeight w:val="245"/>
           <w:jc w:val="center"/>
@@ -231,11 +232,12 @@
             <w:tcW w:w="11098" w:type="dxa"/>
             <w:gridSpan w:val="2"/>
             <w:tcBorders>
-              <w:bottom w:val="single" w:sz="4" w:space="0" w:color="C0C0C0"/>
+              <w:bottom w:val="single" w:color="C0C0C0" w:sz="4" w:space="0"/>
             </w:tcBorders>
             <w:shd w:val="clear" w:color="auto" w:fill="auto"/>
+            <w:tcMar/>
           </w:tcPr>
-          <w:p>
+          <w:p wp14:textId="77777777">
             <w:pPr>
               <w:pStyle w:val="Titre3"/>
               <w:spacing w:before="0" w:after="0"/>
@@ -253,7 +255,7 @@
           </w:p>
         </w:tc>
       </w:tr>
-      <w:tr>
+      <w:tr xmlns:wp14="http://schemas.microsoft.com/office/word/2010/wordml" wp14:textId="77777777">
         <w:trPr>
           <w:trHeight w:val="245"/>
           <w:jc w:val="center"/>
@@ -263,11 +265,12 @@
             <w:tcW w:w="11098" w:type="dxa"/>
             <w:gridSpan w:val="2"/>
             <w:tcBorders>
-              <w:bottom w:val="single" w:sz="4" w:space="0" w:color="FDE9D9" w:themeColor="accent6" w:themeTint="33"/>
+              <w:bottom w:val="single" w:color="FDE9D9" w:themeColor="accent6" w:themeTint="33" w:sz="4" w:space="0"/>
             </w:tcBorders>
             <w:shd w:val="clear" w:color="auto" w:fill="auto"/>
+            <w:tcMar/>
           </w:tcPr>
-          <w:p>
+          <w:p wp14:textId="77777777">
             <w:pPr>
               <w:pStyle w:val="Information"/>
               <w:tabs>
@@ -301,7 +304,7 @@
               <w:t>étudiant</w:t>
             </w:r>
           </w:p>
-          <w:p>
+          <w:p wp14:textId="77777777">
             <w:pPr>
               <w:pStyle w:val="Information"/>
               <w:tabs>
@@ -344,7 +347,7 @@
               <w:t>consulter mon profil</w:t>
             </w:r>
           </w:p>
-          <w:p>
+          <w:p wp14:textId="77777777">
             <w:pPr>
               <w:pStyle w:val="Information"/>
               <w:tabs>
@@ -394,7 +397,7 @@
               <w:t>à mes informations.</w:t>
             </w:r>
           </w:p>
-          <w:p>
+          <w:p wp14:textId="77777777">
             <w:pPr>
               <w:pStyle w:val="Information"/>
               <w:tabs>
@@ -407,7 +410,7 @@
               </w:rPr>
             </w:pPr>
           </w:p>
-          <w:p>
+          <w:p wp14:textId="77777777">
             <w:pPr>
               <w:pStyle w:val="Information"/>
               <w:tabs>
@@ -443,7 +446,7 @@
               <w:t>Testé par</w:t>
             </w:r>
           </w:p>
-          <w:p>
+          <w:p wp14:textId="77777777">
             <w:pPr>
               <w:pStyle w:val="Information"/>
               <w:tabs>
@@ -475,7 +478,20 @@
                 <w:szCs w:val="22"/>
               </w:rPr>
               <w:tab/>
-              <w:t>(XX)</w:t>
+            </w:r>
+            <w:r>
+              <w:rPr>
+                <w:sz w:val="22"/>
+                <w:szCs w:val="22"/>
+              </w:rPr>
+              <w:t>(FP</w:t>
+            </w:r>
+            <w:r>
+              <w:rPr>
+                <w:sz w:val="22"/>
+                <w:szCs w:val="22"/>
+              </w:rPr>
+              <w:t>)</w:t>
             </w:r>
             <w:r>
               <w:rPr>
@@ -485,7 +501,7 @@
               <w:t xml:space="preserve"> </w:t>
             </w:r>
           </w:p>
-          <w:p>
+          <w:p wp14:textId="77777777">
             <w:pPr>
               <w:pStyle w:val="Information"/>
               <w:tabs>
@@ -512,7 +528,7 @@
               <w:t xml:space="preserve">étudiant et seulement lui d’être redirigé vers </w:t>
             </w:r>
           </w:p>
-          <w:p>
+          <w:p wp14:textId="77777777">
             <w:pPr>
               <w:pStyle w:val="Information"/>
               <w:tabs>
@@ -546,7 +562,20 @@
                 <w:szCs w:val="22"/>
               </w:rPr>
               <w:tab/>
-              <w:t>(XX)</w:t>
+            </w:r>
+            <w:r>
+              <w:rPr>
+                <w:sz w:val="22"/>
+                <w:szCs w:val="22"/>
+              </w:rPr>
+              <w:t>(FP</w:t>
+            </w:r>
+            <w:r>
+              <w:rPr>
+                <w:sz w:val="22"/>
+                <w:szCs w:val="22"/>
+              </w:rPr>
+              <w:t>)</w:t>
             </w:r>
             <w:r>
               <w:rPr>
@@ -558,7 +587,7 @@
           </w:p>
         </w:tc>
       </w:tr>
-      <w:tr>
+      <w:tr xmlns:wp14="http://schemas.microsoft.com/office/word/2010/wordml" wp14:textId="77777777">
         <w:trPr>
           <w:trHeight w:val="20"/>
           <w:jc w:val="center"/>
@@ -568,12 +597,13 @@
             <w:tcW w:w="11098" w:type="dxa"/>
             <w:gridSpan w:val="2"/>
             <w:tcBorders>
-              <w:top w:val="single" w:sz="4" w:space="0" w:color="C0C0C0"/>
-              <w:bottom w:val="single" w:sz="4" w:space="0" w:color="C0C0C0"/>
+              <w:top w:val="single" w:color="C0C0C0" w:sz="4" w:space="0"/>
+              <w:bottom w:val="single" w:color="C0C0C0" w:sz="4" w:space="0"/>
             </w:tcBorders>
             <w:shd w:val="clear" w:color="auto" w:fill="auto"/>
+            <w:tcMar/>
           </w:tcPr>
-          <w:p>
+          <w:p wp14:textId="77777777">
             <w:pPr>
               <w:pStyle w:val="Titre3"/>
               <w:spacing w:before="0" w:after="0"/>
@@ -588,7 +618,7 @@
           </w:p>
         </w:tc>
       </w:tr>
-      <w:tr>
+      <w:tr xmlns:wp14="http://schemas.microsoft.com/office/word/2010/wordml" wp14:textId="77777777">
         <w:trPr>
           <w:trHeight w:val="1475"/>
           <w:jc w:val="center"/>
@@ -598,12 +628,13 @@
             <w:tcW w:w="11098" w:type="dxa"/>
             <w:gridSpan w:val="2"/>
             <w:tcBorders>
-              <w:top w:val="single" w:sz="4" w:space="0" w:color="C0C0C0"/>
-              <w:bottom w:val="single" w:sz="4" w:space="0" w:color="C0C0C0"/>
+              <w:top w:val="single" w:color="C0C0C0" w:sz="4" w:space="0"/>
+              <w:bottom w:val="single" w:color="C0C0C0" w:sz="4" w:space="0"/>
             </w:tcBorders>
             <w:shd w:val="clear" w:color="auto" w:fill="auto"/>
+            <w:tcMar/>
           </w:tcPr>
-          <w:p>
+          <w:p wp14:textId="77777777">
             <w:pPr>
               <w:spacing w:before="120"/>
               <w:jc w:val="both"/>
@@ -643,7 +674,7 @@
             </w:r>
             <w:proofErr w:type="spellEnd"/>
           </w:p>
-          <w:p>
+          <w:p wp14:textId="77777777">
             <w:pPr>
               <w:spacing w:before="120"/>
               <w:jc w:val="both"/>
@@ -667,7 +698,7 @@
               <w:t>2017-08-30</w:t>
             </w:r>
           </w:p>
-          <w:p>
+          <w:p wp14:textId="77777777">
             <w:pPr>
               <w:spacing w:before="120"/>
               <w:jc w:val="both"/>
@@ -698,7 +729,7 @@
               <w:t xml:space="preserve"> h</w:t>
             </w:r>
           </w:p>
-          <w:p>
+          <w:p wp14:textId="77777777">
             <w:pPr>
               <w:spacing w:before="120"/>
               <w:jc w:val="both"/>
@@ -708,7 +739,7 @@
               </w:rPr>
             </w:pPr>
           </w:p>
-          <w:p>
+          <w:p wp14:textId="303188D8">
             <w:pPr>
               <w:spacing w:before="120"/>
               <w:jc w:val="both"/>
@@ -729,12 +760,14 @@
                 <w:sz w:val="22"/>
                 <w:szCs w:val="22"/>
               </w:rPr>
-              <w:t> : AAAA-MM-JJ</w:t>
-            </w:r>
+              <w:t xml:space="preserve"> : </w:t>
+            </w:r>
+            <w:bookmarkStart w:name="_GoBack" w:id="2"/>
+            <w:bookmarkEnd w:id="2"/>
           </w:p>
         </w:tc>
       </w:tr>
-      <w:tr>
+      <w:tr xmlns:wp14="http://schemas.microsoft.com/office/word/2010/wordml" wp14:textId="77777777">
         <w:trPr>
           <w:trHeight w:val="20"/>
           <w:jc w:val="center"/>
@@ -744,12 +777,13 @@
             <w:tcW w:w="11098" w:type="dxa"/>
             <w:gridSpan w:val="2"/>
             <w:tcBorders>
-              <w:top w:val="single" w:sz="4" w:space="0" w:color="C0C0C0"/>
-              <w:bottom w:val="single" w:sz="4" w:space="0" w:color="C0C0C0"/>
+              <w:top w:val="single" w:color="C0C0C0" w:sz="4" w:space="0"/>
+              <w:bottom w:val="single" w:color="C0C0C0" w:sz="4" w:space="0"/>
             </w:tcBorders>
             <w:shd w:val="clear" w:color="auto" w:fill="auto"/>
+            <w:tcMar/>
           </w:tcPr>
-          <w:p>
+          <w:p wp14:textId="77777777">
             <w:pPr>
               <w:pStyle w:val="Titre3"/>
               <w:spacing w:before="0" w:after="0"/>
@@ -764,7 +798,7 @@
           </w:p>
         </w:tc>
       </w:tr>
-      <w:tr>
+      <w:tr xmlns:wp14="http://schemas.microsoft.com/office/word/2010/wordml" wp14:textId="77777777">
         <w:trPr>
           <w:trHeight w:val="1475"/>
           <w:jc w:val="center"/>
@@ -774,25 +808,77 @@
             <w:tcW w:w="11098" w:type="dxa"/>
             <w:gridSpan w:val="2"/>
             <w:tcBorders>
-              <w:top w:val="single" w:sz="4" w:space="0" w:color="C0C0C0"/>
-              <w:bottom w:val="single" w:sz="4" w:space="0" w:color="C0C0C0"/>
+              <w:top w:val="single" w:color="C0C0C0" w:sz="4" w:space="0"/>
+              <w:bottom w:val="single" w:color="C0C0C0" w:sz="4" w:space="0"/>
             </w:tcBorders>
             <w:shd w:val="clear" w:color="auto" w:fill="auto"/>
+            <w:tcMar/>
           </w:tcPr>
-          <w:p>
+          <w:p wp14:noSpellErr="1" wp14:textId="547B23EE">
             <w:pPr>
+              <w:pStyle w:val="ListParagraph"/>
+              <w:numPr>
+                <w:ilvl w:val="0"/>
+                <w:numId w:val="11"/>
+              </w:numPr>
               <w:spacing w:before="120"/>
               <w:jc w:val="both"/>
               <w:rPr>
+                <w:color w:val="FF0000"/>
                 <w:sz w:val="22"/>
                 <w:szCs w:val="22"/>
               </w:rPr>
             </w:pPr>
+            <w:r>
+              <w:rPr>
+                <w:color w:val="FF0000"/>
+                <w:sz w:val="22"/>
+                <w:szCs w:val="22"/>
+              </w:rPr>
+              <w:t xml:space="preserve">Mise en page à terminer, </w:t>
+            </w:r>
+          </w:p>
+          <w:p wp14:noSpellErr="1" wp14:textId="435982DF">
+            <w:pPr>
+              <w:pStyle w:val="Normal"/>
+              <w:spacing w:before="120"/>
+              <w:ind w:left="360"/>
+              <w:jc w:val="both"/>
+              <w:rPr>
+                <w:color w:val="FF0000"/>
+                <w:sz w:val="22"/>
+                <w:szCs w:val="22"/>
+              </w:rPr>
+            </w:pPr>
+          </w:p>
+          <w:p w14:noSpellErr="1" wp14:textId="02254761">
+            <w:pPr>
+              <w:pStyle w:val="ListParagraph"/>
+              <w:numPr>
+                <w:ilvl w:val="0"/>
+                <w:numId w:val="11"/>
+              </w:numPr>
+              <w:spacing w:before="120"/>
+              <w:jc w:val="both"/>
+              <w:rPr>
+                <w:color w:val="4F81BD" w:themeColor="accent1" w:themeTint="FF" w:themeShade="FF"/>
+                <w:sz w:val="22"/>
+                <w:szCs w:val="22"/>
+              </w:rPr>
+            </w:pPr>
+            <w:r>
+              <w:rPr>
+                <w:color w:val="4F81BD" w:themeColor="accent1" w:themeTint="FF" w:themeShade="FF"/>
+                <w:sz w:val="22"/>
+                <w:szCs w:val="22"/>
+              </w:rPr>
+              <w:t>Le lien vers le profil en haut à droite n'est pas fonctionnel, car il n'y a pas de login.</w:t>
+            </w:r>
           </w:p>
         </w:tc>
       </w:tr>
     </w:tbl>
-    <w:p>
+    <w:p xmlns:wp14="http://schemas.microsoft.com/office/word/2010/wordml" wp14:textId="77777777">
       <w:pPr>
         <w:jc w:val="center"/>
       </w:pPr>
@@ -801,7 +887,7 @@
       <w:headerReference w:type="even" r:id="rId9"/>
       <w:headerReference w:type="default" r:id="rId10"/>
       <w:headerReference w:type="first" r:id="rId11"/>
-      <w:pgSz w:w="12240" w:h="15840" w:code="1"/>
+      <w:pgSz w:w="12240" w:h="15840" w:orient="portrait" w:code="1"/>
       <w:pgMar w:top="720" w:right="720" w:bottom="731" w:left="720" w:header="0" w:footer="0" w:gutter="0"/>
       <w:cols w:space="720"/>
       <w:titlePg/>
@@ -814,14 +900,14 @@
 <file path=word/endnotes.xml><?xml version="1.0" encoding="utf-8"?>
 <w:endnotes xmlns:wpc="http://schemas.microsoft.com/office/word/2010/wordprocessingCanvas" xmlns:cx="http://schemas.microsoft.com/office/drawing/2014/chartex" xmlns:mc="http://schemas.openxmlformats.org/markup-compatibility/2006" xmlns:o="urn:schemas-microsoft-com:office:office" xmlns:r="http://schemas.openxmlformats.org/officeDocument/2006/relationships" xmlns:m="http://schemas.openxmlformats.org/officeDocument/2006/math" xmlns:v="urn:schemas-microsoft-com:vml" xmlns:wp14="http://schemas.microsoft.com/office/word/2010/wordprocessingDrawing" xmlns:wp="http://schemas.openxmlformats.org/drawingml/2006/wordprocessingDrawing" xmlns:w10="urn:schemas-microsoft-com:office:word" xmlns:w="http://schemas.openxmlformats.org/wordprocessingml/2006/main" xmlns:w14="http://schemas.microsoft.com/office/word/2010/wordml" xmlns:w15="http://schemas.microsoft.com/office/word/2012/wordml" xmlns:w16se="http://schemas.microsoft.com/office/word/2015/wordml/symex" xmlns:wpg="http://schemas.microsoft.com/office/word/2010/wordprocessingGroup" xmlns:wpi="http://schemas.microsoft.com/office/word/2010/wordprocessingInk" xmlns:wne="http://schemas.microsoft.com/office/word/2006/wordml" xmlns:wps="http://schemas.microsoft.com/office/word/2010/wordprocessingShape" mc:Ignorable="w14 w15 w16se wp14">
   <w:endnote w:type="separator" w:id="-1">
-    <w:p>
+    <w:p xmlns:wp14="http://schemas.microsoft.com/office/word/2010/wordml" wp14:textId="77777777">
       <w:r>
         <w:separator/>
       </w:r>
     </w:p>
   </w:endnote>
   <w:endnote w:type="continuationSeparator" w:id="0">
-    <w:p>
+    <w:p xmlns:wp14="http://schemas.microsoft.com/office/word/2010/wordml" wp14:textId="77777777">
       <w:r>
         <w:continuationSeparator/>
       </w:r>
@@ -833,14 +919,14 @@
 <file path=word/footnotes.xml><?xml version="1.0" encoding="utf-8"?>
 <w:footnotes xmlns:wpc="http://schemas.microsoft.com/office/word/2010/wordprocessingCanvas" xmlns:cx="http://schemas.microsoft.com/office/drawing/2014/chartex" xmlns:mc="http://schemas.openxmlformats.org/markup-compatibility/2006" xmlns:o="urn:schemas-microsoft-com:office:office" xmlns:r="http://schemas.openxmlformats.org/officeDocument/2006/relationships" xmlns:m="http://schemas.openxmlformats.org/officeDocument/2006/math" xmlns:v="urn:schemas-microsoft-com:vml" xmlns:wp14="http://schemas.microsoft.com/office/word/2010/wordprocessingDrawing" xmlns:wp="http://schemas.openxmlformats.org/drawingml/2006/wordprocessingDrawing" xmlns:w10="urn:schemas-microsoft-com:office:word" xmlns:w="http://schemas.openxmlformats.org/wordprocessingml/2006/main" xmlns:w14="http://schemas.microsoft.com/office/word/2010/wordml" xmlns:w15="http://schemas.microsoft.com/office/word/2012/wordml" xmlns:w16se="http://schemas.microsoft.com/office/word/2015/wordml/symex" xmlns:wpg="http://schemas.microsoft.com/office/word/2010/wordprocessingGroup" xmlns:wpi="http://schemas.microsoft.com/office/word/2010/wordprocessingInk" xmlns:wne="http://schemas.microsoft.com/office/word/2006/wordml" xmlns:wps="http://schemas.microsoft.com/office/word/2010/wordprocessingShape" mc:Ignorable="w14 w15 w16se wp14">
   <w:footnote w:type="separator" w:id="-1">
-    <w:p>
+    <w:p xmlns:wp14="http://schemas.microsoft.com/office/word/2010/wordml" wp14:textId="77777777">
       <w:r>
         <w:separator/>
       </w:r>
     </w:p>
   </w:footnote>
   <w:footnote w:type="continuationSeparator" w:id="0">
-    <w:p>
+    <w:p xmlns:wp14="http://schemas.microsoft.com/office/word/2010/wordml" wp14:textId="77777777">
       <w:r>
         <w:continuationSeparator/>
       </w:r>
@@ -851,7 +937,7 @@
 
 <file path=word/header1.xml><?xml version="1.0" encoding="utf-8"?>
 <w:hdr xmlns:wpc="http://schemas.microsoft.com/office/word/2010/wordprocessingCanvas" xmlns:cx="http://schemas.microsoft.com/office/drawing/2014/chartex" xmlns:mc="http://schemas.openxmlformats.org/markup-compatibility/2006" xmlns:o="urn:schemas-microsoft-com:office:office" xmlns:r="http://schemas.openxmlformats.org/officeDocument/2006/relationships" xmlns:m="http://schemas.openxmlformats.org/officeDocument/2006/math" xmlns:v="urn:schemas-microsoft-com:vml" xmlns:wp14="http://schemas.microsoft.com/office/word/2010/wordprocessingDrawing" xmlns:wp="http://schemas.openxmlformats.org/drawingml/2006/wordprocessingDrawing" xmlns:w10="urn:schemas-microsoft-com:office:word" xmlns:w="http://schemas.openxmlformats.org/wordprocessingml/2006/main" xmlns:w14="http://schemas.microsoft.com/office/word/2010/wordml" xmlns:w15="http://schemas.microsoft.com/office/word/2012/wordml" xmlns:w16se="http://schemas.microsoft.com/office/word/2015/wordml/symex" xmlns:wpg="http://schemas.microsoft.com/office/word/2010/wordprocessingGroup" xmlns:wpi="http://schemas.microsoft.com/office/word/2010/wordprocessingInk" xmlns:wne="http://schemas.microsoft.com/office/word/2006/wordml" xmlns:wps="http://schemas.microsoft.com/office/word/2010/wordprocessingShape" mc:Ignorable="w14 w15 w16se wp14">
-  <w:p>
+  <w:p xmlns:wp14="http://schemas.microsoft.com/office/word/2010/wordml" wp14:textId="77777777">
     <w:pPr>
       <w:pStyle w:val="En-tte"/>
     </w:pPr>
@@ -859,7 +945,7 @@
       <w:t>[Tapez un texte]</w:t>
     </w:r>
   </w:p>
-  <w:p>
+  <w:p xmlns:wp14="http://schemas.microsoft.com/office/word/2010/wordml" wp14:textId="77777777">
     <w:pPr>
       <w:ind w:right="360" w:firstLine="360"/>
     </w:pPr>
@@ -869,7 +955,7 @@
 
 <file path=word/header2.xml><?xml version="1.0" encoding="utf-8"?>
 <w:hdr xmlns:wpc="http://schemas.microsoft.com/office/word/2010/wordprocessingCanvas" xmlns:cx="http://schemas.microsoft.com/office/drawing/2014/chartex" xmlns:mc="http://schemas.openxmlformats.org/markup-compatibility/2006" xmlns:o="urn:schemas-microsoft-com:office:office" xmlns:r="http://schemas.openxmlformats.org/officeDocument/2006/relationships" xmlns:m="http://schemas.openxmlformats.org/officeDocument/2006/math" xmlns:v="urn:schemas-microsoft-com:vml" xmlns:wp14="http://schemas.microsoft.com/office/word/2010/wordprocessingDrawing" xmlns:wp="http://schemas.openxmlformats.org/drawingml/2006/wordprocessingDrawing" xmlns:w10="urn:schemas-microsoft-com:office:word" xmlns:w="http://schemas.openxmlformats.org/wordprocessingml/2006/main" xmlns:w14="http://schemas.microsoft.com/office/word/2010/wordml" xmlns:w15="http://schemas.microsoft.com/office/word/2012/wordml" xmlns:w16se="http://schemas.microsoft.com/office/word/2015/wordml/symex" xmlns:wpg="http://schemas.microsoft.com/office/word/2010/wordprocessingGroup" xmlns:wpi="http://schemas.microsoft.com/office/word/2010/wordprocessingInk" xmlns:wne="http://schemas.microsoft.com/office/word/2006/wordml" xmlns:wps="http://schemas.microsoft.com/office/word/2010/wordprocessingShape" mc:Ignorable="w14 w15 w16se wp14">
-  <w:p>
+  <w:p xmlns:wp14="http://schemas.microsoft.com/office/word/2010/wordml" wp14:textId="77777777">
     <w:pPr>
       <w:pStyle w:val="En-tte"/>
     </w:pPr>
@@ -877,7 +963,7 @@
       <w:t>[Tapez un texte]</w:t>
     </w:r>
   </w:p>
-  <w:p>
+  <w:p xmlns:wp14="http://schemas.microsoft.com/office/word/2010/wordml" wp14:textId="77777777">
     <w:pPr>
       <w:ind w:right="360" w:firstLine="360"/>
     </w:pPr>
@@ -886,8 +972,8 @@
 </file>
 
 <file path=word/header3.xml><?xml version="1.0" encoding="utf-8"?>
-<w:hdr xmlns:wpc="http://schemas.microsoft.com/office/word/2010/wordprocessingCanvas" xmlns:cx="http://schemas.microsoft.com/office/drawing/2014/chartex" xmlns:mc="http://schemas.openxmlformats.org/markup-compatibility/2006" xmlns:o="urn:schemas-microsoft-com:office:office" xmlns:r="http://schemas.openxmlformats.org/officeDocument/2006/relationships" xmlns:m="http://schemas.openxmlformats.org/officeDocument/2006/math" xmlns:v="urn:schemas-microsoft-com:vml" xmlns:wp14="http://schemas.microsoft.com/office/word/2010/wordprocessingDrawing" xmlns:wp="http://schemas.openxmlformats.org/drawingml/2006/wordprocessingDrawing" xmlns:w10="urn:schemas-microsoft-com:office:word" xmlns:w="http://schemas.openxmlformats.org/wordprocessingml/2006/main" xmlns:w14="http://schemas.microsoft.com/office/word/2010/wordml" xmlns:w15="http://schemas.microsoft.com/office/word/2012/wordml" xmlns:w16se="http://schemas.microsoft.com/office/word/2015/wordml/symex" xmlns:wpg="http://schemas.microsoft.com/office/word/2010/wordprocessingGroup" xmlns:wpi="http://schemas.microsoft.com/office/word/2010/wordprocessingInk" xmlns:wne="http://schemas.microsoft.com/office/word/2006/wordml" xmlns:wps="http://schemas.microsoft.com/office/word/2010/wordprocessingShape" mc:Ignorable="w14 w15 w16se wp14">
-  <w:p>
+<w:hdr xmlns:wpc="http://schemas.microsoft.com/office/word/2010/wordprocessingCanvas" xmlns:cx="http://schemas.microsoft.com/office/drawing/2014/chartex" xmlns:mc="http://schemas.openxmlformats.org/markup-compatibility/2006" xmlns:o="urn:schemas-microsoft-com:office:office" xmlns:r="http://schemas.openxmlformats.org/officeDocument/2006/relationships" xmlns:m="http://schemas.openxmlformats.org/officeDocument/2006/math" xmlns:v="urn:schemas-microsoft-com:vml" xmlns:wp14="http://schemas.microsoft.com/office/word/2010/wordprocessingDrawing" xmlns:wp="http://schemas.openxmlformats.org/drawingml/2006/wordprocessingDrawing" xmlns:w10="urn:schemas-microsoft-com:office:word" xmlns:w="http://schemas.openxmlformats.org/wordprocessingml/2006/main" xmlns:w14="http://schemas.microsoft.com/office/word/2010/wordml" xmlns:w15="http://schemas.microsoft.com/office/word/2012/wordml" xmlns:w16se="http://schemas.microsoft.com/office/word/2015/wordml/symex" xmlns:wpg="http://schemas.microsoft.com/office/word/2010/wordprocessingGroup" xmlns:wpi="http://schemas.microsoft.com/office/word/2010/wordprocessingInk" xmlns:wne="http://schemas.microsoft.com/office/word/2006/wordml" xmlns:wps="http://schemas.microsoft.com/office/word/2010/wordprocessingShape" xmlns:a="http://schemas.openxmlformats.org/drawingml/2006/main" xmlns:a14="http://schemas.microsoft.com/office/drawing/2010/main" mc:Ignorable="w14 w15 w16se wp14">
+  <w:p xmlns:wp14="http://schemas.microsoft.com/office/word/2010/wordml" wp14:textId="77777777">
     <w:pPr>
       <w:tabs>
         <w:tab w:val="left" w:pos="8730"/>
@@ -901,7 +987,7 @@
       <mc:AlternateContent>
         <mc:Choice Requires="wps">
           <w:drawing>
-            <wp:anchor distT="0" distB="0" distL="114300" distR="114300" simplePos="0" relativeHeight="251657728" behindDoc="0" locked="0" layoutInCell="1" allowOverlap="1">
+            <wp:anchor xmlns:wp14="http://schemas.microsoft.com/office/word/2010/wordprocessingDrawing" distT="0" distB="0" distL="114300" distR="114300" simplePos="0" relativeHeight="251657728" behindDoc="0" locked="0" layoutInCell="1" allowOverlap="1" wp14:anchorId="36690792" wp14:editId="7777777">
               <wp:simplePos x="0" y="0"/>
               <wp:positionH relativeFrom="column">
                 <wp:posOffset>106680</wp:posOffset>
@@ -976,10 +1062,10 @@
             </wp:anchor>
           </w:drawing>
         </mc:Choice>
-        <mc:Fallback xmlns:cx1="http://schemas.microsoft.com/office/drawing/2015/9/8/chartex" xmlns:cx2="http://schemas.microsoft.com/office/drawing/2015/10/21/chartex" xmlns:cx3="http://schemas.microsoft.com/office/drawing/2016/5/9/chartex" xmlns:cx4="http://schemas.microsoft.com/office/drawing/2016/5/10/chartex" xmlns:cx5="http://schemas.microsoft.com/office/drawing/2016/5/11/chartex">
-          <w:pict>
-            <v:rect w14:anchorId="5DFAC387" id="Rectangle 3" o:spid="_x0000_s1026" style="position:absolute;margin-left:8.4pt;margin-top:36.3pt;width:401.85pt;height:54.95pt;z-index:251657728;visibility:visible;mso-wrap-style:square;mso-width-percent:0;mso-height-percent:0;mso-wrap-distance-left:9pt;mso-wrap-distance-top:0;mso-wrap-distance-right:9pt;mso-wrap-distance-bottom:0;mso-position-horizontal:absolute;mso-position-horizontal-relative:text;mso-position-vertical:absolute;mso-position-vertical-relative:text;mso-width-percent:0;mso-height-percent:0;mso-width-relative:page;mso-height-relative:page;v-text-anchor:top" o:gfxdata="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" stroked="f">
-              <v:fill color2="#e89b00" rotate="t" angle="90" focus="100%" type="gradient"/>
+        <mc:Fallback xmlns:cx5="http://schemas.microsoft.com/office/drawing/2016/5/11/chartex" xmlns:cx4="http://schemas.microsoft.com/office/drawing/2016/5/10/chartex" xmlns:cx3="http://schemas.microsoft.com/office/drawing/2016/5/9/chartex" xmlns:cx2="http://schemas.microsoft.com/office/drawing/2015/10/21/chartex" xmlns:cx1="http://schemas.microsoft.com/office/drawing/2015/9/8/chartex">
+          <w:pict w14:anchorId="045401A0">
+            <v:rect id="Rectangle 3" style="position:absolute;margin-left:8.4pt;margin-top:36.3pt;width:401.85pt;height:54.95pt;z-index:251657728;visibility:visible;mso-wrap-style:square;mso-width-percent:0;mso-height-percent:0;mso-wrap-distance-left:9pt;mso-wrap-distance-top:0;mso-wrap-distance-right:9pt;mso-wrap-distance-bottom:0;mso-position-horizontal:absolute;mso-position-horizontal-relative:text;mso-position-vertical:absolute;mso-position-vertical-relative:text;mso-width-percent:0;mso-height-percent:0;mso-width-relative:page;mso-height-relative:page;v-text-anchor:top" o:spid="_x0000_s1026" stroked="f" w14:anchorId="5DFAC387" o:gfxdata="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">
+              <v:fill type="gradient" color2="#e89b00" angle="90" focus="100%" rotate="t"/>
             </v:rect>
           </w:pict>
         </mc:Fallback>
@@ -991,6 +1077,117 @@
 
 <file path=word/numbering.xml><?xml version="1.0" encoding="utf-8"?>
 <w:numbering xmlns:wpc="http://schemas.microsoft.com/office/word/2010/wordprocessingCanvas" xmlns:cx="http://schemas.microsoft.com/office/drawing/2014/chartex" xmlns:mc="http://schemas.openxmlformats.org/markup-compatibility/2006" xmlns:o="urn:schemas-microsoft-com:office:office" xmlns:r="http://schemas.openxmlformats.org/officeDocument/2006/relationships" xmlns:m="http://schemas.openxmlformats.org/officeDocument/2006/math" xmlns:v="urn:schemas-microsoft-com:vml" xmlns:wp14="http://schemas.microsoft.com/office/word/2010/wordprocessingDrawing" xmlns:wp="http://schemas.openxmlformats.org/drawingml/2006/wordprocessingDrawing" xmlns:w10="urn:schemas-microsoft-com:office:word" xmlns:w="http://schemas.openxmlformats.org/wordprocessingml/2006/main" xmlns:w14="http://schemas.microsoft.com/office/word/2010/wordml" xmlns:w15="http://schemas.microsoft.com/office/word/2012/wordml" xmlns:w16se="http://schemas.microsoft.com/office/word/2015/wordml/symex" xmlns:wpg="http://schemas.microsoft.com/office/word/2010/wordprocessingGroup" xmlns:wpi="http://schemas.microsoft.com/office/word/2010/wordprocessingInk" xmlns:wne="http://schemas.microsoft.com/office/word/2006/wordml" xmlns:wps="http://schemas.microsoft.com/office/word/2010/wordprocessingShape" mc:Ignorable="w14 w15 w16se wp14">
+  <w:abstractNum xmlns:w="http://schemas.openxmlformats.org/wordprocessingml/2006/main" w:abstractNumId="10">
+    <w:multiLevelType xmlns:w="http://schemas.openxmlformats.org/wordprocessingml/2006/main" w:val="hybridMultilevel"/>
+    <w:lvl xmlns:w="http://schemas.openxmlformats.org/wordprocessingml/2006/main" w:ilvl="0">
+      <w:start w:val="1"/>
+      <w:numFmt w:val="bullet"/>
+      <w:lvlText w:val=""/>
+      <w:lvlJc w:val="left"/>
+      <w:pPr>
+        <w:ind w:left="720" w:hanging="360"/>
+      </w:pPr>
+      <w:rPr>
+        <w:rFonts w:hint="default" w:ascii="Symbol" w:hAnsi="Symbol"/>
+      </w:rPr>
+    </w:lvl>
+    <w:lvl xmlns:w="http://schemas.openxmlformats.org/wordprocessingml/2006/main" w:ilvl="1">
+      <w:start w:val="1"/>
+      <w:numFmt w:val="bullet"/>
+      <w:lvlText w:val="o"/>
+      <w:lvlJc w:val="left"/>
+      <w:pPr>
+        <w:ind w:left="1440" w:hanging="360"/>
+      </w:pPr>
+      <w:rPr>
+        <w:rFonts w:hint="default" w:ascii="Courier New" w:hAnsi="Courier New"/>
+      </w:rPr>
+    </w:lvl>
+    <w:lvl xmlns:w="http://schemas.openxmlformats.org/wordprocessingml/2006/main" w:ilvl="2">
+      <w:start w:val="1"/>
+      <w:numFmt w:val="bullet"/>
+      <w:lvlText w:val=""/>
+      <w:lvlJc w:val="left"/>
+      <w:pPr>
+        <w:ind w:left="2160" w:hanging="360"/>
+      </w:pPr>
+      <w:rPr>
+        <w:rFonts w:hint="default" w:ascii="Wingdings" w:hAnsi="Wingdings"/>
+      </w:rPr>
+    </w:lvl>
+    <w:lvl xmlns:w="http://schemas.openxmlformats.org/wordprocessingml/2006/main" w:ilvl="3">
+      <w:start w:val="1"/>
+      <w:numFmt w:val="bullet"/>
+      <w:lvlText w:val=""/>
+      <w:lvlJc w:val="left"/>
+      <w:pPr>
+        <w:ind w:left="2880" w:hanging="360"/>
+      </w:pPr>
+      <w:rPr>
+        <w:rFonts w:hint="default" w:ascii="Symbol" w:hAnsi="Symbol"/>
+      </w:rPr>
+    </w:lvl>
+    <w:lvl xmlns:w="http://schemas.openxmlformats.org/wordprocessingml/2006/main" w:ilvl="4">
+      <w:start w:val="1"/>
+      <w:numFmt w:val="bullet"/>
+      <w:lvlText w:val="o"/>
+      <w:lvlJc w:val="left"/>
+      <w:pPr>
+        <w:ind w:left="3600" w:hanging="360"/>
+      </w:pPr>
+      <w:rPr>
+        <w:rFonts w:hint="default" w:ascii="Courier New" w:hAnsi="Courier New"/>
+      </w:rPr>
+    </w:lvl>
+    <w:lvl xmlns:w="http://schemas.openxmlformats.org/wordprocessingml/2006/main" w:ilvl="5">
+      <w:start w:val="1"/>
+      <w:numFmt w:val="bullet"/>
+      <w:lvlText w:val=""/>
+      <w:lvlJc w:val="left"/>
+      <w:pPr>
+        <w:ind w:left="4320" w:hanging="360"/>
+      </w:pPr>
+      <w:rPr>
+        <w:rFonts w:hint="default" w:ascii="Wingdings" w:hAnsi="Wingdings"/>
+      </w:rPr>
+    </w:lvl>
+    <w:lvl xmlns:w="http://schemas.openxmlformats.org/wordprocessingml/2006/main" w:ilvl="6">
+      <w:start w:val="1"/>
+      <w:numFmt w:val="bullet"/>
+      <w:lvlText w:val=""/>
+      <w:lvlJc w:val="left"/>
+      <w:pPr>
+        <w:ind w:left="5040" w:hanging="360"/>
+      </w:pPr>
+      <w:rPr>
+        <w:rFonts w:hint="default" w:ascii="Symbol" w:hAnsi="Symbol"/>
+      </w:rPr>
+    </w:lvl>
+    <w:lvl xmlns:w="http://schemas.openxmlformats.org/wordprocessingml/2006/main" w:ilvl="7">
+      <w:start w:val="1"/>
+      <w:numFmt w:val="bullet"/>
+      <w:lvlText w:val="o"/>
+      <w:lvlJc w:val="left"/>
+      <w:pPr>
+        <w:ind w:left="5760" w:hanging="360"/>
+      </w:pPr>
+      <w:rPr>
+        <w:rFonts w:hint="default" w:ascii="Courier New" w:hAnsi="Courier New"/>
+      </w:rPr>
+    </w:lvl>
+    <w:lvl xmlns:w="http://schemas.openxmlformats.org/wordprocessingml/2006/main" w:ilvl="8">
+      <w:start w:val="1"/>
+      <w:numFmt w:val="bullet"/>
+      <w:lvlText w:val=""/>
+      <w:lvlJc w:val="left"/>
+      <w:pPr>
+        <w:ind w:left="6480" w:hanging="360"/>
+      </w:pPr>
+      <w:rPr>
+        <w:rFonts w:hint="default" w:ascii="Wingdings" w:hAnsi="Wingdings"/>
+      </w:rPr>
+    </w:lvl>
+  </w:abstractNum>
   <w:abstractNum w:abstractNumId="0" w15:restartNumberingAfterBreak="0">
     <w:nsid w:val="0A4B12F6"/>
     <w:multiLevelType w:val="hybridMultilevel"/>
@@ -1004,7 +1201,7 @@
         <w:ind w:left="1080" w:hanging="360"/>
       </w:pPr>
       <w:rPr>
-        <w:rFonts w:ascii="Symbol" w:hAnsi="Symbol" w:hint="default"/>
+        <w:rFonts w:hint="default" w:ascii="Symbol" w:hAnsi="Symbol"/>
       </w:rPr>
     </w:lvl>
     <w:lvl w:ilvl="1" w:tplc="0C0C0003" w:tentative="1">
@@ -1016,7 +1213,7 @@
         <w:ind w:left="1800" w:hanging="360"/>
       </w:pPr>
       <w:rPr>
-        <w:rFonts w:ascii="Courier New" w:hAnsi="Courier New" w:cs="Courier New" w:hint="default"/>
+        <w:rFonts w:hint="default" w:ascii="Courier New" w:hAnsi="Courier New" w:cs="Courier New"/>
       </w:rPr>
     </w:lvl>
     <w:lvl w:ilvl="2" w:tplc="0C0C0005" w:tentative="1">
@@ -1028,7 +1225,7 @@
         <w:ind w:left="2520" w:hanging="360"/>
       </w:pPr>
       <w:rPr>
-        <w:rFonts w:ascii="Wingdings" w:hAnsi="Wingdings" w:hint="default"/>
+        <w:rFonts w:hint="default" w:ascii="Wingdings" w:hAnsi="Wingdings"/>
       </w:rPr>
     </w:lvl>
     <w:lvl w:ilvl="3" w:tplc="0C0C0001" w:tentative="1">
@@ -1040,7 +1237,7 @@
         <w:ind w:left="3240" w:hanging="360"/>
       </w:pPr>
       <w:rPr>
-        <w:rFonts w:ascii="Symbol" w:hAnsi="Symbol" w:hint="default"/>
+        <w:rFonts w:hint="default" w:ascii="Symbol" w:hAnsi="Symbol"/>
       </w:rPr>
     </w:lvl>
     <w:lvl w:ilvl="4" w:tplc="0C0C0003" w:tentative="1">
@@ -1052,7 +1249,7 @@
         <w:ind w:left="3960" w:hanging="360"/>
       </w:pPr>
       <w:rPr>
-        <w:rFonts w:ascii="Courier New" w:hAnsi="Courier New" w:cs="Courier New" w:hint="default"/>
+        <w:rFonts w:hint="default" w:ascii="Courier New" w:hAnsi="Courier New" w:cs="Courier New"/>
       </w:rPr>
     </w:lvl>
     <w:lvl w:ilvl="5" w:tplc="0C0C0005" w:tentative="1">
@@ -1064,7 +1261,7 @@
         <w:ind w:left="4680" w:hanging="360"/>
       </w:pPr>
       <w:rPr>
-        <w:rFonts w:ascii="Wingdings" w:hAnsi="Wingdings" w:hint="default"/>
+        <w:rFonts w:hint="default" w:ascii="Wingdings" w:hAnsi="Wingdings"/>
       </w:rPr>
     </w:lvl>
     <w:lvl w:ilvl="6" w:tplc="0C0C0001" w:tentative="1">
@@ -1076,7 +1273,7 @@
         <w:ind w:left="5400" w:hanging="360"/>
       </w:pPr>
       <w:rPr>
-        <w:rFonts w:ascii="Symbol" w:hAnsi="Symbol" w:hint="default"/>
+        <w:rFonts w:hint="default" w:ascii="Symbol" w:hAnsi="Symbol"/>
       </w:rPr>
     </w:lvl>
     <w:lvl w:ilvl="7" w:tplc="0C0C0003" w:tentative="1">
@@ -1088,7 +1285,7 @@
         <w:ind w:left="6120" w:hanging="360"/>
       </w:pPr>
       <w:rPr>
-        <w:rFonts w:ascii="Courier New" w:hAnsi="Courier New" w:cs="Courier New" w:hint="default"/>
+        <w:rFonts w:hint="default" w:ascii="Courier New" w:hAnsi="Courier New" w:cs="Courier New"/>
       </w:rPr>
     </w:lvl>
     <w:lvl w:ilvl="8" w:tplc="0C0C0005" w:tentative="1">
@@ -1100,7 +1297,7 @@
         <w:ind w:left="6840" w:hanging="360"/>
       </w:pPr>
       <w:rPr>
-        <w:rFonts w:ascii="Wingdings" w:hAnsi="Wingdings" w:hint="default"/>
+        <w:rFonts w:hint="default" w:ascii="Wingdings" w:hAnsi="Wingdings"/>
       </w:rPr>
     </w:lvl>
   </w:abstractNum>
@@ -1120,7 +1317,7 @@
         <w:ind w:left="720" w:hanging="360"/>
       </w:pPr>
       <w:rPr>
-        <w:rFonts w:ascii="Symbol" w:hAnsi="Symbol" w:hint="default"/>
+        <w:rFonts w:hint="default" w:ascii="Symbol" w:hAnsi="Symbol"/>
       </w:rPr>
     </w:lvl>
     <w:lvl w:ilvl="1" w:tplc="1270C13A">
@@ -1135,7 +1332,7 @@
         <w:ind w:left="1440" w:hanging="360"/>
       </w:pPr>
       <w:rPr>
-        <w:rFonts w:ascii="Symbol" w:hAnsi="Symbol" w:hint="default"/>
+        <w:rFonts w:hint="default" w:ascii="Symbol" w:hAnsi="Symbol"/>
         <w:color w:val="auto"/>
       </w:rPr>
     </w:lvl>
@@ -1151,7 +1348,7 @@
         <w:ind w:left="2160" w:hanging="360"/>
       </w:pPr>
       <w:rPr>
-        <w:rFonts w:ascii="Wingdings" w:hAnsi="Wingdings" w:hint="default"/>
+        <w:rFonts w:hint="default" w:ascii="Wingdings" w:hAnsi="Wingdings"/>
       </w:rPr>
     </w:lvl>
     <w:lvl w:ilvl="3" w:tplc="040C0001" w:tentative="1">
@@ -1166,7 +1363,7 @@
         <w:ind w:left="2880" w:hanging="360"/>
       </w:pPr>
       <w:rPr>
-        <w:rFonts w:ascii="Symbol" w:hAnsi="Symbol" w:hint="default"/>
+        <w:rFonts w:hint="default" w:ascii="Symbol" w:hAnsi="Symbol"/>
       </w:rPr>
     </w:lvl>
     <w:lvl w:ilvl="4" w:tplc="040C0003" w:tentative="1">
@@ -1181,7 +1378,7 @@
         <w:ind w:left="3600" w:hanging="360"/>
       </w:pPr>
       <w:rPr>
-        <w:rFonts w:ascii="Courier New" w:hAnsi="Courier New" w:cs="Courier New" w:hint="default"/>
+        <w:rFonts w:hint="default" w:ascii="Courier New" w:hAnsi="Courier New" w:cs="Courier New"/>
       </w:rPr>
     </w:lvl>
     <w:lvl w:ilvl="5" w:tplc="040C0005" w:tentative="1">
@@ -1196,7 +1393,7 @@
         <w:ind w:left="4320" w:hanging="360"/>
       </w:pPr>
       <w:rPr>
-        <w:rFonts w:ascii="Wingdings" w:hAnsi="Wingdings" w:hint="default"/>
+        <w:rFonts w:hint="default" w:ascii="Wingdings" w:hAnsi="Wingdings"/>
       </w:rPr>
     </w:lvl>
     <w:lvl w:ilvl="6" w:tplc="040C0001" w:tentative="1">
@@ -1211,7 +1408,7 @@
         <w:ind w:left="5040" w:hanging="360"/>
       </w:pPr>
       <w:rPr>
-        <w:rFonts w:ascii="Symbol" w:hAnsi="Symbol" w:hint="default"/>
+        <w:rFonts w:hint="default" w:ascii="Symbol" w:hAnsi="Symbol"/>
       </w:rPr>
     </w:lvl>
     <w:lvl w:ilvl="7" w:tplc="040C0003" w:tentative="1">
@@ -1226,7 +1423,7 @@
         <w:ind w:left="5760" w:hanging="360"/>
       </w:pPr>
       <w:rPr>
-        <w:rFonts w:ascii="Courier New" w:hAnsi="Courier New" w:cs="Courier New" w:hint="default"/>
+        <w:rFonts w:hint="default" w:ascii="Courier New" w:hAnsi="Courier New" w:cs="Courier New"/>
       </w:rPr>
     </w:lvl>
     <w:lvl w:ilvl="8" w:tplc="040C0005" w:tentative="1">
@@ -1241,7 +1438,7 @@
         <w:ind w:left="6480" w:hanging="360"/>
       </w:pPr>
       <w:rPr>
-        <w:rFonts w:ascii="Wingdings" w:hAnsi="Wingdings" w:hint="default"/>
+        <w:rFonts w:hint="default" w:ascii="Wingdings" w:hAnsi="Wingdings"/>
       </w:rPr>
     </w:lvl>
   </w:abstractNum>
@@ -1258,7 +1455,7 @@
         <w:ind w:left="1080" w:hanging="360"/>
       </w:pPr>
       <w:rPr>
-        <w:rFonts w:ascii="Symbol" w:hAnsi="Symbol" w:hint="default"/>
+        <w:rFonts w:hint="default" w:ascii="Symbol" w:hAnsi="Symbol"/>
       </w:rPr>
     </w:lvl>
     <w:lvl w:ilvl="1" w:tplc="0C0C0003" w:tentative="1">
@@ -1270,7 +1467,7 @@
         <w:ind w:left="1800" w:hanging="360"/>
       </w:pPr>
       <w:rPr>
-        <w:rFonts w:ascii="Courier New" w:hAnsi="Courier New" w:cs="Courier New" w:hint="default"/>
+        <w:rFonts w:hint="default" w:ascii="Courier New" w:hAnsi="Courier New" w:cs="Courier New"/>
       </w:rPr>
     </w:lvl>
     <w:lvl w:ilvl="2" w:tplc="0C0C0005" w:tentative="1">
@@ -1282,7 +1479,7 @@
         <w:ind w:left="2520" w:hanging="360"/>
       </w:pPr>
       <w:rPr>
-        <w:rFonts w:ascii="Wingdings" w:hAnsi="Wingdings" w:hint="default"/>
+        <w:rFonts w:hint="default" w:ascii="Wingdings" w:hAnsi="Wingdings"/>
       </w:rPr>
     </w:lvl>
     <w:lvl w:ilvl="3" w:tplc="0C0C0001" w:tentative="1">
@@ -1294,7 +1491,7 @@
         <w:ind w:left="3240" w:hanging="360"/>
       </w:pPr>
       <w:rPr>
-        <w:rFonts w:ascii="Symbol" w:hAnsi="Symbol" w:hint="default"/>
+        <w:rFonts w:hint="default" w:ascii="Symbol" w:hAnsi="Symbol"/>
       </w:rPr>
     </w:lvl>
     <w:lvl w:ilvl="4" w:tplc="0C0C0003" w:tentative="1">
@@ -1306,7 +1503,7 @@
         <w:ind w:left="3960" w:hanging="360"/>
       </w:pPr>
       <w:rPr>
-        <w:rFonts w:ascii="Courier New" w:hAnsi="Courier New" w:cs="Courier New" w:hint="default"/>
+        <w:rFonts w:hint="default" w:ascii="Courier New" w:hAnsi="Courier New" w:cs="Courier New"/>
       </w:rPr>
     </w:lvl>
     <w:lvl w:ilvl="5" w:tplc="0C0C0005" w:tentative="1">
@@ -1318,7 +1515,7 @@
         <w:ind w:left="4680" w:hanging="360"/>
       </w:pPr>
       <w:rPr>
-        <w:rFonts w:ascii="Wingdings" w:hAnsi="Wingdings" w:hint="default"/>
+        <w:rFonts w:hint="default" w:ascii="Wingdings" w:hAnsi="Wingdings"/>
       </w:rPr>
     </w:lvl>
     <w:lvl w:ilvl="6" w:tplc="0C0C0001" w:tentative="1">
@@ -1330,7 +1527,7 @@
         <w:ind w:left="5400" w:hanging="360"/>
       </w:pPr>
       <w:rPr>
-        <w:rFonts w:ascii="Symbol" w:hAnsi="Symbol" w:hint="default"/>
+        <w:rFonts w:hint="default" w:ascii="Symbol" w:hAnsi="Symbol"/>
       </w:rPr>
     </w:lvl>
     <w:lvl w:ilvl="7" w:tplc="0C0C0003" w:tentative="1">
@@ -1342,7 +1539,7 @@
         <w:ind w:left="6120" w:hanging="360"/>
       </w:pPr>
       <w:rPr>
-        <w:rFonts w:ascii="Courier New" w:hAnsi="Courier New" w:cs="Courier New" w:hint="default"/>
+        <w:rFonts w:hint="default" w:ascii="Courier New" w:hAnsi="Courier New" w:cs="Courier New"/>
       </w:rPr>
     </w:lvl>
     <w:lvl w:ilvl="8" w:tplc="0C0C0005" w:tentative="1">
@@ -1354,7 +1551,7 @@
         <w:ind w:left="6840" w:hanging="360"/>
       </w:pPr>
       <w:rPr>
-        <w:rFonts w:ascii="Wingdings" w:hAnsi="Wingdings" w:hint="default"/>
+        <w:rFonts w:hint="default" w:ascii="Wingdings" w:hAnsi="Wingdings"/>
       </w:rPr>
     </w:lvl>
   </w:abstractNum>
@@ -1371,7 +1568,7 @@
         <w:ind w:left="723" w:hanging="360"/>
       </w:pPr>
       <w:rPr>
-        <w:rFonts w:ascii="Symbol" w:hAnsi="Symbol" w:hint="default"/>
+        <w:rFonts w:hint="default" w:ascii="Symbol" w:hAnsi="Symbol"/>
       </w:rPr>
     </w:lvl>
     <w:lvl w:ilvl="1" w:tplc="0C0C0003" w:tentative="1">
@@ -1383,7 +1580,7 @@
         <w:ind w:left="1443" w:hanging="360"/>
       </w:pPr>
       <w:rPr>
-        <w:rFonts w:ascii="Courier New" w:hAnsi="Courier New" w:cs="Courier New" w:hint="default"/>
+        <w:rFonts w:hint="default" w:ascii="Courier New" w:hAnsi="Courier New" w:cs="Courier New"/>
       </w:rPr>
     </w:lvl>
     <w:lvl w:ilvl="2" w:tplc="0C0C0005" w:tentative="1">
@@ -1395,7 +1592,7 @@
         <w:ind w:left="2163" w:hanging="360"/>
       </w:pPr>
       <w:rPr>
-        <w:rFonts w:ascii="Wingdings" w:hAnsi="Wingdings" w:hint="default"/>
+        <w:rFonts w:hint="default" w:ascii="Wingdings" w:hAnsi="Wingdings"/>
       </w:rPr>
     </w:lvl>
     <w:lvl w:ilvl="3" w:tplc="0C0C0001" w:tentative="1">
@@ -1407,7 +1604,7 @@
         <w:ind w:left="2883" w:hanging="360"/>
       </w:pPr>
       <w:rPr>
-        <w:rFonts w:ascii="Symbol" w:hAnsi="Symbol" w:hint="default"/>
+        <w:rFonts w:hint="default" w:ascii="Symbol" w:hAnsi="Symbol"/>
       </w:rPr>
     </w:lvl>
     <w:lvl w:ilvl="4" w:tplc="0C0C0003" w:tentative="1">
@@ -1419,7 +1616,7 @@
         <w:ind w:left="3603" w:hanging="360"/>
       </w:pPr>
       <w:rPr>
-        <w:rFonts w:ascii="Courier New" w:hAnsi="Courier New" w:cs="Courier New" w:hint="default"/>
+        <w:rFonts w:hint="default" w:ascii="Courier New" w:hAnsi="Courier New" w:cs="Courier New"/>
       </w:rPr>
     </w:lvl>
     <w:lvl w:ilvl="5" w:tplc="0C0C0005" w:tentative="1">
@@ -1431,7 +1628,7 @@
         <w:ind w:left="4323" w:hanging="360"/>
       </w:pPr>
       <w:rPr>
-        <w:rFonts w:ascii="Wingdings" w:hAnsi="Wingdings" w:hint="default"/>
+        <w:rFonts w:hint="default" w:ascii="Wingdings" w:hAnsi="Wingdings"/>
       </w:rPr>
     </w:lvl>
     <w:lvl w:ilvl="6" w:tplc="0C0C0001" w:tentative="1">
@@ -1443,7 +1640,7 @@
         <w:ind w:left="5043" w:hanging="360"/>
       </w:pPr>
       <w:rPr>
-        <w:rFonts w:ascii="Symbol" w:hAnsi="Symbol" w:hint="default"/>
+        <w:rFonts w:hint="default" w:ascii="Symbol" w:hAnsi="Symbol"/>
       </w:rPr>
     </w:lvl>
     <w:lvl w:ilvl="7" w:tplc="0C0C0003" w:tentative="1">
@@ -1455,7 +1652,7 @@
         <w:ind w:left="5763" w:hanging="360"/>
       </w:pPr>
       <w:rPr>
-        <w:rFonts w:ascii="Courier New" w:hAnsi="Courier New" w:cs="Courier New" w:hint="default"/>
+        <w:rFonts w:hint="default" w:ascii="Courier New" w:hAnsi="Courier New" w:cs="Courier New"/>
       </w:rPr>
     </w:lvl>
     <w:lvl w:ilvl="8" w:tplc="0C0C0005" w:tentative="1">
@@ -1467,7 +1664,7 @@
         <w:ind w:left="6483" w:hanging="360"/>
       </w:pPr>
       <w:rPr>
-        <w:rFonts w:ascii="Wingdings" w:hAnsi="Wingdings" w:hint="default"/>
+        <w:rFonts w:hint="default" w:ascii="Wingdings" w:hAnsi="Wingdings"/>
       </w:rPr>
     </w:lvl>
   </w:abstractNum>
@@ -1484,7 +1681,7 @@
         <w:ind w:left="720" w:hanging="360"/>
       </w:pPr>
       <w:rPr>
-        <w:rFonts w:ascii="Symbol" w:hAnsi="Symbol" w:hint="default"/>
+        <w:rFonts w:hint="default" w:ascii="Symbol" w:hAnsi="Symbol"/>
       </w:rPr>
     </w:lvl>
     <w:lvl w:ilvl="1" w:tplc="0C0C0003" w:tentative="1">
@@ -1496,7 +1693,7 @@
         <w:ind w:left="1440" w:hanging="360"/>
       </w:pPr>
       <w:rPr>
-        <w:rFonts w:ascii="Courier New" w:hAnsi="Courier New" w:cs="Courier New" w:hint="default"/>
+        <w:rFonts w:hint="default" w:ascii="Courier New" w:hAnsi="Courier New" w:cs="Courier New"/>
       </w:rPr>
     </w:lvl>
     <w:lvl w:ilvl="2" w:tplc="0C0C0005" w:tentative="1">
@@ -1508,7 +1705,7 @@
         <w:ind w:left="2160" w:hanging="360"/>
       </w:pPr>
       <w:rPr>
-        <w:rFonts w:ascii="Wingdings" w:hAnsi="Wingdings" w:hint="default"/>
+        <w:rFonts w:hint="default" w:ascii="Wingdings" w:hAnsi="Wingdings"/>
       </w:rPr>
     </w:lvl>
     <w:lvl w:ilvl="3" w:tplc="0C0C0001" w:tentative="1">
@@ -1520,7 +1717,7 @@
         <w:ind w:left="2880" w:hanging="360"/>
       </w:pPr>
       <w:rPr>
-        <w:rFonts w:ascii="Symbol" w:hAnsi="Symbol" w:hint="default"/>
+        <w:rFonts w:hint="default" w:ascii="Symbol" w:hAnsi="Symbol"/>
       </w:rPr>
     </w:lvl>
     <w:lvl w:ilvl="4" w:tplc="0C0C0003" w:tentative="1">
@@ -1532,7 +1729,7 @@
         <w:ind w:left="3600" w:hanging="360"/>
       </w:pPr>
       <w:rPr>
-        <w:rFonts w:ascii="Courier New" w:hAnsi="Courier New" w:cs="Courier New" w:hint="default"/>
+        <w:rFonts w:hint="default" w:ascii="Courier New" w:hAnsi="Courier New" w:cs="Courier New"/>
       </w:rPr>
     </w:lvl>
     <w:lvl w:ilvl="5" w:tplc="0C0C0005" w:tentative="1">
@@ -1544,7 +1741,7 @@
         <w:ind w:left="4320" w:hanging="360"/>
       </w:pPr>
       <w:rPr>
-        <w:rFonts w:ascii="Wingdings" w:hAnsi="Wingdings" w:hint="default"/>
+        <w:rFonts w:hint="default" w:ascii="Wingdings" w:hAnsi="Wingdings"/>
       </w:rPr>
     </w:lvl>
     <w:lvl w:ilvl="6" w:tplc="0C0C0001" w:tentative="1">
@@ -1556,7 +1753,7 @@
         <w:ind w:left="5040" w:hanging="360"/>
       </w:pPr>
       <w:rPr>
-        <w:rFonts w:ascii="Symbol" w:hAnsi="Symbol" w:hint="default"/>
+        <w:rFonts w:hint="default" w:ascii="Symbol" w:hAnsi="Symbol"/>
       </w:rPr>
     </w:lvl>
     <w:lvl w:ilvl="7" w:tplc="0C0C0003" w:tentative="1">
@@ -1568,7 +1765,7 @@
         <w:ind w:left="5760" w:hanging="360"/>
       </w:pPr>
       <w:rPr>
-        <w:rFonts w:ascii="Courier New" w:hAnsi="Courier New" w:cs="Courier New" w:hint="default"/>
+        <w:rFonts w:hint="default" w:ascii="Courier New" w:hAnsi="Courier New" w:cs="Courier New"/>
       </w:rPr>
     </w:lvl>
     <w:lvl w:ilvl="8" w:tplc="0C0C0005" w:tentative="1">
@@ -1580,7 +1777,7 @@
         <w:ind w:left="6480" w:hanging="360"/>
       </w:pPr>
       <w:rPr>
-        <w:rFonts w:ascii="Wingdings" w:hAnsi="Wingdings" w:hint="default"/>
+        <w:rFonts w:hint="default" w:ascii="Wingdings" w:hAnsi="Wingdings"/>
       </w:rPr>
     </w:lvl>
   </w:abstractNum>
@@ -1601,7 +1798,7 @@
         <w:ind w:left="720" w:hanging="360"/>
       </w:pPr>
       <w:rPr>
-        <w:rFonts w:ascii="Symbol" w:hAnsi="Symbol" w:hint="default"/>
+        <w:rFonts w:hint="default" w:ascii="Symbol" w:hAnsi="Symbol"/>
         <w:color w:val="auto"/>
       </w:rPr>
     </w:lvl>
@@ -1617,7 +1814,7 @@
         <w:ind w:left="1440" w:hanging="360"/>
       </w:pPr>
       <w:rPr>
-        <w:rFonts w:ascii="Courier New" w:hAnsi="Courier New" w:cs="Courier New" w:hint="default"/>
+        <w:rFonts w:hint="default" w:ascii="Courier New" w:hAnsi="Courier New" w:cs="Courier New"/>
       </w:rPr>
     </w:lvl>
     <w:lvl w:ilvl="2" w:tplc="0C0C0005" w:tentative="1">
@@ -1632,7 +1829,7 @@
         <w:ind w:left="2160" w:hanging="360"/>
       </w:pPr>
       <w:rPr>
-        <w:rFonts w:ascii="Wingdings" w:hAnsi="Wingdings" w:hint="default"/>
+        <w:rFonts w:hint="default" w:ascii="Wingdings" w:hAnsi="Wingdings"/>
       </w:rPr>
     </w:lvl>
     <w:lvl w:ilvl="3" w:tplc="0C0C0001" w:tentative="1">
@@ -1647,7 +1844,7 @@
         <w:ind w:left="2880" w:hanging="360"/>
       </w:pPr>
       <w:rPr>
-        <w:rFonts w:ascii="Symbol" w:hAnsi="Symbol" w:hint="default"/>
+        <w:rFonts w:hint="default" w:ascii="Symbol" w:hAnsi="Symbol"/>
       </w:rPr>
     </w:lvl>
     <w:lvl w:ilvl="4" w:tplc="0C0C0003" w:tentative="1">
@@ -1662,7 +1859,7 @@
         <w:ind w:left="3600" w:hanging="360"/>
       </w:pPr>
       <w:rPr>
-        <w:rFonts w:ascii="Courier New" w:hAnsi="Courier New" w:cs="Courier New" w:hint="default"/>
+        <w:rFonts w:hint="default" w:ascii="Courier New" w:hAnsi="Courier New" w:cs="Courier New"/>
       </w:rPr>
     </w:lvl>
     <w:lvl w:ilvl="5" w:tplc="0C0C0005" w:tentative="1">
@@ -1677,7 +1874,7 @@
         <w:ind w:left="4320" w:hanging="360"/>
       </w:pPr>
       <w:rPr>
-        <w:rFonts w:ascii="Wingdings" w:hAnsi="Wingdings" w:hint="default"/>
+        <w:rFonts w:hint="default" w:ascii="Wingdings" w:hAnsi="Wingdings"/>
       </w:rPr>
     </w:lvl>
     <w:lvl w:ilvl="6" w:tplc="0C0C0001" w:tentative="1">
@@ -1692,7 +1889,7 @@
         <w:ind w:left="5040" w:hanging="360"/>
       </w:pPr>
       <w:rPr>
-        <w:rFonts w:ascii="Symbol" w:hAnsi="Symbol" w:hint="default"/>
+        <w:rFonts w:hint="default" w:ascii="Symbol" w:hAnsi="Symbol"/>
       </w:rPr>
     </w:lvl>
     <w:lvl w:ilvl="7" w:tplc="0C0C0003" w:tentative="1">
@@ -1707,7 +1904,7 @@
         <w:ind w:left="5760" w:hanging="360"/>
       </w:pPr>
       <w:rPr>
-        <w:rFonts w:ascii="Courier New" w:hAnsi="Courier New" w:cs="Courier New" w:hint="default"/>
+        <w:rFonts w:hint="default" w:ascii="Courier New" w:hAnsi="Courier New" w:cs="Courier New"/>
       </w:rPr>
     </w:lvl>
     <w:lvl w:ilvl="8" w:tplc="0C0C0005" w:tentative="1">
@@ -1722,7 +1919,7 @@
         <w:ind w:left="6480" w:hanging="360"/>
       </w:pPr>
       <w:rPr>
-        <w:rFonts w:ascii="Wingdings" w:hAnsi="Wingdings" w:hint="default"/>
+        <w:rFonts w:hint="default" w:ascii="Wingdings" w:hAnsi="Wingdings"/>
       </w:rPr>
     </w:lvl>
   </w:abstractNum>
@@ -1739,7 +1936,7 @@
         <w:ind w:left="1440" w:hanging="360"/>
       </w:pPr>
       <w:rPr>
-        <w:rFonts w:ascii="Symbol" w:hAnsi="Symbol" w:hint="default"/>
+        <w:rFonts w:hint="default" w:ascii="Symbol" w:hAnsi="Symbol"/>
       </w:rPr>
     </w:lvl>
     <w:lvl w:ilvl="1" w:tplc="0C0C0003" w:tentative="1">
@@ -1751,7 +1948,7 @@
         <w:ind w:left="2160" w:hanging="360"/>
       </w:pPr>
       <w:rPr>
-        <w:rFonts w:ascii="Courier New" w:hAnsi="Courier New" w:cs="Courier New" w:hint="default"/>
+        <w:rFonts w:hint="default" w:ascii="Courier New" w:hAnsi="Courier New" w:cs="Courier New"/>
       </w:rPr>
     </w:lvl>
     <w:lvl w:ilvl="2" w:tplc="0C0C0005" w:tentative="1">
@@ -1763,7 +1960,7 @@
         <w:ind w:left="2880" w:hanging="360"/>
       </w:pPr>
       <w:rPr>
-        <w:rFonts w:ascii="Wingdings" w:hAnsi="Wingdings" w:hint="default"/>
+        <w:rFonts w:hint="default" w:ascii="Wingdings" w:hAnsi="Wingdings"/>
       </w:rPr>
     </w:lvl>
     <w:lvl w:ilvl="3" w:tplc="0C0C0001" w:tentative="1">
@@ -1775,7 +1972,7 @@
         <w:ind w:left="3600" w:hanging="360"/>
       </w:pPr>
       <w:rPr>
-        <w:rFonts w:ascii="Symbol" w:hAnsi="Symbol" w:hint="default"/>
+        <w:rFonts w:hint="default" w:ascii="Symbol" w:hAnsi="Symbol"/>
       </w:rPr>
     </w:lvl>
     <w:lvl w:ilvl="4" w:tplc="0C0C0003" w:tentative="1">
@@ -1787,7 +1984,7 @@
         <w:ind w:left="4320" w:hanging="360"/>
       </w:pPr>
       <w:rPr>
-        <w:rFonts w:ascii="Courier New" w:hAnsi="Courier New" w:cs="Courier New" w:hint="default"/>
+        <w:rFonts w:hint="default" w:ascii="Courier New" w:hAnsi="Courier New" w:cs="Courier New"/>
       </w:rPr>
     </w:lvl>
     <w:lvl w:ilvl="5" w:tplc="0C0C0005" w:tentative="1">
@@ -1799,7 +1996,7 @@
         <w:ind w:left="5040" w:hanging="360"/>
       </w:pPr>
       <w:rPr>
-        <w:rFonts w:ascii="Wingdings" w:hAnsi="Wingdings" w:hint="default"/>
+        <w:rFonts w:hint="default" w:ascii="Wingdings" w:hAnsi="Wingdings"/>
       </w:rPr>
     </w:lvl>
     <w:lvl w:ilvl="6" w:tplc="0C0C0001" w:tentative="1">
@@ -1811,7 +2008,7 @@
         <w:ind w:left="5760" w:hanging="360"/>
       </w:pPr>
       <w:rPr>
-        <w:rFonts w:ascii="Symbol" w:hAnsi="Symbol" w:hint="default"/>
+        <w:rFonts w:hint="default" w:ascii="Symbol" w:hAnsi="Symbol"/>
       </w:rPr>
     </w:lvl>
     <w:lvl w:ilvl="7" w:tplc="0C0C0003" w:tentative="1">
@@ -1823,7 +2020,7 @@
         <w:ind w:left="6480" w:hanging="360"/>
       </w:pPr>
       <w:rPr>
-        <w:rFonts w:ascii="Courier New" w:hAnsi="Courier New" w:cs="Courier New" w:hint="default"/>
+        <w:rFonts w:hint="default" w:ascii="Courier New" w:hAnsi="Courier New" w:cs="Courier New"/>
       </w:rPr>
     </w:lvl>
     <w:lvl w:ilvl="8" w:tplc="0C0C0005" w:tentative="1">
@@ -1835,7 +2032,7 @@
         <w:ind w:left="7200" w:hanging="360"/>
       </w:pPr>
       <w:rPr>
-        <w:rFonts w:ascii="Wingdings" w:hAnsi="Wingdings" w:hint="default"/>
+        <w:rFonts w:hint="default" w:ascii="Wingdings" w:hAnsi="Wingdings"/>
       </w:rPr>
     </w:lvl>
   </w:abstractNum>
@@ -1852,7 +2049,7 @@
         <w:ind w:left="742" w:hanging="360"/>
       </w:pPr>
       <w:rPr>
-        <w:rFonts w:ascii="Symbol" w:hAnsi="Symbol" w:hint="default"/>
+        <w:rFonts w:hint="default" w:ascii="Symbol" w:hAnsi="Symbol"/>
       </w:rPr>
     </w:lvl>
     <w:lvl w:ilvl="1" w:tplc="0C0C0003" w:tentative="1">
@@ -1864,7 +2061,7 @@
         <w:ind w:left="1462" w:hanging="360"/>
       </w:pPr>
       <w:rPr>
-        <w:rFonts w:ascii="Courier New" w:hAnsi="Courier New" w:cs="Courier New" w:hint="default"/>
+        <w:rFonts w:hint="default" w:ascii="Courier New" w:hAnsi="Courier New" w:cs="Courier New"/>
       </w:rPr>
     </w:lvl>
     <w:lvl w:ilvl="2" w:tplc="0C0C0005" w:tentative="1">
@@ -1876,7 +2073,7 @@
         <w:ind w:left="2182" w:hanging="360"/>
       </w:pPr>
       <w:rPr>
-        <w:rFonts w:ascii="Wingdings" w:hAnsi="Wingdings" w:hint="default"/>
+        <w:rFonts w:hint="default" w:ascii="Wingdings" w:hAnsi="Wingdings"/>
       </w:rPr>
     </w:lvl>
     <w:lvl w:ilvl="3" w:tplc="0C0C0001" w:tentative="1">
@@ -1888,7 +2085,7 @@
         <w:ind w:left="2902" w:hanging="360"/>
       </w:pPr>
       <w:rPr>
-        <w:rFonts w:ascii="Symbol" w:hAnsi="Symbol" w:hint="default"/>
+        <w:rFonts w:hint="default" w:ascii="Symbol" w:hAnsi="Symbol"/>
       </w:rPr>
     </w:lvl>
     <w:lvl w:ilvl="4" w:tplc="0C0C0003" w:tentative="1">
@@ -1900,7 +2097,7 @@
         <w:ind w:left="3622" w:hanging="360"/>
       </w:pPr>
       <w:rPr>
-        <w:rFonts w:ascii="Courier New" w:hAnsi="Courier New" w:cs="Courier New" w:hint="default"/>
+        <w:rFonts w:hint="default" w:ascii="Courier New" w:hAnsi="Courier New" w:cs="Courier New"/>
       </w:rPr>
     </w:lvl>
     <w:lvl w:ilvl="5" w:tplc="0C0C0005" w:tentative="1">
@@ -1912,7 +2109,7 @@
         <w:ind w:left="4342" w:hanging="360"/>
       </w:pPr>
       <w:rPr>
-        <w:rFonts w:ascii="Wingdings" w:hAnsi="Wingdings" w:hint="default"/>
+        <w:rFonts w:hint="default" w:ascii="Wingdings" w:hAnsi="Wingdings"/>
       </w:rPr>
     </w:lvl>
     <w:lvl w:ilvl="6" w:tplc="0C0C0001" w:tentative="1">
@@ -1924,7 +2121,7 @@
         <w:ind w:left="5062" w:hanging="360"/>
       </w:pPr>
       <w:rPr>
-        <w:rFonts w:ascii="Symbol" w:hAnsi="Symbol" w:hint="default"/>
+        <w:rFonts w:hint="default" w:ascii="Symbol" w:hAnsi="Symbol"/>
       </w:rPr>
     </w:lvl>
     <w:lvl w:ilvl="7" w:tplc="0C0C0003" w:tentative="1">
@@ -1936,7 +2133,7 @@
         <w:ind w:left="5782" w:hanging="360"/>
       </w:pPr>
       <w:rPr>
-        <w:rFonts w:ascii="Courier New" w:hAnsi="Courier New" w:cs="Courier New" w:hint="default"/>
+        <w:rFonts w:hint="default" w:ascii="Courier New" w:hAnsi="Courier New" w:cs="Courier New"/>
       </w:rPr>
     </w:lvl>
     <w:lvl w:ilvl="8" w:tplc="0C0C0005" w:tentative="1">
@@ -1948,7 +2145,7 @@
         <w:ind w:left="6502" w:hanging="360"/>
       </w:pPr>
       <w:rPr>
-        <w:rFonts w:ascii="Wingdings" w:hAnsi="Wingdings" w:hint="default"/>
+        <w:rFonts w:hint="default" w:ascii="Wingdings" w:hAnsi="Wingdings"/>
       </w:rPr>
     </w:lvl>
   </w:abstractNum>
@@ -1968,7 +2165,7 @@
         <w:ind w:left="360" w:hanging="360"/>
       </w:pPr>
       <w:rPr>
-        <w:rFonts w:ascii="Symbol" w:hAnsi="Symbol" w:hint="default"/>
+        <w:rFonts w:hint="default" w:ascii="Symbol" w:hAnsi="Symbol"/>
       </w:rPr>
     </w:lvl>
   </w:abstractNum>
@@ -1985,7 +2182,7 @@
         <w:ind w:left="720" w:hanging="360"/>
       </w:pPr>
       <w:rPr>
-        <w:rFonts w:ascii="Symbol" w:hAnsi="Symbol" w:hint="default"/>
+        <w:rFonts w:hint="default" w:ascii="Symbol" w:hAnsi="Symbol"/>
       </w:rPr>
     </w:lvl>
     <w:lvl w:ilvl="1" w:tplc="0C0C0003" w:tentative="1">
@@ -1997,7 +2194,7 @@
         <w:ind w:left="1440" w:hanging="360"/>
       </w:pPr>
       <w:rPr>
-        <w:rFonts w:ascii="Courier New" w:hAnsi="Courier New" w:cs="Courier New" w:hint="default"/>
+        <w:rFonts w:hint="default" w:ascii="Courier New" w:hAnsi="Courier New" w:cs="Courier New"/>
       </w:rPr>
     </w:lvl>
     <w:lvl w:ilvl="2" w:tplc="0C0C0005" w:tentative="1">
@@ -2009,7 +2206,7 @@
         <w:ind w:left="2160" w:hanging="360"/>
       </w:pPr>
       <w:rPr>
-        <w:rFonts w:ascii="Wingdings" w:hAnsi="Wingdings" w:hint="default"/>
+        <w:rFonts w:hint="default" w:ascii="Wingdings" w:hAnsi="Wingdings"/>
       </w:rPr>
     </w:lvl>
     <w:lvl w:ilvl="3" w:tplc="0C0C0001" w:tentative="1">
@@ -2021,7 +2218,7 @@
         <w:ind w:left="2880" w:hanging="360"/>
       </w:pPr>
       <w:rPr>
-        <w:rFonts w:ascii="Symbol" w:hAnsi="Symbol" w:hint="default"/>
+        <w:rFonts w:hint="default" w:ascii="Symbol" w:hAnsi="Symbol"/>
       </w:rPr>
     </w:lvl>
     <w:lvl w:ilvl="4" w:tplc="0C0C0003" w:tentative="1">
@@ -2033,7 +2230,7 @@
         <w:ind w:left="3600" w:hanging="360"/>
       </w:pPr>
       <w:rPr>
-        <w:rFonts w:ascii="Courier New" w:hAnsi="Courier New" w:cs="Courier New" w:hint="default"/>
+        <w:rFonts w:hint="default" w:ascii="Courier New" w:hAnsi="Courier New" w:cs="Courier New"/>
       </w:rPr>
     </w:lvl>
     <w:lvl w:ilvl="5" w:tplc="0C0C0005" w:tentative="1">
@@ -2045,7 +2242,7 @@
         <w:ind w:left="4320" w:hanging="360"/>
       </w:pPr>
       <w:rPr>
-        <w:rFonts w:ascii="Wingdings" w:hAnsi="Wingdings" w:hint="default"/>
+        <w:rFonts w:hint="default" w:ascii="Wingdings" w:hAnsi="Wingdings"/>
       </w:rPr>
     </w:lvl>
     <w:lvl w:ilvl="6" w:tplc="0C0C0001" w:tentative="1">
@@ -2057,7 +2254,7 @@
         <w:ind w:left="5040" w:hanging="360"/>
       </w:pPr>
       <w:rPr>
-        <w:rFonts w:ascii="Symbol" w:hAnsi="Symbol" w:hint="default"/>
+        <w:rFonts w:hint="default" w:ascii="Symbol" w:hAnsi="Symbol"/>
       </w:rPr>
     </w:lvl>
     <w:lvl w:ilvl="7" w:tplc="0C0C0003" w:tentative="1">
@@ -2069,7 +2266,7 @@
         <w:ind w:left="5760" w:hanging="360"/>
       </w:pPr>
       <w:rPr>
-        <w:rFonts w:ascii="Courier New" w:hAnsi="Courier New" w:cs="Courier New" w:hint="default"/>
+        <w:rFonts w:hint="default" w:ascii="Courier New" w:hAnsi="Courier New" w:cs="Courier New"/>
       </w:rPr>
     </w:lvl>
     <w:lvl w:ilvl="8" w:tplc="0C0C0005" w:tentative="1">
@@ -2081,10 +2278,13 @@
         <w:ind w:left="6480" w:hanging="360"/>
       </w:pPr>
       <w:rPr>
-        <w:rFonts w:ascii="Wingdings" w:hAnsi="Wingdings" w:hint="default"/>
+        <w:rFonts w:hint="default" w:ascii="Wingdings" w:hAnsi="Wingdings"/>
       </w:rPr>
     </w:lvl>
   </w:abstractNum>
+  <w:num w:numId="11">
+    <w:abstractNumId w:val="10"/>
+  </w:num>
   <w:num w:numId="1">
     <w:abstractNumId w:val="5"/>
   </w:num>
@@ -2119,11 +2319,11 @@
 </file>
 
 <file path=word/styles.xml><?xml version="1.0" encoding="utf-8"?>
-<w:styles xmlns:mc="http://schemas.openxmlformats.org/markup-compatibility/2006" xmlns:r="http://schemas.openxmlformats.org/officeDocument/2006/relationships" xmlns:w="http://schemas.openxmlformats.org/wordprocessingml/2006/main" xmlns:w14="http://schemas.microsoft.com/office/word/2010/wordml" xmlns:w15="http://schemas.microsoft.com/office/word/2012/wordml" xmlns:w16se="http://schemas.microsoft.com/office/word/2015/wordml/symex" mc:Ignorable="w14 w15 w16se">
+<w:styles xmlns:wp14="http://schemas.microsoft.com/office/word/2010/wordprocessingDrawing" xmlns:mc="http://schemas.openxmlformats.org/markup-compatibility/2006" xmlns:r="http://schemas.openxmlformats.org/officeDocument/2006/relationships" xmlns:w="http://schemas.openxmlformats.org/wordprocessingml/2006/main" xmlns:w14="http://schemas.microsoft.com/office/word/2010/wordml" xmlns:w15="http://schemas.microsoft.com/office/word/2012/wordml" xmlns:w16se="http://schemas.microsoft.com/office/word/2015/wordml/symex" mc:Ignorable="w14 w15 w16se wp14">
   <w:docDefaults>
     <w:rPrDefault>
       <w:rPr>
-        <w:rFonts w:ascii="Times New Roman" w:eastAsia="Times New Roman" w:hAnsi="Times New Roman" w:cs="Times New Roman"/>
+        <w:rFonts w:ascii="Times New Roman" w:hAnsi="Times New Roman" w:eastAsia="Times New Roman" w:cs="Times New Roman"/>
         <w:lang w:val="fr-CA" w:eastAsia="fr-CA" w:bidi="ar-SA"/>
       </w:rPr>
     </w:rPrDefault>
@@ -2161,8 +2361,8 @@
     <w:lsdException w:name="Normal Indent" w:semiHidden="1" w:unhideWhenUsed="1"/>
     <w:lsdException w:name="footnote text" w:semiHidden="1" w:unhideWhenUsed="1"/>
     <w:lsdException w:name="annotation text" w:semiHidden="1" w:unhideWhenUsed="1"/>
-    <w:lsdException w:name="header" w:semiHidden="1" w:uiPriority="99" w:unhideWhenUsed="1"/>
-    <w:lsdException w:name="footer" w:semiHidden="1" w:uiPriority="99" w:unhideWhenUsed="1"/>
+    <w:lsdException w:name="header" w:uiPriority="99" w:semiHidden="1" w:unhideWhenUsed="1"/>
+    <w:lsdException w:name="footer" w:uiPriority="99" w:semiHidden="1" w:unhideWhenUsed="1"/>
     <w:lsdException w:name="index heading" w:semiHidden="1" w:unhideWhenUsed="1"/>
     <w:lsdException w:name="caption" w:semiHidden="1" w:unhideWhenUsed="1" w:qFormat="1"/>
     <w:lsdException w:name="table of figures" w:semiHidden="1" w:unhideWhenUsed="1"/>
@@ -2225,7 +2425,7 @@
     <w:lsdException w:name="HTML Code" w:semiHidden="1" w:unhideWhenUsed="1"/>
     <w:lsdException w:name="HTML Definition" w:semiHidden="1" w:unhideWhenUsed="1"/>
     <w:lsdException w:name="HTML Keyboard" w:semiHidden="1" w:unhideWhenUsed="1"/>
-    <w:lsdException w:name="HTML Preformatted" w:semiHidden="1" w:uiPriority="99" w:unhideWhenUsed="1"/>
+    <w:lsdException w:name="HTML Preformatted" w:uiPriority="99" w:semiHidden="1" w:unhideWhenUsed="1"/>
     <w:lsdException w:name="HTML Sample" w:semiHidden="1" w:unhideWhenUsed="1"/>
     <w:lsdException w:name="HTML Typewriter" w:semiHidden="1" w:unhideWhenUsed="1"/>
     <w:lsdException w:name="HTML Variable" w:semiHidden="1" w:unhideWhenUsed="1"/>
@@ -2279,7 +2479,7 @@
     <w:lsdException w:name="Table Web 3" w:semiHidden="1" w:unhideWhenUsed="1"/>
     <w:lsdException w:name="Balloon Text" w:semiHidden="1" w:unhideWhenUsed="1"/>
     <w:lsdException w:name="Table Theme" w:semiHidden="1" w:unhideWhenUsed="1"/>
-    <w:lsdException w:name="Placeholder Text" w:semiHidden="1" w:uiPriority="99"/>
+    <w:lsdException w:name="Placeholder Text" w:uiPriority="99" w:semiHidden="1"/>
     <w:lsdException w:name="No Spacing" w:uiPriority="1" w:qFormat="1"/>
     <w:lsdException w:name="Light Shading" w:uiPriority="60"/>
     <w:lsdException w:name="Light List" w:uiPriority="61"/>
@@ -2301,7 +2501,7 @@
     <w:lsdException w:name="Medium Shading 1 Accent 1" w:uiPriority="63"/>
     <w:lsdException w:name="Medium Shading 2 Accent 1" w:uiPriority="64"/>
     <w:lsdException w:name="Medium List 1 Accent 1" w:uiPriority="65"/>
-    <w:lsdException w:name="Revision" w:semiHidden="1" w:uiPriority="99"/>
+    <w:lsdException w:name="Revision" w:uiPriority="99" w:semiHidden="1"/>
     <w:lsdException w:name="List Paragraph" w:uiPriority="34" w:qFormat="1"/>
     <w:lsdException w:name="Quote" w:uiPriority="29" w:qFormat="1"/>
     <w:lsdException w:name="Intense Quote" w:uiPriority="30" w:qFormat="1"/>
@@ -2388,8 +2588,8 @@
     <w:lsdException w:name="Subtle Reference" w:uiPriority="31" w:qFormat="1"/>
     <w:lsdException w:name="Intense Reference" w:uiPriority="32" w:qFormat="1"/>
     <w:lsdException w:name="Book Title" w:uiPriority="33" w:qFormat="1"/>
-    <w:lsdException w:name="Bibliography" w:semiHidden="1" w:uiPriority="37" w:unhideWhenUsed="1"/>
-    <w:lsdException w:name="TOC Heading" w:semiHidden="1" w:uiPriority="39" w:unhideWhenUsed="1" w:qFormat="1"/>
+    <w:lsdException w:name="Bibliography" w:uiPriority="37" w:semiHidden="1" w:unhideWhenUsed="1"/>
+    <w:lsdException w:name="TOC Heading" w:uiPriority="39" w:semiHidden="1" w:unhideWhenUsed="1" w:qFormat="1"/>
     <w:lsdException w:name="Plain Table 1" w:uiPriority="41"/>
     <w:lsdException w:name="Plain Table 2" w:uiPriority="42"/>
     <w:lsdException w:name="Plain Table 3" w:uiPriority="43"/>
@@ -2495,7 +2695,7 @@
     <w:lsdException w:name="List Table 6 Colorful Accent 6" w:uiPriority="51"/>
     <w:lsdException w:name="List Table 7 Colorful Accent 6" w:uiPriority="52"/>
   </w:latentStyles>
-  <w:style w:type="paragraph" w:default="1" w:styleId="Normal">
+  <w:style w:type="paragraph" w:styleId="Normal" w:default="1">
     <w:name w:val="Normal"/>
     <w:qFormat/>
     <w:rsid w:val="00345B57"/>
@@ -2568,7 +2768,7 @@
     <w:qFormat/>
     <w:rsid w:val="00A90A49"/>
     <w:pPr>
-      <w:framePr w:wrap="around" w:vAnchor="page" w:hAnchor="page" w:y="721"/>
+      <w:framePr w:wrap="around" w:hAnchor="page" w:vAnchor="page" w:y="721"/>
       <w:suppressOverlap/>
       <w:outlineLvl w:val="3"/>
     </w:pPr>
@@ -2576,13 +2776,13 @@
       <w:b/>
     </w:rPr>
   </w:style>
-  <w:style w:type="character" w:default="1" w:styleId="Policepardfaut">
+  <w:style w:type="character" w:styleId="Policepardfaut" w:default="1">
     <w:name w:val="Default Paragraph Font"/>
     <w:uiPriority w:val="1"/>
     <w:semiHidden/>
     <w:unhideWhenUsed/>
   </w:style>
-  <w:style w:type="table" w:default="1" w:styleId="TableauNormal">
+  <w:style w:type="table" w:styleId="TableauNormal" w:default="1">
     <w:name w:val="Normal Table"/>
     <w:uiPriority w:val="99"/>
     <w:semiHidden/>
@@ -2597,13 +2797,13 @@
       </w:tblCellMar>
     </w:tblPr>
   </w:style>
-  <w:style w:type="numbering" w:default="1" w:styleId="Aucuneliste">
+  <w:style w:type="numbering" w:styleId="Aucuneliste" w:default="1">
     <w:name w:val="No List"/>
     <w:uiPriority w:val="99"/>
     <w:semiHidden/>
     <w:unhideWhenUsed/>
   </w:style>
-  <w:style w:type="paragraph" w:customStyle="1" w:styleId="NewsletterBodyText">
+  <w:style w:type="paragraph" w:styleId="NewsletterBodyText" w:customStyle="1">
     <w:name w:val="Newsletter Body Text"/>
     <w:basedOn w:val="Normal"/>
     <w:rsid w:val="00B071DE"/>
@@ -2611,13 +2811,13 @@
       <w:spacing w:after="200" w:line="288" w:lineRule="auto"/>
     </w:pPr>
   </w:style>
-  <w:style w:type="paragraph" w:customStyle="1" w:styleId="LeftColumnText">
+  <w:style w:type="paragraph" w:styleId="LeftColumnText" w:customStyle="1">
     <w:name w:val="Left Column Text"/>
     <w:basedOn w:val="Normal"/>
     <w:link w:val="LeftColumnTextChar"/>
     <w:rsid w:val="00667B70"/>
     <w:pPr>
-      <w:framePr w:hSpace="187" w:wrap="around" w:vAnchor="text" w:hAnchor="text" w:xAlign="center" w:y="1"/>
+      <w:framePr w:hSpace="187" w:wrap="around" w:hAnchor="text" w:vAnchor="text" w:xAlign="center" w:y="1"/>
       <w:spacing w:after="160" w:line="312" w:lineRule="auto"/>
     </w:pPr>
   </w:style>
@@ -2636,7 +2836,7 @@
       <w:lang w:eastAsia="fr-CA"/>
     </w:rPr>
   </w:style>
-  <w:style w:type="paragraph" w:customStyle="1" w:styleId="LeftColumnHeading">
+  <w:style w:type="paragraph" w:styleId="LeftColumnHeading" w:customStyle="1">
     <w:name w:val="Left Column Heading"/>
     <w:basedOn w:val="Normal"/>
     <w:link w:val="LeftColumnHeadingCharChar"/>
@@ -2646,7 +2846,7 @@
       <w:szCs w:val="16"/>
     </w:rPr>
   </w:style>
-  <w:style w:type="character" w:customStyle="1" w:styleId="LeftColumnHeadingCharChar">
+  <w:style w:type="character" w:styleId="LeftColumnHeadingCharChar" w:customStyle="1">
     <w:name w:val="Left Column Heading Char Char"/>
     <w:link w:val="LeftColumnHeading"/>
     <w:rsid w:val="00667B70"/>
@@ -2658,7 +2858,7 @@
       <w:lang w:val="en-US" w:eastAsia="en-US" w:bidi="ar-SA"/>
     </w:rPr>
   </w:style>
-  <w:style w:type="paragraph" w:customStyle="1" w:styleId="Information">
+  <w:style w:type="paragraph" w:styleId="Information" w:customStyle="1">
     <w:name w:val="Information"/>
     <w:basedOn w:val="Normal"/>
     <w:rsid w:val="00667B70"/>
@@ -2666,7 +2866,7 @@
       <w:ind w:left="257"/>
     </w:pPr>
   </w:style>
-  <w:style w:type="paragraph" w:customStyle="1" w:styleId="LeftColumnCaption">
+  <w:style w:type="paragraph" w:styleId="LeftColumnCaption" w:customStyle="1">
     <w:name w:val="Left Column Caption"/>
     <w:basedOn w:val="LeftColumnText"/>
     <w:rsid w:val="00C3737C"/>
@@ -2678,7 +2878,7 @@
       <w:i/>
     </w:rPr>
   </w:style>
-  <w:style w:type="paragraph" w:customStyle="1" w:styleId="NewsletterDate">
+  <w:style w:type="paragraph" w:styleId="NewsletterDate" w:customStyle="1">
     <w:name w:val="Newsletter Date"/>
     <w:basedOn w:val="LeftColumnHeading"/>
     <w:rsid w:val="00D07ABC"/>
@@ -2709,7 +2909,7 @@
       </w:tabs>
     </w:pPr>
   </w:style>
-  <w:style w:type="paragraph" w:customStyle="1" w:styleId="monstyle2">
+  <w:style w:type="paragraph" w:styleId="monstyle2" w:customStyle="1">
     <w:name w:val="mon style 2"/>
     <w:basedOn w:val="Normal"/>
     <w:rsid w:val="00343F7C"/>
@@ -2719,7 +2919,7 @@
       </w:numPr>
     </w:pPr>
   </w:style>
-  <w:style w:type="paragraph" w:customStyle="1" w:styleId="MailingAddress">
+  <w:style w:type="paragraph" w:styleId="MailingAddress" w:customStyle="1">
     <w:name w:val="Mailing Address"/>
     <w:basedOn w:val="Normal"/>
     <w:rsid w:val="00D06B8C"/>
@@ -2729,7 +2929,7 @@
       <w:szCs w:val="20"/>
     </w:rPr>
   </w:style>
-  <w:style w:type="paragraph" w:customStyle="1" w:styleId="Tagline">
+  <w:style w:type="paragraph" w:styleId="Tagline" w:customStyle="1">
     <w:name w:val="Tagline"/>
     <w:basedOn w:val="Normal"/>
     <w:rsid w:val="00D06B8C"/>
@@ -2737,29 +2937,29 @@
       <w:i/>
     </w:rPr>
   </w:style>
-  <w:style w:type="paragraph" w:customStyle="1" w:styleId="ParagraphRuleAbove">
+  <w:style w:type="paragraph" w:styleId="ParagraphRuleAbove" w:customStyle="1">
     <w:name w:val="Paragraph Rule Above"/>
     <w:basedOn w:val="Normal"/>
     <w:rsid w:val="00D06B8C"/>
     <w:pPr>
       <w:pBdr>
-        <w:bottom w:val="single" w:sz="2" w:space="1" w:color="auto"/>
+        <w:bottom w:val="single" w:color="auto" w:sz="2" w:space="1"/>
       </w:pBdr>
       <w:spacing w:after="120"/>
     </w:pPr>
   </w:style>
-  <w:style w:type="paragraph" w:customStyle="1" w:styleId="ParagraphRuleBelow">
+  <w:style w:type="paragraph" w:styleId="ParagraphRuleBelow" w:customStyle="1">
     <w:name w:val="Paragraph Rule Below"/>
     <w:basedOn w:val="Normal"/>
     <w:rsid w:val="00D06B8C"/>
     <w:pPr>
       <w:pBdr>
-        <w:top w:val="single" w:sz="2" w:space="1" w:color="auto"/>
+        <w:top w:val="single" w:color="auto" w:sz="2" w:space="1"/>
       </w:pBdr>
       <w:spacing w:before="120"/>
     </w:pPr>
   </w:style>
-  <w:style w:type="paragraph" w:customStyle="1" w:styleId="MailingAddressBold">
+  <w:style w:type="paragraph" w:styleId="MailingAddressBold" w:customStyle="1">
     <w:name w:val="Mailing Address Bold"/>
     <w:basedOn w:val="MailingAddress"/>
     <w:rsid w:val="00D06B8C"/>
@@ -2767,7 +2967,7 @@
       <w:b/>
     </w:rPr>
   </w:style>
-  <w:style w:type="paragraph" w:customStyle="1" w:styleId="ReturnMailingAddress">
+  <w:style w:type="paragraph" w:styleId="ReturnMailingAddress" w:customStyle="1">
     <w:name w:val="Return Mailing Address"/>
     <w:basedOn w:val="MailingAddress"/>
     <w:rsid w:val="007B3B99"/>
@@ -2775,7 +2975,7 @@
       <w:sz w:val="16"/>
     </w:rPr>
   </w:style>
-  <w:style w:type="paragraph" w:customStyle="1" w:styleId="ReturnMailingAddressBold">
+  <w:style w:type="paragraph" w:styleId="ReturnMailingAddressBold" w:customStyle="1">
     <w:name w:val="Return Mailing Address Bold"/>
     <w:basedOn w:val="ReturnMailingAddress"/>
     <w:rsid w:val="007B3B99"/>
@@ -2801,7 +3001,7 @@
     <w:basedOn w:val="Policepardfaut"/>
     <w:rsid w:val="00C876E7"/>
   </w:style>
-  <w:style w:type="paragraph" w:customStyle="1" w:styleId="AllCaps">
+  <w:style w:type="paragraph" w:styleId="AllCaps" w:customStyle="1">
     <w:name w:val="All Caps"/>
     <w:basedOn w:val="Normal"/>
     <w:link w:val="AllCapsChar"/>
@@ -2818,7 +3018,7 @@
       <w:szCs w:val="16"/>
     </w:rPr>
   </w:style>
-  <w:style w:type="character" w:customStyle="1" w:styleId="AllCapsChar">
+  <w:style w:type="character" w:styleId="AllCapsChar" w:customStyle="1">
     <w:name w:val="All Caps Char"/>
     <w:link w:val="AllCaps"/>
     <w:rsid w:val="00774DA7"/>
@@ -2832,7 +3032,7 @@
       <w:lang w:val="en-US" w:eastAsia="en-US" w:bidi="ar-SA"/>
     </w:rPr>
   </w:style>
-  <w:style w:type="character" w:customStyle="1" w:styleId="LeftColumnTextChar">
+  <w:style w:type="character" w:styleId="LeftColumnTextChar" w:customStyle="1">
     <w:name w:val="Left Column Text Char"/>
     <w:link w:val="LeftColumnText"/>
     <w:rsid w:val="00A90A49"/>
@@ -2843,7 +3043,7 @@
       <w:lang w:val="en-US" w:eastAsia="en-US" w:bidi="ar-SA"/>
     </w:rPr>
   </w:style>
-  <w:style w:type="character" w:customStyle="1" w:styleId="Titre4Car">
+  <w:style w:type="character" w:styleId="Titre4Car" w:customStyle="1">
     <w:name w:val="Titre 4 Car"/>
     <w:link w:val="Titre4"/>
     <w:rsid w:val="00774DA7"/>
@@ -2889,7 +3089,7 @@
       <w:lang w:eastAsia="fr-CA"/>
     </w:rPr>
   </w:style>
-  <w:style w:type="character" w:customStyle="1" w:styleId="PrformatHTMLCar">
+  <w:style w:type="character" w:styleId="PrformatHTMLCar" w:customStyle="1">
     <w:name w:val="Préformaté HTML Car"/>
     <w:link w:val="PrformatHTML"/>
     <w:uiPriority w:val="99"/>
@@ -2898,21 +3098,21 @@
       <w:rFonts w:ascii="Courier New" w:hAnsi="Courier New" w:cs="Courier New"/>
     </w:rPr>
   </w:style>
-  <w:style w:type="character" w:customStyle="1" w:styleId="jskey1">
+  <w:style w:type="character" w:styleId="jskey1" w:customStyle="1">
     <w:name w:val="js_key1"/>
     <w:rsid w:val="004A2B59"/>
     <w:rPr>
       <w:color w:val="0000FF"/>
     </w:rPr>
   </w:style>
-  <w:style w:type="character" w:customStyle="1" w:styleId="jsnum1">
+  <w:style w:type="character" w:styleId="jsnum1" w:customStyle="1">
     <w:name w:val="js_num1"/>
     <w:rsid w:val="004A2B59"/>
     <w:rPr>
       <w:color w:val="FF0000"/>
     </w:rPr>
   </w:style>
-  <w:style w:type="character" w:customStyle="1" w:styleId="jsstr1">
+  <w:style w:type="character" w:styleId="jsstr1" w:customStyle="1">
     <w:name w:val="js_str1"/>
     <w:rsid w:val="004A2B59"/>
     <w:rPr>
@@ -2925,16 +3125,16 @@
     <w:rsid w:val="00FE138B"/>
     <w:tblPr>
       <w:tblBorders>
-        <w:top w:val="single" w:sz="4" w:space="0" w:color="000000"/>
-        <w:left w:val="single" w:sz="4" w:space="0" w:color="000000"/>
-        <w:bottom w:val="single" w:sz="4" w:space="0" w:color="000000"/>
-        <w:right w:val="single" w:sz="4" w:space="0" w:color="000000"/>
-        <w:insideH w:val="single" w:sz="4" w:space="0" w:color="000000"/>
-        <w:insideV w:val="single" w:sz="4" w:space="0" w:color="000000"/>
+        <w:top w:val="single" w:color="000000" w:sz="4" w:space="0"/>
+        <w:left w:val="single" w:color="000000" w:sz="4" w:space="0"/>
+        <w:bottom w:val="single" w:color="000000" w:sz="4" w:space="0"/>
+        <w:right w:val="single" w:color="000000" w:sz="4" w:space="0"/>
+        <w:insideH w:val="single" w:color="000000" w:sz="4" w:space="0"/>
+        <w:insideV w:val="single" w:color="000000" w:sz="4" w:space="0"/>
       </w:tblBorders>
     </w:tblPr>
   </w:style>
-  <w:style w:type="character" w:customStyle="1" w:styleId="En-tteCar">
+  <w:style w:type="character" w:styleId="En-tteCar" w:customStyle="1">
     <w:name w:val="En-tête Car"/>
     <w:link w:val="En-tte"/>
     <w:uiPriority w:val="99"/>
@@ -2946,7 +3146,7 @@
       <w:lang w:eastAsia="en-US"/>
     </w:rPr>
   </w:style>
-  <w:style w:type="character" w:customStyle="1" w:styleId="PieddepageCar">
+  <w:style w:type="character" w:styleId="PieddepageCar" w:customStyle="1">
     <w:name w:val="Pied de page Car"/>
     <w:link w:val="Pieddepage"/>
     <w:uiPriority w:val="99"/>
@@ -2958,7 +3158,7 @@
       <w:lang w:eastAsia="en-US"/>
     </w:rPr>
   </w:style>
-  <w:style w:type="character" w:customStyle="1" w:styleId="Titre3Car">
+  <w:style w:type="character" w:styleId="Titre3Car" w:customStyle="1">
     <w:name w:val="Titre 3 Car"/>
     <w:link w:val="Titre3"/>
     <w:uiPriority w:val="99"/>
@@ -2972,6 +3172,16 @@
       <w:szCs w:val="28"/>
       <w:lang w:eastAsia="en-US"/>
     </w:rPr>
+  </w:style>
+  <w:style xmlns:w14="http://schemas.microsoft.com/office/word/2010/wordml" xmlns:mc="http://schemas.openxmlformats.org/markup-compatibility/2006" xmlns:w="http://schemas.openxmlformats.org/wordprocessingml/2006/main" w:type="paragraph" w:styleId="ListParagraph" mc:Ignorable="w14">
+    <w:name xmlns:w="http://schemas.openxmlformats.org/wordprocessingml/2006/main" w:val="List Paragraph"/>
+    <w:basedOn xmlns:w="http://schemas.openxmlformats.org/wordprocessingml/2006/main" w:val="Normal"/>
+    <w:uiPriority xmlns:w="http://schemas.openxmlformats.org/wordprocessingml/2006/main" w:val="34"/>
+    <w:qFormat xmlns:w="http://schemas.openxmlformats.org/wordprocessingml/2006/main"/>
+    <w:pPr xmlns:w="http://schemas.openxmlformats.org/wordprocessingml/2006/main">
+      <w:ind xmlns:w="http://schemas.openxmlformats.org/wordprocessingml/2006/main" w:left="720"/>
+      <w:contextualSpacing xmlns:w="http://schemas.openxmlformats.org/wordprocessingml/2006/main"/>
+    </w:pPr>
   </w:style>
 </w:styles>
 </file>
@@ -3264,7 +3474,7 @@
 </file>
 
 <file path=customXml/itemProps1.xml><?xml version="1.0" encoding="utf-8"?>
-<ds:datastoreItem xmlns:ds="http://schemas.openxmlformats.org/officeDocument/2006/customXml" ds:itemID="{CB28C037-986B-4C8B-84C0-2B9A520D79D4}">
+<ds:datastoreItem xmlns:ds="http://schemas.openxmlformats.org/officeDocument/2006/customXml" ds:itemID="{B2E7AF16-1901-47B0-96B0-A23FB784E997}">
   <ds:schemaRefs>
     <ds:schemaRef ds:uri="http://schemas.openxmlformats.org/officeDocument/2006/bibliography"/>
   </ds:schemaRefs>

</xml_diff>